<commit_message>
Add ExemplarStatus class, Unifor O and Y
</commit_message>
<xml_diff>
--- a/Source/Classic/Libs/ManagedIrbis/Source/Pft/Docs/Реализация команд UNIFOR.docx
+++ b/Source/Classic/Libs/ManagedIrbis/Source/Pft/Docs/Реализация команд UNIFOR.docx
@@ -1267,320 +1267,356 @@
               </w:rPr>
               <w:t>+</w:t>
             </w:r>
+          </w:p>
+        </w:tc>
+      </w:tr>
+      <w:tr>
+        <w:tc>
+          <w:tcPr>
+            <w:tcW w:w="1413" w:type="dxa"/>
+          </w:tcPr>
+          <w:p>
+            <w:r>
+              <w:rPr>
+                <w:lang w:val="en-US"/>
+              </w:rPr>
+              <w:t>P</w:t>
+            </w:r>
+          </w:p>
+        </w:tc>
+        <w:tc>
+          <w:tcPr>
+            <w:tcW w:w="8363" w:type="dxa"/>
+          </w:tcPr>
+          <w:p>
+            <w:r>
+              <w:t>Выдать заданное оригинальное повторение поля</w:t>
+            </w:r>
+          </w:p>
+        </w:tc>
+        <w:tc>
+          <w:tcPr>
+            <w:tcW w:w="704" w:type="dxa"/>
+          </w:tcPr>
+          <w:p/>
+        </w:tc>
+      </w:tr>
+      <w:tr>
+        <w:tc>
+          <w:tcPr>
+            <w:tcW w:w="1413" w:type="dxa"/>
+          </w:tcPr>
+          <w:p>
+            <w:pPr>
+              <w:rPr>
+                <w:lang w:val="en-US"/>
+              </w:rPr>
+            </w:pPr>
+            <w:r>
+              <w:t>Q</w:t>
+            </w:r>
+          </w:p>
+        </w:tc>
+        <w:tc>
+          <w:tcPr>
+            <w:tcW w:w="8363" w:type="dxa"/>
+          </w:tcPr>
+          <w:p>
+            <w:r>
+              <w:t>Вернуть заданную строку в нижнем регистре</w:t>
+            </w:r>
+          </w:p>
+        </w:tc>
+        <w:tc>
+          <w:tcPr>
+            <w:tcW w:w="704" w:type="dxa"/>
+          </w:tcPr>
+          <w:p>
+            <w:pPr>
+              <w:rPr>
+                <w:lang w:val="en-US"/>
+              </w:rPr>
+            </w:pPr>
+            <w:r>
+              <w:rPr>
+                <w:lang w:val="en-US"/>
+              </w:rPr>
+              <w:t>+</w:t>
+            </w:r>
+          </w:p>
+        </w:tc>
+      </w:tr>
+      <w:tr>
+        <w:tc>
+          <w:tcPr>
+            <w:tcW w:w="1413" w:type="dxa"/>
+          </w:tcPr>
+          <w:p>
+            <w:pPr>
+              <w:rPr>
+                <w:lang w:val="en-US"/>
+              </w:rPr>
+            </w:pPr>
+            <w:r>
+              <w:rPr>
+                <w:lang w:val="en-US"/>
+              </w:rPr>
+              <w:t>R</w:t>
+            </w:r>
+          </w:p>
+        </w:tc>
+        <w:tc>
+          <w:tcPr>
+            <w:tcW w:w="8363" w:type="dxa"/>
+          </w:tcPr>
+          <w:p>
+            <w:r>
+              <w:t>Генерация случайного числа</w:t>
+            </w:r>
+          </w:p>
+        </w:tc>
+        <w:tc>
+          <w:tcPr>
+            <w:tcW w:w="704" w:type="dxa"/>
+          </w:tcPr>
+          <w:p>
+            <w:pPr>
+              <w:rPr>
+                <w:lang w:val="en-US"/>
+              </w:rPr>
+            </w:pPr>
+            <w:r>
+              <w:rPr>
+                <w:lang w:val="en-US"/>
+              </w:rPr>
+              <w:t>+</w:t>
+            </w:r>
+          </w:p>
+        </w:tc>
+      </w:tr>
+      <w:tr>
+        <w:tc>
+          <w:tcPr>
+            <w:tcW w:w="1413" w:type="dxa"/>
+          </w:tcPr>
+          <w:p>
+            <w:pPr>
+              <w:rPr>
+                <w:lang w:val="en-US"/>
+              </w:rPr>
+            </w:pPr>
+            <w:r>
+              <w:rPr>
+                <w:lang w:val="en-US"/>
+              </w:rPr>
+              <w:t>S</w:t>
+            </w:r>
+          </w:p>
+        </w:tc>
+        <w:tc>
+          <w:tcPr>
+            <w:tcW w:w="8363" w:type="dxa"/>
+          </w:tcPr>
+          <w:p>
+            <w:r>
+              <w:t>Универсальный счетчик</w:t>
+            </w:r>
+          </w:p>
+        </w:tc>
+        <w:tc>
+          <w:tcPr>
+            <w:tcW w:w="704" w:type="dxa"/>
+          </w:tcPr>
+          <w:p>
+            <w:pPr>
+              <w:rPr>
+                <w:lang w:val="en-US"/>
+              </w:rPr>
+            </w:pPr>
+            <w:r>
+              <w:rPr>
+                <w:lang w:val="en-US"/>
+              </w:rPr>
+              <w:t>+</w:t>
+            </w:r>
+          </w:p>
+        </w:tc>
+      </w:tr>
+      <w:tr>
+        <w:tc>
+          <w:tcPr>
+            <w:tcW w:w="1413" w:type="dxa"/>
+          </w:tcPr>
+          <w:p>
+            <w:pPr>
+              <w:rPr>
+                <w:lang w:val="en-US"/>
+              </w:rPr>
+            </w:pPr>
+            <w:r>
+              <w:rPr>
+                <w:lang w:val="en-US"/>
+              </w:rPr>
+              <w:t>T</w:t>
+            </w:r>
+          </w:p>
+        </w:tc>
+        <w:tc>
+          <w:tcPr>
+            <w:tcW w:w="8363" w:type="dxa"/>
+          </w:tcPr>
+          <w:p>
+            <w:r>
+              <w:t>Транслитерация латиницей</w:t>
+            </w:r>
+          </w:p>
+        </w:tc>
+        <w:tc>
+          <w:tcPr>
+            <w:tcW w:w="704" w:type="dxa"/>
+          </w:tcPr>
+          <w:p/>
+        </w:tc>
+      </w:tr>
+      <w:tr>
+        <w:tc>
+          <w:tcPr>
+            <w:tcW w:w="1413" w:type="dxa"/>
+          </w:tcPr>
+          <w:p>
+            <w:pPr>
+              <w:rPr>
+                <w:lang w:val="en-US"/>
+              </w:rPr>
+            </w:pPr>
+            <w:r>
+              <w:rPr>
+                <w:lang w:val="en-US"/>
+              </w:rPr>
+              <w:t>U</w:t>
+            </w:r>
+          </w:p>
+        </w:tc>
+        <w:tc>
+          <w:tcPr>
+            <w:tcW w:w="8363" w:type="dxa"/>
+          </w:tcPr>
+          <w:p>
+            <w:r>
+              <w:t>Кумуляция номеров журналов</w:t>
+            </w:r>
+          </w:p>
+        </w:tc>
+        <w:tc>
+          <w:tcPr>
+            <w:tcW w:w="704" w:type="dxa"/>
+          </w:tcPr>
+          <w:p>
+            <w:pPr>
+              <w:rPr>
+                <w:lang w:val="en-US"/>
+              </w:rPr>
+            </w:pPr>
+            <w:r>
+              <w:rPr>
+                <w:lang w:val="en-US"/>
+              </w:rPr>
+              <w:t>+</w:t>
+            </w:r>
+          </w:p>
+        </w:tc>
+      </w:tr>
+      <w:tr>
+        <w:tc>
+          <w:tcPr>
+            <w:tcW w:w="1413" w:type="dxa"/>
+          </w:tcPr>
+          <w:p>
+            <w:pPr>
+              <w:rPr>
+                <w:lang w:val="en-US"/>
+              </w:rPr>
+            </w:pPr>
+            <w:r>
+              <w:rPr>
+                <w:lang w:val="en-US"/>
+              </w:rPr>
+              <w:t>V</w:t>
+            </w:r>
+          </w:p>
+        </w:tc>
+        <w:tc>
+          <w:tcPr>
+            <w:tcW w:w="8363" w:type="dxa"/>
+          </w:tcPr>
+          <w:p>
+            <w:r>
+              <w:t>Декумуляция номеров журнала</w:t>
+            </w:r>
+          </w:p>
+        </w:tc>
+        <w:tc>
+          <w:tcPr>
+            <w:tcW w:w="704" w:type="dxa"/>
+          </w:tcPr>
+          <w:p>
+            <w:pPr>
+              <w:rPr>
+                <w:lang w:val="en-US"/>
+              </w:rPr>
+            </w:pPr>
+            <w:r>
+              <w:rPr>
+                <w:lang w:val="en-US"/>
+              </w:rPr>
+              <w:t>+</w:t>
+            </w:r>
+          </w:p>
+        </w:tc>
+      </w:tr>
+      <w:tr>
+        <w:tc>
+          <w:tcPr>
+            <w:tcW w:w="1413" w:type="dxa"/>
+          </w:tcPr>
+          <w:p>
+            <w:r>
+              <w:rPr>
+                <w:lang w:val="en-US"/>
+              </w:rPr>
+              <w:t>W</w:t>
+            </w:r>
+          </w:p>
+        </w:tc>
+        <w:tc>
+          <w:tcPr>
+            <w:tcW w:w="8363" w:type="dxa"/>
+          </w:tcPr>
+          <w:p>
+            <w:r>
+              <w:t>Контроль кумуляции</w:t>
+            </w:r>
+          </w:p>
+        </w:tc>
+        <w:tc>
+          <w:tcPr>
+            <w:tcW w:w="704" w:type="dxa"/>
+          </w:tcPr>
+          <w:p>
+            <w:pPr>
+              <w:rPr>
+                <w:lang w:val="en-US"/>
+              </w:rPr>
+            </w:pPr>
+            <w:r>
+              <w:rPr>
+                <w:lang w:val="en-US"/>
+              </w:rPr>
+              <w:t>+</w:t>
+            </w:r>
             <w:bookmarkStart w:id="0" w:name="_GoBack"/>
             <w:bookmarkEnd w:id="0"/>
           </w:p>
-        </w:tc>
-      </w:tr>
-      <w:tr>
-        <w:tc>
-          <w:tcPr>
-            <w:tcW w:w="1413" w:type="dxa"/>
-          </w:tcPr>
-          <w:p>
-            <w:r>
-              <w:rPr>
-                <w:lang w:val="en-US"/>
-              </w:rPr>
-              <w:t>P</w:t>
-            </w:r>
-          </w:p>
-        </w:tc>
-        <w:tc>
-          <w:tcPr>
-            <w:tcW w:w="8363" w:type="dxa"/>
-          </w:tcPr>
-          <w:p>
-            <w:r>
-              <w:t>Выдать заданное оригинальное повторение поля</w:t>
-            </w:r>
-          </w:p>
-        </w:tc>
-        <w:tc>
-          <w:tcPr>
-            <w:tcW w:w="704" w:type="dxa"/>
-          </w:tcPr>
-          <w:p/>
-        </w:tc>
-      </w:tr>
-      <w:tr>
-        <w:tc>
-          <w:tcPr>
-            <w:tcW w:w="1413" w:type="dxa"/>
-          </w:tcPr>
-          <w:p>
-            <w:pPr>
-              <w:rPr>
-                <w:lang w:val="en-US"/>
-              </w:rPr>
-            </w:pPr>
-            <w:r>
-              <w:t>Q</w:t>
-            </w:r>
-          </w:p>
-        </w:tc>
-        <w:tc>
-          <w:tcPr>
-            <w:tcW w:w="8363" w:type="dxa"/>
-          </w:tcPr>
-          <w:p>
-            <w:r>
-              <w:t>Вернуть заданную строку в нижнем регистре</w:t>
-            </w:r>
-          </w:p>
-        </w:tc>
-        <w:tc>
-          <w:tcPr>
-            <w:tcW w:w="704" w:type="dxa"/>
-          </w:tcPr>
-          <w:p>
-            <w:pPr>
-              <w:rPr>
-                <w:lang w:val="en-US"/>
-              </w:rPr>
-            </w:pPr>
-            <w:r>
-              <w:rPr>
-                <w:lang w:val="en-US"/>
-              </w:rPr>
-              <w:t>+</w:t>
-            </w:r>
-          </w:p>
-        </w:tc>
-      </w:tr>
-      <w:tr>
-        <w:tc>
-          <w:tcPr>
-            <w:tcW w:w="1413" w:type="dxa"/>
-          </w:tcPr>
-          <w:p>
-            <w:pPr>
-              <w:rPr>
-                <w:lang w:val="en-US"/>
-              </w:rPr>
-            </w:pPr>
-            <w:r>
-              <w:rPr>
-                <w:lang w:val="en-US"/>
-              </w:rPr>
-              <w:t>R</w:t>
-            </w:r>
-          </w:p>
-        </w:tc>
-        <w:tc>
-          <w:tcPr>
-            <w:tcW w:w="8363" w:type="dxa"/>
-          </w:tcPr>
-          <w:p>
-            <w:r>
-              <w:t>Генерация случайного числа</w:t>
-            </w:r>
-          </w:p>
-        </w:tc>
-        <w:tc>
-          <w:tcPr>
-            <w:tcW w:w="704" w:type="dxa"/>
-          </w:tcPr>
-          <w:p>
-            <w:pPr>
-              <w:rPr>
-                <w:lang w:val="en-US"/>
-              </w:rPr>
-            </w:pPr>
-            <w:r>
-              <w:rPr>
-                <w:lang w:val="en-US"/>
-              </w:rPr>
-              <w:t>+</w:t>
-            </w:r>
-          </w:p>
-        </w:tc>
-      </w:tr>
-      <w:tr>
-        <w:tc>
-          <w:tcPr>
-            <w:tcW w:w="1413" w:type="dxa"/>
-          </w:tcPr>
-          <w:p>
-            <w:pPr>
-              <w:rPr>
-                <w:lang w:val="en-US"/>
-              </w:rPr>
-            </w:pPr>
-            <w:r>
-              <w:rPr>
-                <w:lang w:val="en-US"/>
-              </w:rPr>
-              <w:t>S</w:t>
-            </w:r>
-          </w:p>
-        </w:tc>
-        <w:tc>
-          <w:tcPr>
-            <w:tcW w:w="8363" w:type="dxa"/>
-          </w:tcPr>
-          <w:p>
-            <w:r>
-              <w:t>Универсальный счетчик</w:t>
-            </w:r>
-          </w:p>
-        </w:tc>
-        <w:tc>
-          <w:tcPr>
-            <w:tcW w:w="704" w:type="dxa"/>
-          </w:tcPr>
-          <w:p>
-            <w:pPr>
-              <w:rPr>
-                <w:lang w:val="en-US"/>
-              </w:rPr>
-            </w:pPr>
-            <w:r>
-              <w:rPr>
-                <w:lang w:val="en-US"/>
-              </w:rPr>
-              <w:t>+</w:t>
-            </w:r>
-          </w:p>
-        </w:tc>
-      </w:tr>
-      <w:tr>
-        <w:tc>
-          <w:tcPr>
-            <w:tcW w:w="1413" w:type="dxa"/>
-          </w:tcPr>
-          <w:p>
-            <w:pPr>
-              <w:rPr>
-                <w:lang w:val="en-US"/>
-              </w:rPr>
-            </w:pPr>
-            <w:r>
-              <w:rPr>
-                <w:lang w:val="en-US"/>
-              </w:rPr>
-              <w:t>T</w:t>
-            </w:r>
-          </w:p>
-        </w:tc>
-        <w:tc>
-          <w:tcPr>
-            <w:tcW w:w="8363" w:type="dxa"/>
-          </w:tcPr>
-          <w:p>
-            <w:r>
-              <w:t>Транслитерация латиницей</w:t>
-            </w:r>
-          </w:p>
-        </w:tc>
-        <w:tc>
-          <w:tcPr>
-            <w:tcW w:w="704" w:type="dxa"/>
-          </w:tcPr>
-          <w:p/>
-        </w:tc>
-      </w:tr>
-      <w:tr>
-        <w:tc>
-          <w:tcPr>
-            <w:tcW w:w="1413" w:type="dxa"/>
-          </w:tcPr>
-          <w:p>
-            <w:pPr>
-              <w:rPr>
-                <w:lang w:val="en-US"/>
-              </w:rPr>
-            </w:pPr>
-            <w:r>
-              <w:rPr>
-                <w:lang w:val="en-US"/>
-              </w:rPr>
-              <w:t>U</w:t>
-            </w:r>
-          </w:p>
-        </w:tc>
-        <w:tc>
-          <w:tcPr>
-            <w:tcW w:w="8363" w:type="dxa"/>
-          </w:tcPr>
-          <w:p>
-            <w:r>
-              <w:t>Кумуляция номеров журналов</w:t>
-            </w:r>
-          </w:p>
-        </w:tc>
-        <w:tc>
-          <w:tcPr>
-            <w:tcW w:w="704" w:type="dxa"/>
-          </w:tcPr>
-          <w:p/>
-        </w:tc>
-      </w:tr>
-      <w:tr>
-        <w:tc>
-          <w:tcPr>
-            <w:tcW w:w="1413" w:type="dxa"/>
-          </w:tcPr>
-          <w:p>
-            <w:pPr>
-              <w:rPr>
-                <w:lang w:val="en-US"/>
-              </w:rPr>
-            </w:pPr>
-            <w:r>
-              <w:rPr>
-                <w:lang w:val="en-US"/>
-              </w:rPr>
-              <w:t>V</w:t>
-            </w:r>
-          </w:p>
-        </w:tc>
-        <w:tc>
-          <w:tcPr>
-            <w:tcW w:w="8363" w:type="dxa"/>
-          </w:tcPr>
-          <w:p>
-            <w:r>
-              <w:t>Декумуляция номеров журнала</w:t>
-            </w:r>
-          </w:p>
-        </w:tc>
-        <w:tc>
-          <w:tcPr>
-            <w:tcW w:w="704" w:type="dxa"/>
-          </w:tcPr>
-          <w:p/>
-        </w:tc>
-      </w:tr>
-      <w:tr>
-        <w:tc>
-          <w:tcPr>
-            <w:tcW w:w="1413" w:type="dxa"/>
-          </w:tcPr>
-          <w:p>
-            <w:r>
-              <w:rPr>
-                <w:lang w:val="en-US"/>
-              </w:rPr>
-              <w:t>W</w:t>
-            </w:r>
-          </w:p>
-        </w:tc>
-        <w:tc>
-          <w:tcPr>
-            <w:tcW w:w="8363" w:type="dxa"/>
-          </w:tcPr>
-          <w:p>
-            <w:r>
-              <w:t>Контроль кумуляции</w:t>
-            </w:r>
-          </w:p>
-        </w:tc>
-        <w:tc>
-          <w:tcPr>
-            <w:tcW w:w="704" w:type="dxa"/>
-          </w:tcPr>
-          <w:p/>
         </w:tc>
       </w:tr>
       <w:tr>

</xml_diff>

<commit_message>
Add Unifor I, K, +D, +E and +N
</commit_message>
<xml_diff>
--- a/Source/Classic/Libs/ManagedIrbis/Source/Pft/Docs/Реализация команд UNIFOR.docx
+++ b/Source/Classic/Libs/ManagedIrbis/Source/Pft/Docs/Реализация команд UNIFOR.docx
@@ -1148,7 +1148,19 @@
           <w:tcPr>
             <w:tcW w:w="704" w:type="dxa"/>
           </w:tcPr>
-          <w:p/>
+          <w:p>
+            <w:pPr>
+              <w:rPr>
+                <w:lang w:val="en-US"/>
+              </w:rPr>
+            </w:pPr>
+            <w:r>
+              <w:rPr>
+                <w:lang w:val="en-US"/>
+              </w:rPr>
+              <w:t>+</w:t>
+            </w:r>
+          </w:p>
         </w:tc>
       </w:tr>
       <w:tr>
@@ -1186,945 +1198,6 @@
             </w:r>
             <w:r>
               <w:t>меню</w:t>
-            </w:r>
-          </w:p>
-        </w:tc>
-        <w:tc>
-          <w:tcPr>
-            <w:tcW w:w="704" w:type="dxa"/>
-          </w:tcPr>
-          <w:p/>
-        </w:tc>
-      </w:tr>
-      <w:tr>
-        <w:tc>
-          <w:tcPr>
-            <w:tcW w:w="1413" w:type="dxa"/>
-          </w:tcPr>
-          <w:p>
-            <w:r>
-              <w:rPr>
-                <w:lang w:val="en-US"/>
-              </w:rPr>
-              <w:t>L</w:t>
-            </w:r>
-          </w:p>
-        </w:tc>
-        <w:tc>
-          <w:tcPr>
-            <w:tcW w:w="8363" w:type="dxa"/>
-          </w:tcPr>
-          <w:p>
-            <w:r>
-              <w:t>Вернуть окончание термина</w:t>
-            </w:r>
-          </w:p>
-        </w:tc>
-        <w:tc>
-          <w:tcPr>
-            <w:tcW w:w="704" w:type="dxa"/>
-          </w:tcPr>
-          <w:p/>
-        </w:tc>
-      </w:tr>
-      <w:tr>
-        <w:tc>
-          <w:tcPr>
-            <w:tcW w:w="1413" w:type="dxa"/>
-          </w:tcPr>
-          <w:p>
-            <w:r>
-              <w:rPr>
-                <w:lang w:val="en-US"/>
-              </w:rPr>
-              <w:t>M</w:t>
-            </w:r>
-          </w:p>
-        </w:tc>
-        <w:tc>
-          <w:tcPr>
-            <w:tcW w:w="8363" w:type="dxa"/>
-          </w:tcPr>
-          <w:p>
-            <w:r>
-              <w:t>Отсортировать повторения заданного поля</w:t>
-            </w:r>
-          </w:p>
-        </w:tc>
-        <w:tc>
-          <w:tcPr>
-            <w:tcW w:w="704" w:type="dxa"/>
-          </w:tcPr>
-          <w:p>
-            <w:pPr>
-              <w:rPr>
-                <w:lang w:val="en-US"/>
-              </w:rPr>
-            </w:pPr>
-            <w:r>
-              <w:rPr>
-                <w:lang w:val="en-US"/>
-              </w:rPr>
-              <w:t>+</w:t>
-            </w:r>
-          </w:p>
-        </w:tc>
-      </w:tr>
-      <w:tr>
-        <w:tc>
-          <w:tcPr>
-            <w:tcW w:w="1413" w:type="dxa"/>
-          </w:tcPr>
-          <w:p>
-            <w:r>
-              <w:rPr>
-                <w:lang w:val="en-US"/>
-              </w:rPr>
-              <w:t>P</w:t>
-            </w:r>
-          </w:p>
-        </w:tc>
-        <w:tc>
-          <w:tcPr>
-            <w:tcW w:w="8363" w:type="dxa"/>
-          </w:tcPr>
-          <w:p>
-            <w:r>
-              <w:t>Выдать заданное оригинальное повторение поля</w:t>
-            </w:r>
-          </w:p>
-        </w:tc>
-        <w:tc>
-          <w:tcPr>
-            <w:tcW w:w="704" w:type="dxa"/>
-          </w:tcPr>
-          <w:p/>
-        </w:tc>
-      </w:tr>
-      <w:tr>
-        <w:tc>
-          <w:tcPr>
-            <w:tcW w:w="1413" w:type="dxa"/>
-          </w:tcPr>
-          <w:p>
-            <w:pPr>
-              <w:rPr>
-                <w:lang w:val="en-US"/>
-              </w:rPr>
-            </w:pPr>
-            <w:r>
-              <w:t>Q</w:t>
-            </w:r>
-          </w:p>
-        </w:tc>
-        <w:tc>
-          <w:tcPr>
-            <w:tcW w:w="8363" w:type="dxa"/>
-          </w:tcPr>
-          <w:p>
-            <w:r>
-              <w:t>Вернуть заданную строку в нижнем регистре</w:t>
-            </w:r>
-          </w:p>
-        </w:tc>
-        <w:tc>
-          <w:tcPr>
-            <w:tcW w:w="704" w:type="dxa"/>
-          </w:tcPr>
-          <w:p>
-            <w:pPr>
-              <w:rPr>
-                <w:lang w:val="en-US"/>
-              </w:rPr>
-            </w:pPr>
-            <w:r>
-              <w:rPr>
-                <w:lang w:val="en-US"/>
-              </w:rPr>
-              <w:t>+</w:t>
-            </w:r>
-          </w:p>
-        </w:tc>
-      </w:tr>
-      <w:tr>
-        <w:tc>
-          <w:tcPr>
-            <w:tcW w:w="1413" w:type="dxa"/>
-          </w:tcPr>
-          <w:p>
-            <w:pPr>
-              <w:rPr>
-                <w:lang w:val="en-US"/>
-              </w:rPr>
-            </w:pPr>
-            <w:r>
-              <w:rPr>
-                <w:lang w:val="en-US"/>
-              </w:rPr>
-              <w:t>R</w:t>
-            </w:r>
-          </w:p>
-        </w:tc>
-        <w:tc>
-          <w:tcPr>
-            <w:tcW w:w="8363" w:type="dxa"/>
-          </w:tcPr>
-          <w:p>
-            <w:r>
-              <w:t>Генерация случайного числа</w:t>
-            </w:r>
-          </w:p>
-        </w:tc>
-        <w:tc>
-          <w:tcPr>
-            <w:tcW w:w="704" w:type="dxa"/>
-          </w:tcPr>
-          <w:p>
-            <w:pPr>
-              <w:rPr>
-                <w:lang w:val="en-US"/>
-              </w:rPr>
-            </w:pPr>
-            <w:r>
-              <w:rPr>
-                <w:lang w:val="en-US"/>
-              </w:rPr>
-              <w:t>+</w:t>
-            </w:r>
-          </w:p>
-        </w:tc>
-      </w:tr>
-      <w:tr>
-        <w:tc>
-          <w:tcPr>
-            <w:tcW w:w="1413" w:type="dxa"/>
-          </w:tcPr>
-          <w:p>
-            <w:pPr>
-              <w:rPr>
-                <w:lang w:val="en-US"/>
-              </w:rPr>
-            </w:pPr>
-            <w:r>
-              <w:rPr>
-                <w:lang w:val="en-US"/>
-              </w:rPr>
-              <w:t>S</w:t>
-            </w:r>
-          </w:p>
-        </w:tc>
-        <w:tc>
-          <w:tcPr>
-            <w:tcW w:w="8363" w:type="dxa"/>
-          </w:tcPr>
-          <w:p>
-            <w:r>
-              <w:t>Универсальный счетчик</w:t>
-            </w:r>
-          </w:p>
-        </w:tc>
-        <w:tc>
-          <w:tcPr>
-            <w:tcW w:w="704" w:type="dxa"/>
-          </w:tcPr>
-          <w:p>
-            <w:pPr>
-              <w:rPr>
-                <w:lang w:val="en-US"/>
-              </w:rPr>
-            </w:pPr>
-            <w:r>
-              <w:rPr>
-                <w:lang w:val="en-US"/>
-              </w:rPr>
-              <w:t>+</w:t>
-            </w:r>
-          </w:p>
-        </w:tc>
-      </w:tr>
-      <w:tr>
-        <w:tc>
-          <w:tcPr>
-            <w:tcW w:w="1413" w:type="dxa"/>
-          </w:tcPr>
-          <w:p>
-            <w:pPr>
-              <w:rPr>
-                <w:lang w:val="en-US"/>
-              </w:rPr>
-            </w:pPr>
-            <w:r>
-              <w:rPr>
-                <w:lang w:val="en-US"/>
-              </w:rPr>
-              <w:t>T</w:t>
-            </w:r>
-          </w:p>
-        </w:tc>
-        <w:tc>
-          <w:tcPr>
-            <w:tcW w:w="8363" w:type="dxa"/>
-          </w:tcPr>
-          <w:p>
-            <w:r>
-              <w:t>Транслитерация латиницей</w:t>
-            </w:r>
-          </w:p>
-        </w:tc>
-        <w:tc>
-          <w:tcPr>
-            <w:tcW w:w="704" w:type="dxa"/>
-          </w:tcPr>
-          <w:p/>
-        </w:tc>
-      </w:tr>
-      <w:tr>
-        <w:tc>
-          <w:tcPr>
-            <w:tcW w:w="1413" w:type="dxa"/>
-          </w:tcPr>
-          <w:p>
-            <w:pPr>
-              <w:rPr>
-                <w:lang w:val="en-US"/>
-              </w:rPr>
-            </w:pPr>
-            <w:r>
-              <w:rPr>
-                <w:lang w:val="en-US"/>
-              </w:rPr>
-              <w:t>U</w:t>
-            </w:r>
-          </w:p>
-        </w:tc>
-        <w:tc>
-          <w:tcPr>
-            <w:tcW w:w="8363" w:type="dxa"/>
-          </w:tcPr>
-          <w:p>
-            <w:r>
-              <w:t>Кумуляция номеров журналов</w:t>
-            </w:r>
-          </w:p>
-        </w:tc>
-        <w:tc>
-          <w:tcPr>
-            <w:tcW w:w="704" w:type="dxa"/>
-          </w:tcPr>
-          <w:p>
-            <w:pPr>
-              <w:rPr>
-                <w:lang w:val="en-US"/>
-              </w:rPr>
-            </w:pPr>
-            <w:r>
-              <w:rPr>
-                <w:lang w:val="en-US"/>
-              </w:rPr>
-              <w:t>+</w:t>
-            </w:r>
-          </w:p>
-        </w:tc>
-      </w:tr>
-      <w:tr>
-        <w:tc>
-          <w:tcPr>
-            <w:tcW w:w="1413" w:type="dxa"/>
-          </w:tcPr>
-          <w:p>
-            <w:pPr>
-              <w:rPr>
-                <w:lang w:val="en-US"/>
-              </w:rPr>
-            </w:pPr>
-            <w:r>
-              <w:rPr>
-                <w:lang w:val="en-US"/>
-              </w:rPr>
-              <w:t>V</w:t>
-            </w:r>
-          </w:p>
-        </w:tc>
-        <w:tc>
-          <w:tcPr>
-            <w:tcW w:w="8363" w:type="dxa"/>
-          </w:tcPr>
-          <w:p>
-            <w:r>
-              <w:t>Декумуляция номеров журнала</w:t>
-            </w:r>
-          </w:p>
-        </w:tc>
-        <w:tc>
-          <w:tcPr>
-            <w:tcW w:w="704" w:type="dxa"/>
-          </w:tcPr>
-          <w:p>
-            <w:pPr>
-              <w:rPr>
-                <w:lang w:val="en-US"/>
-              </w:rPr>
-            </w:pPr>
-            <w:r>
-              <w:rPr>
-                <w:lang w:val="en-US"/>
-              </w:rPr>
-              <w:t>+</w:t>
-            </w:r>
-          </w:p>
-        </w:tc>
-      </w:tr>
-      <w:tr>
-        <w:tc>
-          <w:tcPr>
-            <w:tcW w:w="1413" w:type="dxa"/>
-          </w:tcPr>
-          <w:p>
-            <w:r>
-              <w:rPr>
-                <w:lang w:val="en-US"/>
-              </w:rPr>
-              <w:t>W</w:t>
-            </w:r>
-          </w:p>
-        </w:tc>
-        <w:tc>
-          <w:tcPr>
-            <w:tcW w:w="8363" w:type="dxa"/>
-          </w:tcPr>
-          <w:p>
-            <w:r>
-              <w:t>Контроль кумуляции</w:t>
-            </w:r>
-          </w:p>
-        </w:tc>
-        <w:tc>
-          <w:tcPr>
-            <w:tcW w:w="704" w:type="dxa"/>
-          </w:tcPr>
-          <w:p>
-            <w:pPr>
-              <w:rPr>
-                <w:lang w:val="en-US"/>
-              </w:rPr>
-            </w:pPr>
-            <w:r>
-              <w:rPr>
-                <w:lang w:val="en-US"/>
-              </w:rPr>
-              <w:t>+</w:t>
-            </w:r>
-          </w:p>
-        </w:tc>
-      </w:tr>
-      <w:tr>
-        <w:tc>
-          <w:tcPr>
-            <w:tcW w:w="1413" w:type="dxa"/>
-          </w:tcPr>
-          <w:p>
-            <w:pPr>
-              <w:rPr>
-                <w:lang w:val="en-US"/>
-              </w:rPr>
-            </w:pPr>
-            <w:r>
-              <w:rPr>
-                <w:lang w:val="en-US"/>
-              </w:rPr>
-              <w:t>X</w:t>
-            </w:r>
-          </w:p>
-        </w:tc>
-        <w:tc>
-          <w:tcPr>
-            <w:tcW w:w="8363" w:type="dxa"/>
-          </w:tcPr>
-          <w:p>
-            <w:r>
-              <w:t>Удаление из заданной строки фрагментов, выделенных угловыми скобками</w:t>
-            </w:r>
-          </w:p>
-        </w:tc>
-        <w:tc>
-          <w:tcPr>
-            <w:tcW w:w="704" w:type="dxa"/>
-          </w:tcPr>
-          <w:p/>
-        </w:tc>
-      </w:tr>
-      <w:tr>
-        <w:tc>
-          <w:tcPr>
-            <w:tcW w:w="1413" w:type="dxa"/>
-          </w:tcPr>
-          <w:p>
-            <w:r>
-              <w:t>!</w:t>
-            </w:r>
-          </w:p>
-        </w:tc>
-        <w:tc>
-          <w:tcPr>
-            <w:tcW w:w="8363" w:type="dxa"/>
-          </w:tcPr>
-          <w:p>
-            <w:r>
-              <w:t>Очистка результата расформатирования от двойных разделителей</w:t>
-            </w:r>
-          </w:p>
-        </w:tc>
-        <w:tc>
-          <w:tcPr>
-            <w:tcW w:w="704" w:type="dxa"/>
-          </w:tcPr>
-          <w:p/>
-        </w:tc>
-      </w:tr>
-      <w:tr>
-        <w:tc>
-          <w:tcPr>
-            <w:tcW w:w="1413" w:type="dxa"/>
-          </w:tcPr>
-          <w:p>
-            <w:pPr>
-              <w:rPr>
-                <w:lang w:val="en-US"/>
-              </w:rPr>
-            </w:pPr>
-            <w:r>
-              <w:rPr>
-                <w:lang w:val="en-US"/>
-              </w:rPr>
-              <w:t>+1</w:t>
-            </w:r>
-          </w:p>
-        </w:tc>
-        <w:tc>
-          <w:tcPr>
-            <w:tcW w:w="8363" w:type="dxa"/>
-          </w:tcPr>
-          <w:p>
-            <w:r>
-              <w:t>Опустошить все глобальные переменные</w:t>
-            </w:r>
-          </w:p>
-        </w:tc>
-        <w:tc>
-          <w:tcPr>
-            <w:tcW w:w="704" w:type="dxa"/>
-          </w:tcPr>
-          <w:p/>
-        </w:tc>
-      </w:tr>
-      <w:tr>
-        <w:tc>
-          <w:tcPr>
-            <w:tcW w:w="1413" w:type="dxa"/>
-          </w:tcPr>
-          <w:p>
-            <w:pPr>
-              <w:rPr>
-                <w:lang w:val="en-US"/>
-              </w:rPr>
-            </w:pPr>
-            <w:r>
-              <w:t>+1</w:t>
-            </w:r>
-            <w:r>
-              <w:rPr>
-                <w:lang w:val="en-US"/>
-              </w:rPr>
-              <w:t>K</w:t>
-            </w:r>
-          </w:p>
-        </w:tc>
-        <w:tc>
-          <w:tcPr>
-            <w:tcW w:w="8363" w:type="dxa"/>
-          </w:tcPr>
-          <w:p>
-            <w:r>
-              <w:t>Групповая мультираскодировка переменных</w:t>
-            </w:r>
-          </w:p>
-        </w:tc>
-        <w:tc>
-          <w:tcPr>
-            <w:tcW w:w="704" w:type="dxa"/>
-          </w:tcPr>
-          <w:p/>
-        </w:tc>
-      </w:tr>
-      <w:tr>
-        <w:tc>
-          <w:tcPr>
-            <w:tcW w:w="1413" w:type="dxa"/>
-          </w:tcPr>
-          <w:p>
-            <w:r>
-              <w:t>+1</w:t>
-            </w:r>
-            <w:r>
-              <w:rPr>
-                <w:lang w:val="en-US"/>
-              </w:rPr>
-              <w:t>M</w:t>
-            </w:r>
-          </w:p>
-        </w:tc>
-        <w:tc>
-          <w:tcPr>
-            <w:tcW w:w="8363" w:type="dxa"/>
-          </w:tcPr>
-          <w:p>
-            <w:r>
-              <w:t>Перемножение двух списков (групп переменных)</w:t>
-            </w:r>
-          </w:p>
-        </w:tc>
-        <w:tc>
-          <w:tcPr>
-            <w:tcW w:w="704" w:type="dxa"/>
-          </w:tcPr>
-          <w:p/>
-        </w:tc>
-      </w:tr>
-      <w:tr>
-        <w:tc>
-          <w:tcPr>
-            <w:tcW w:w="1413" w:type="dxa"/>
-          </w:tcPr>
-          <w:p>
-            <w:r>
-              <w:t>+1</w:t>
-            </w:r>
-            <w:r>
-              <w:rPr>
-                <w:lang w:val="en-US"/>
-              </w:rPr>
-              <w:t>O</w:t>
-            </w:r>
-          </w:p>
-        </w:tc>
-        <w:tc>
-          <w:tcPr>
-            <w:tcW w:w="8363" w:type="dxa"/>
-          </w:tcPr>
-          <w:p>
-            <w:r>
-              <w:t>Групповая мультираскодировка списка</w:t>
-            </w:r>
-          </w:p>
-        </w:tc>
-        <w:tc>
-          <w:tcPr>
-            <w:tcW w:w="704" w:type="dxa"/>
-          </w:tcPr>
-          <w:p/>
-        </w:tc>
-      </w:tr>
-      <w:tr>
-        <w:tc>
-          <w:tcPr>
-            <w:tcW w:w="1413" w:type="dxa"/>
-          </w:tcPr>
-          <w:p>
-            <w:r>
-              <w:t>+1</w:t>
-            </w:r>
-            <w:r>
-              <w:rPr>
-                <w:lang w:val="en-US"/>
-              </w:rPr>
-              <w:t>R</w:t>
-            </w:r>
-          </w:p>
-        </w:tc>
-        <w:tc>
-          <w:tcPr>
-            <w:tcW w:w="8363" w:type="dxa"/>
-          </w:tcPr>
-          <w:p>
-            <w:r>
-              <w:t>Чтение глобальных переменных</w:t>
-            </w:r>
-          </w:p>
-        </w:tc>
-        <w:tc>
-          <w:tcPr>
-            <w:tcW w:w="704" w:type="dxa"/>
-          </w:tcPr>
-          <w:p/>
-        </w:tc>
-      </w:tr>
-      <w:tr>
-        <w:tc>
-          <w:tcPr>
-            <w:tcW w:w="1413" w:type="dxa"/>
-          </w:tcPr>
-          <w:p>
-            <w:r>
-              <w:t>+1</w:t>
-            </w:r>
-            <w:r>
-              <w:rPr>
-                <w:lang w:val="en-US"/>
-              </w:rPr>
-              <w:t>W</w:t>
-            </w:r>
-          </w:p>
-        </w:tc>
-        <w:tc>
-          <w:tcPr>
-            <w:tcW w:w="8363" w:type="dxa"/>
-          </w:tcPr>
-          <w:p>
-            <w:r>
-              <w:t>Запись в глобальные переменные</w:t>
-            </w:r>
-          </w:p>
-        </w:tc>
-        <w:tc>
-          <w:tcPr>
-            <w:tcW w:w="704" w:type="dxa"/>
-          </w:tcPr>
-          <w:p/>
-        </w:tc>
-      </w:tr>
-      <w:tr>
-        <w:tc>
-          <w:tcPr>
-            <w:tcW w:w="1413" w:type="dxa"/>
-          </w:tcPr>
-          <w:p>
-            <w:pPr>
-              <w:rPr>
-                <w:lang w:val="en-US"/>
-              </w:rPr>
-            </w:pPr>
-            <w:r>
-              <w:rPr>
-                <w:lang w:val="en-US"/>
-              </w:rPr>
-              <w:t>+2</w:t>
-            </w:r>
-          </w:p>
-        </w:tc>
-        <w:tc>
-          <w:tcPr>
-            <w:tcW w:w="8363" w:type="dxa"/>
-          </w:tcPr>
-          <w:p>
-            <w:r>
-              <w:t>Выполнение внешнего приложения</w:t>
-            </w:r>
-          </w:p>
-        </w:tc>
-        <w:tc>
-          <w:tcPr>
-            <w:tcW w:w="704" w:type="dxa"/>
-          </w:tcPr>
-          <w:p>
-            <w:pPr>
-              <w:rPr>
-                <w:lang w:val="en-US"/>
-              </w:rPr>
-            </w:pPr>
-            <w:r>
-              <w:t>+</w:t>
-            </w:r>
-          </w:p>
-        </w:tc>
-      </w:tr>
-      <w:tr>
-        <w:tc>
-          <w:tcPr>
-            <w:tcW w:w="1413" w:type="dxa"/>
-          </w:tcPr>
-          <w:p>
-            <w:pPr>
-              <w:rPr>
-                <w:lang w:val="en-US"/>
-              </w:rPr>
-            </w:pPr>
-            <w:r>
-              <w:t>+3</w:t>
-            </w:r>
-            <w:r>
-              <w:rPr>
-                <w:lang w:val="en-US"/>
-              </w:rPr>
-              <w:t>D</w:t>
-            </w:r>
-          </w:p>
-        </w:tc>
-        <w:tc>
-          <w:tcPr>
-            <w:tcW w:w="8363" w:type="dxa"/>
-          </w:tcPr>
-          <w:p>
-            <w:pPr>
-              <w:rPr>
-                <w:lang w:val="en-US"/>
-              </w:rPr>
-            </w:pPr>
-            <w:r>
-              <w:t>Декодирование данных из</w:t>
-            </w:r>
-            <w:r>
-              <w:rPr>
-                <w:lang w:val="en-US"/>
-              </w:rPr>
-              <w:t xml:space="preserve"> URL</w:t>
-            </w:r>
-          </w:p>
-        </w:tc>
-        <w:tc>
-          <w:tcPr>
-            <w:tcW w:w="704" w:type="dxa"/>
-          </w:tcPr>
-          <w:p/>
-        </w:tc>
-      </w:tr>
-      <w:tr>
-        <w:tc>
-          <w:tcPr>
-            <w:tcW w:w="1413" w:type="dxa"/>
-          </w:tcPr>
-          <w:p>
-            <w:pPr>
-              <w:rPr>
-                <w:lang w:val="en-US"/>
-              </w:rPr>
-            </w:pPr>
-            <w:r>
-              <w:rPr>
-                <w:lang w:val="en-US"/>
-              </w:rPr>
-              <w:t>+3E</w:t>
-            </w:r>
-          </w:p>
-        </w:tc>
-        <w:tc>
-          <w:tcPr>
-            <w:tcW w:w="8363" w:type="dxa"/>
-          </w:tcPr>
-          <w:p>
-            <w:pPr>
-              <w:rPr>
-                <w:lang w:val="en-US"/>
-              </w:rPr>
-            </w:pPr>
-            <w:r>
-              <w:t xml:space="preserve">Кодирование данных в </w:t>
-            </w:r>
-            <w:r>
-              <w:rPr>
-                <w:lang w:val="en-US"/>
-              </w:rPr>
-              <w:t>URL</w:t>
-            </w:r>
-          </w:p>
-        </w:tc>
-        <w:tc>
-          <w:tcPr>
-            <w:tcW w:w="704" w:type="dxa"/>
-          </w:tcPr>
-          <w:p/>
-        </w:tc>
-      </w:tr>
-      <w:tr>
-        <w:tc>
-          <w:tcPr>
-            <w:tcW w:w="1413" w:type="dxa"/>
-          </w:tcPr>
-          <w:p>
-            <w:r>
-              <w:t>+4</w:t>
-            </w:r>
-          </w:p>
-        </w:tc>
-        <w:tc>
-          <w:tcPr>
-            <w:tcW w:w="8363" w:type="dxa"/>
-          </w:tcPr>
-          <w:p>
-            <w:r>
-              <w:t>Выдача метки в соответствии с индексом повторения</w:t>
-            </w:r>
-          </w:p>
-        </w:tc>
-        <w:tc>
-          <w:tcPr>
-            <w:tcW w:w="704" w:type="dxa"/>
-          </w:tcPr>
-          <w:p/>
-        </w:tc>
-      </w:tr>
-      <w:tr>
-        <w:tc>
-          <w:tcPr>
-            <w:tcW w:w="1413" w:type="dxa"/>
-          </w:tcPr>
-          <w:p>
-            <w:r>
-              <w:t>+5</w:t>
-            </w:r>
-          </w:p>
-        </w:tc>
-        <w:tc>
-          <w:tcPr>
-            <w:tcW w:w="8363" w:type="dxa"/>
-          </w:tcPr>
-          <w:p>
-            <w:r>
-              <w:t>Выдача элемента списка</w:t>
-            </w:r>
-            <w:r>
-              <w:rPr>
-                <w:lang w:val="en-US"/>
-              </w:rPr>
-              <w:t>/</w:t>
-            </w:r>
-            <w:r>
-              <w:t>справочника в соответствии с индексом повторения</w:t>
-            </w:r>
-          </w:p>
-        </w:tc>
-        <w:tc>
-          <w:tcPr>
-            <w:tcW w:w="704" w:type="dxa"/>
-          </w:tcPr>
-          <w:p/>
-        </w:tc>
-      </w:tr>
-      <w:tr>
-        <w:tc>
-          <w:tcPr>
-            <w:tcW w:w="1413" w:type="dxa"/>
-          </w:tcPr>
-          <w:p>
-            <w:pPr>
-              <w:rPr>
-                <w:lang w:val="en-US"/>
-              </w:rPr>
-            </w:pPr>
-            <w:r>
-              <w:rPr>
-                <w:lang w:val="en-US"/>
-              </w:rPr>
-              <w:t>+6</w:t>
-            </w:r>
-          </w:p>
-        </w:tc>
-        <w:tc>
-          <w:tcPr>
-            <w:tcW w:w="8363" w:type="dxa"/>
-          </w:tcPr>
-          <w:p>
-            <w:r>
-              <w:t>Выдать статус записи (логически удалённая?)</w:t>
             </w:r>
           </w:p>
         </w:tc>
@@ -2155,6 +1228,957 @@
             <w:tcW w:w="1413" w:type="dxa"/>
           </w:tcPr>
           <w:p>
+            <w:r>
+              <w:rPr>
+                <w:lang w:val="en-US"/>
+              </w:rPr>
+              <w:t>L</w:t>
+            </w:r>
+          </w:p>
+        </w:tc>
+        <w:tc>
+          <w:tcPr>
+            <w:tcW w:w="8363" w:type="dxa"/>
+          </w:tcPr>
+          <w:p>
+            <w:r>
+              <w:t>Вернуть окончание термина</w:t>
+            </w:r>
+          </w:p>
+        </w:tc>
+        <w:tc>
+          <w:tcPr>
+            <w:tcW w:w="704" w:type="dxa"/>
+          </w:tcPr>
+          <w:p/>
+        </w:tc>
+      </w:tr>
+      <w:tr>
+        <w:tc>
+          <w:tcPr>
+            <w:tcW w:w="1413" w:type="dxa"/>
+          </w:tcPr>
+          <w:p>
+            <w:r>
+              <w:rPr>
+                <w:lang w:val="en-US"/>
+              </w:rPr>
+              <w:t>M</w:t>
+            </w:r>
+          </w:p>
+        </w:tc>
+        <w:tc>
+          <w:tcPr>
+            <w:tcW w:w="8363" w:type="dxa"/>
+          </w:tcPr>
+          <w:p>
+            <w:r>
+              <w:t>Отсортировать повторения заданного поля</w:t>
+            </w:r>
+          </w:p>
+        </w:tc>
+        <w:tc>
+          <w:tcPr>
+            <w:tcW w:w="704" w:type="dxa"/>
+          </w:tcPr>
+          <w:p>
+            <w:pPr>
+              <w:rPr>
+                <w:lang w:val="en-US"/>
+              </w:rPr>
+            </w:pPr>
+            <w:r>
+              <w:rPr>
+                <w:lang w:val="en-US"/>
+              </w:rPr>
+              <w:t>+</w:t>
+            </w:r>
+          </w:p>
+        </w:tc>
+      </w:tr>
+      <w:tr>
+        <w:tc>
+          <w:tcPr>
+            <w:tcW w:w="1413" w:type="dxa"/>
+          </w:tcPr>
+          <w:p>
+            <w:r>
+              <w:rPr>
+                <w:lang w:val="en-US"/>
+              </w:rPr>
+              <w:t>P</w:t>
+            </w:r>
+          </w:p>
+        </w:tc>
+        <w:tc>
+          <w:tcPr>
+            <w:tcW w:w="8363" w:type="dxa"/>
+          </w:tcPr>
+          <w:p>
+            <w:r>
+              <w:t>Выдать заданное оригинальное повторение поля</w:t>
+            </w:r>
+          </w:p>
+        </w:tc>
+        <w:tc>
+          <w:tcPr>
+            <w:tcW w:w="704" w:type="dxa"/>
+          </w:tcPr>
+          <w:p/>
+        </w:tc>
+      </w:tr>
+      <w:tr>
+        <w:tc>
+          <w:tcPr>
+            <w:tcW w:w="1413" w:type="dxa"/>
+          </w:tcPr>
+          <w:p>
+            <w:pPr>
+              <w:rPr>
+                <w:lang w:val="en-US"/>
+              </w:rPr>
+            </w:pPr>
+            <w:r>
+              <w:t>Q</w:t>
+            </w:r>
+          </w:p>
+        </w:tc>
+        <w:tc>
+          <w:tcPr>
+            <w:tcW w:w="8363" w:type="dxa"/>
+          </w:tcPr>
+          <w:p>
+            <w:r>
+              <w:t>Вернуть заданную строку в нижнем регистре</w:t>
+            </w:r>
+          </w:p>
+        </w:tc>
+        <w:tc>
+          <w:tcPr>
+            <w:tcW w:w="704" w:type="dxa"/>
+          </w:tcPr>
+          <w:p>
+            <w:pPr>
+              <w:rPr>
+                <w:lang w:val="en-US"/>
+              </w:rPr>
+            </w:pPr>
+            <w:r>
+              <w:rPr>
+                <w:lang w:val="en-US"/>
+              </w:rPr>
+              <w:t>+</w:t>
+            </w:r>
+          </w:p>
+        </w:tc>
+      </w:tr>
+      <w:tr>
+        <w:tc>
+          <w:tcPr>
+            <w:tcW w:w="1413" w:type="dxa"/>
+          </w:tcPr>
+          <w:p>
+            <w:pPr>
+              <w:rPr>
+                <w:lang w:val="en-US"/>
+              </w:rPr>
+            </w:pPr>
+            <w:r>
+              <w:rPr>
+                <w:lang w:val="en-US"/>
+              </w:rPr>
+              <w:t>R</w:t>
+            </w:r>
+          </w:p>
+        </w:tc>
+        <w:tc>
+          <w:tcPr>
+            <w:tcW w:w="8363" w:type="dxa"/>
+          </w:tcPr>
+          <w:p>
+            <w:r>
+              <w:t>Генерация случайного числа</w:t>
+            </w:r>
+          </w:p>
+        </w:tc>
+        <w:tc>
+          <w:tcPr>
+            <w:tcW w:w="704" w:type="dxa"/>
+          </w:tcPr>
+          <w:p>
+            <w:pPr>
+              <w:rPr>
+                <w:lang w:val="en-US"/>
+              </w:rPr>
+            </w:pPr>
+            <w:r>
+              <w:rPr>
+                <w:lang w:val="en-US"/>
+              </w:rPr>
+              <w:t>+</w:t>
+            </w:r>
+          </w:p>
+        </w:tc>
+      </w:tr>
+      <w:tr>
+        <w:tc>
+          <w:tcPr>
+            <w:tcW w:w="1413" w:type="dxa"/>
+          </w:tcPr>
+          <w:p>
+            <w:pPr>
+              <w:rPr>
+                <w:lang w:val="en-US"/>
+              </w:rPr>
+            </w:pPr>
+            <w:r>
+              <w:rPr>
+                <w:lang w:val="en-US"/>
+              </w:rPr>
+              <w:t>S</w:t>
+            </w:r>
+          </w:p>
+        </w:tc>
+        <w:tc>
+          <w:tcPr>
+            <w:tcW w:w="8363" w:type="dxa"/>
+          </w:tcPr>
+          <w:p>
+            <w:r>
+              <w:t>Универсальный счетчик</w:t>
+            </w:r>
+          </w:p>
+        </w:tc>
+        <w:tc>
+          <w:tcPr>
+            <w:tcW w:w="704" w:type="dxa"/>
+          </w:tcPr>
+          <w:p>
+            <w:pPr>
+              <w:rPr>
+                <w:lang w:val="en-US"/>
+              </w:rPr>
+            </w:pPr>
+            <w:r>
+              <w:rPr>
+                <w:lang w:val="en-US"/>
+              </w:rPr>
+              <w:t>+</w:t>
+            </w:r>
+          </w:p>
+        </w:tc>
+      </w:tr>
+      <w:tr>
+        <w:tc>
+          <w:tcPr>
+            <w:tcW w:w="1413" w:type="dxa"/>
+          </w:tcPr>
+          <w:p>
+            <w:pPr>
+              <w:rPr>
+                <w:lang w:val="en-US"/>
+              </w:rPr>
+            </w:pPr>
+            <w:r>
+              <w:rPr>
+                <w:lang w:val="en-US"/>
+              </w:rPr>
+              <w:t>T</w:t>
+            </w:r>
+          </w:p>
+        </w:tc>
+        <w:tc>
+          <w:tcPr>
+            <w:tcW w:w="8363" w:type="dxa"/>
+          </w:tcPr>
+          <w:p>
+            <w:r>
+              <w:t>Транслитерация латиницей</w:t>
+            </w:r>
+          </w:p>
+        </w:tc>
+        <w:tc>
+          <w:tcPr>
+            <w:tcW w:w="704" w:type="dxa"/>
+          </w:tcPr>
+          <w:p/>
+        </w:tc>
+      </w:tr>
+      <w:tr>
+        <w:tc>
+          <w:tcPr>
+            <w:tcW w:w="1413" w:type="dxa"/>
+          </w:tcPr>
+          <w:p>
+            <w:pPr>
+              <w:rPr>
+                <w:lang w:val="en-US"/>
+              </w:rPr>
+            </w:pPr>
+            <w:r>
+              <w:rPr>
+                <w:lang w:val="en-US"/>
+              </w:rPr>
+              <w:t>U</w:t>
+            </w:r>
+          </w:p>
+        </w:tc>
+        <w:tc>
+          <w:tcPr>
+            <w:tcW w:w="8363" w:type="dxa"/>
+          </w:tcPr>
+          <w:p>
+            <w:r>
+              <w:t>Кумуляция номеров журналов</w:t>
+            </w:r>
+          </w:p>
+        </w:tc>
+        <w:tc>
+          <w:tcPr>
+            <w:tcW w:w="704" w:type="dxa"/>
+          </w:tcPr>
+          <w:p>
+            <w:pPr>
+              <w:rPr>
+                <w:lang w:val="en-US"/>
+              </w:rPr>
+            </w:pPr>
+            <w:r>
+              <w:rPr>
+                <w:lang w:val="en-US"/>
+              </w:rPr>
+              <w:t>+</w:t>
+            </w:r>
+          </w:p>
+        </w:tc>
+      </w:tr>
+      <w:tr>
+        <w:tc>
+          <w:tcPr>
+            <w:tcW w:w="1413" w:type="dxa"/>
+          </w:tcPr>
+          <w:p>
+            <w:pPr>
+              <w:rPr>
+                <w:lang w:val="en-US"/>
+              </w:rPr>
+            </w:pPr>
+            <w:r>
+              <w:rPr>
+                <w:lang w:val="en-US"/>
+              </w:rPr>
+              <w:t>V</w:t>
+            </w:r>
+          </w:p>
+        </w:tc>
+        <w:tc>
+          <w:tcPr>
+            <w:tcW w:w="8363" w:type="dxa"/>
+          </w:tcPr>
+          <w:p>
+            <w:r>
+              <w:t>Декумуляция номеров журнала</w:t>
+            </w:r>
+          </w:p>
+        </w:tc>
+        <w:tc>
+          <w:tcPr>
+            <w:tcW w:w="704" w:type="dxa"/>
+          </w:tcPr>
+          <w:p>
+            <w:pPr>
+              <w:rPr>
+                <w:lang w:val="en-US"/>
+              </w:rPr>
+            </w:pPr>
+            <w:r>
+              <w:rPr>
+                <w:lang w:val="en-US"/>
+              </w:rPr>
+              <w:t>+</w:t>
+            </w:r>
+          </w:p>
+        </w:tc>
+      </w:tr>
+      <w:tr>
+        <w:tc>
+          <w:tcPr>
+            <w:tcW w:w="1413" w:type="dxa"/>
+          </w:tcPr>
+          <w:p>
+            <w:r>
+              <w:rPr>
+                <w:lang w:val="en-US"/>
+              </w:rPr>
+              <w:t>W</w:t>
+            </w:r>
+          </w:p>
+        </w:tc>
+        <w:tc>
+          <w:tcPr>
+            <w:tcW w:w="8363" w:type="dxa"/>
+          </w:tcPr>
+          <w:p>
+            <w:r>
+              <w:t>Контроль кумуляции</w:t>
+            </w:r>
+          </w:p>
+        </w:tc>
+        <w:tc>
+          <w:tcPr>
+            <w:tcW w:w="704" w:type="dxa"/>
+          </w:tcPr>
+          <w:p>
+            <w:pPr>
+              <w:rPr>
+                <w:lang w:val="en-US"/>
+              </w:rPr>
+            </w:pPr>
+            <w:r>
+              <w:rPr>
+                <w:lang w:val="en-US"/>
+              </w:rPr>
+              <w:t>+</w:t>
+            </w:r>
+          </w:p>
+        </w:tc>
+      </w:tr>
+      <w:tr>
+        <w:tc>
+          <w:tcPr>
+            <w:tcW w:w="1413" w:type="dxa"/>
+          </w:tcPr>
+          <w:p>
+            <w:pPr>
+              <w:rPr>
+                <w:lang w:val="en-US"/>
+              </w:rPr>
+            </w:pPr>
+            <w:r>
+              <w:rPr>
+                <w:lang w:val="en-US"/>
+              </w:rPr>
+              <w:t>X</w:t>
+            </w:r>
+          </w:p>
+        </w:tc>
+        <w:tc>
+          <w:tcPr>
+            <w:tcW w:w="8363" w:type="dxa"/>
+          </w:tcPr>
+          <w:p>
+            <w:r>
+              <w:t>Удаление из заданной строки фрагментов, выделенных угловыми скобками</w:t>
+            </w:r>
+          </w:p>
+        </w:tc>
+        <w:tc>
+          <w:tcPr>
+            <w:tcW w:w="704" w:type="dxa"/>
+          </w:tcPr>
+          <w:p/>
+        </w:tc>
+      </w:tr>
+      <w:tr>
+        <w:tc>
+          <w:tcPr>
+            <w:tcW w:w="1413" w:type="dxa"/>
+          </w:tcPr>
+          <w:p>
+            <w:r>
+              <w:t>!</w:t>
+            </w:r>
+          </w:p>
+        </w:tc>
+        <w:tc>
+          <w:tcPr>
+            <w:tcW w:w="8363" w:type="dxa"/>
+          </w:tcPr>
+          <w:p>
+            <w:r>
+              <w:t>Очистка результата расформатирования от двойных разделителей</w:t>
+            </w:r>
+          </w:p>
+        </w:tc>
+        <w:tc>
+          <w:tcPr>
+            <w:tcW w:w="704" w:type="dxa"/>
+          </w:tcPr>
+          <w:p/>
+        </w:tc>
+      </w:tr>
+      <w:tr>
+        <w:tc>
+          <w:tcPr>
+            <w:tcW w:w="1413" w:type="dxa"/>
+          </w:tcPr>
+          <w:p>
+            <w:pPr>
+              <w:rPr>
+                <w:lang w:val="en-US"/>
+              </w:rPr>
+            </w:pPr>
+            <w:r>
+              <w:rPr>
+                <w:lang w:val="en-US"/>
+              </w:rPr>
+              <w:t>+1</w:t>
+            </w:r>
+          </w:p>
+        </w:tc>
+        <w:tc>
+          <w:tcPr>
+            <w:tcW w:w="8363" w:type="dxa"/>
+          </w:tcPr>
+          <w:p>
+            <w:r>
+              <w:t>Опустошить все глобальные переменные</w:t>
+            </w:r>
+          </w:p>
+        </w:tc>
+        <w:tc>
+          <w:tcPr>
+            <w:tcW w:w="704" w:type="dxa"/>
+          </w:tcPr>
+          <w:p/>
+        </w:tc>
+      </w:tr>
+      <w:tr>
+        <w:tc>
+          <w:tcPr>
+            <w:tcW w:w="1413" w:type="dxa"/>
+          </w:tcPr>
+          <w:p>
+            <w:pPr>
+              <w:rPr>
+                <w:lang w:val="en-US"/>
+              </w:rPr>
+            </w:pPr>
+            <w:r>
+              <w:t>+1</w:t>
+            </w:r>
+            <w:r>
+              <w:rPr>
+                <w:lang w:val="en-US"/>
+              </w:rPr>
+              <w:t>K</w:t>
+            </w:r>
+          </w:p>
+        </w:tc>
+        <w:tc>
+          <w:tcPr>
+            <w:tcW w:w="8363" w:type="dxa"/>
+          </w:tcPr>
+          <w:p>
+            <w:r>
+              <w:t>Групповая мультираскодировка переменных</w:t>
+            </w:r>
+          </w:p>
+        </w:tc>
+        <w:tc>
+          <w:tcPr>
+            <w:tcW w:w="704" w:type="dxa"/>
+          </w:tcPr>
+          <w:p/>
+        </w:tc>
+      </w:tr>
+      <w:tr>
+        <w:tc>
+          <w:tcPr>
+            <w:tcW w:w="1413" w:type="dxa"/>
+          </w:tcPr>
+          <w:p>
+            <w:r>
+              <w:t>+1</w:t>
+            </w:r>
+            <w:r>
+              <w:rPr>
+                <w:lang w:val="en-US"/>
+              </w:rPr>
+              <w:t>M</w:t>
+            </w:r>
+          </w:p>
+        </w:tc>
+        <w:tc>
+          <w:tcPr>
+            <w:tcW w:w="8363" w:type="dxa"/>
+          </w:tcPr>
+          <w:p>
+            <w:r>
+              <w:t>Перемножение двух списков (групп переменных)</w:t>
+            </w:r>
+          </w:p>
+        </w:tc>
+        <w:tc>
+          <w:tcPr>
+            <w:tcW w:w="704" w:type="dxa"/>
+          </w:tcPr>
+          <w:p/>
+        </w:tc>
+      </w:tr>
+      <w:tr>
+        <w:tc>
+          <w:tcPr>
+            <w:tcW w:w="1413" w:type="dxa"/>
+          </w:tcPr>
+          <w:p>
+            <w:r>
+              <w:t>+1</w:t>
+            </w:r>
+            <w:r>
+              <w:rPr>
+                <w:lang w:val="en-US"/>
+              </w:rPr>
+              <w:t>O</w:t>
+            </w:r>
+          </w:p>
+        </w:tc>
+        <w:tc>
+          <w:tcPr>
+            <w:tcW w:w="8363" w:type="dxa"/>
+          </w:tcPr>
+          <w:p>
+            <w:r>
+              <w:t>Групповая мультираскодировка списка</w:t>
+            </w:r>
+          </w:p>
+        </w:tc>
+        <w:tc>
+          <w:tcPr>
+            <w:tcW w:w="704" w:type="dxa"/>
+          </w:tcPr>
+          <w:p/>
+        </w:tc>
+      </w:tr>
+      <w:tr>
+        <w:tc>
+          <w:tcPr>
+            <w:tcW w:w="1413" w:type="dxa"/>
+          </w:tcPr>
+          <w:p>
+            <w:r>
+              <w:t>+1</w:t>
+            </w:r>
+            <w:r>
+              <w:rPr>
+                <w:lang w:val="en-US"/>
+              </w:rPr>
+              <w:t>R</w:t>
+            </w:r>
+          </w:p>
+        </w:tc>
+        <w:tc>
+          <w:tcPr>
+            <w:tcW w:w="8363" w:type="dxa"/>
+          </w:tcPr>
+          <w:p>
+            <w:r>
+              <w:t>Чтение глобальных переменных</w:t>
+            </w:r>
+          </w:p>
+        </w:tc>
+        <w:tc>
+          <w:tcPr>
+            <w:tcW w:w="704" w:type="dxa"/>
+          </w:tcPr>
+          <w:p/>
+        </w:tc>
+      </w:tr>
+      <w:tr>
+        <w:tc>
+          <w:tcPr>
+            <w:tcW w:w="1413" w:type="dxa"/>
+          </w:tcPr>
+          <w:p>
+            <w:r>
+              <w:t>+1</w:t>
+            </w:r>
+            <w:r>
+              <w:rPr>
+                <w:lang w:val="en-US"/>
+              </w:rPr>
+              <w:t>W</w:t>
+            </w:r>
+          </w:p>
+        </w:tc>
+        <w:tc>
+          <w:tcPr>
+            <w:tcW w:w="8363" w:type="dxa"/>
+          </w:tcPr>
+          <w:p>
+            <w:r>
+              <w:t>Запись в глобальные переменные</w:t>
+            </w:r>
+          </w:p>
+        </w:tc>
+        <w:tc>
+          <w:tcPr>
+            <w:tcW w:w="704" w:type="dxa"/>
+          </w:tcPr>
+          <w:p/>
+        </w:tc>
+      </w:tr>
+      <w:tr>
+        <w:tc>
+          <w:tcPr>
+            <w:tcW w:w="1413" w:type="dxa"/>
+          </w:tcPr>
+          <w:p>
+            <w:pPr>
+              <w:rPr>
+                <w:lang w:val="en-US"/>
+              </w:rPr>
+            </w:pPr>
+            <w:r>
+              <w:rPr>
+                <w:lang w:val="en-US"/>
+              </w:rPr>
+              <w:t>+2</w:t>
+            </w:r>
+          </w:p>
+        </w:tc>
+        <w:tc>
+          <w:tcPr>
+            <w:tcW w:w="8363" w:type="dxa"/>
+          </w:tcPr>
+          <w:p>
+            <w:r>
+              <w:t>Выполнение внешнего приложения</w:t>
+            </w:r>
+          </w:p>
+        </w:tc>
+        <w:tc>
+          <w:tcPr>
+            <w:tcW w:w="704" w:type="dxa"/>
+          </w:tcPr>
+          <w:p>
+            <w:pPr>
+              <w:rPr>
+                <w:lang w:val="en-US"/>
+              </w:rPr>
+            </w:pPr>
+            <w:r>
+              <w:t>+</w:t>
+            </w:r>
+          </w:p>
+        </w:tc>
+      </w:tr>
+      <w:tr>
+        <w:tc>
+          <w:tcPr>
+            <w:tcW w:w="1413" w:type="dxa"/>
+          </w:tcPr>
+          <w:p>
+            <w:pPr>
+              <w:rPr>
+                <w:lang w:val="en-US"/>
+              </w:rPr>
+            </w:pPr>
+            <w:r>
+              <w:t>+3</w:t>
+            </w:r>
+            <w:r>
+              <w:rPr>
+                <w:lang w:val="en-US"/>
+              </w:rPr>
+              <w:t>D</w:t>
+            </w:r>
+          </w:p>
+        </w:tc>
+        <w:tc>
+          <w:tcPr>
+            <w:tcW w:w="8363" w:type="dxa"/>
+          </w:tcPr>
+          <w:p>
+            <w:pPr>
+              <w:rPr>
+                <w:lang w:val="en-US"/>
+              </w:rPr>
+            </w:pPr>
+            <w:r>
+              <w:t>Декодирование данных из</w:t>
+            </w:r>
+            <w:r>
+              <w:rPr>
+                <w:lang w:val="en-US"/>
+              </w:rPr>
+              <w:t xml:space="preserve"> URL</w:t>
+            </w:r>
+          </w:p>
+        </w:tc>
+        <w:tc>
+          <w:tcPr>
+            <w:tcW w:w="704" w:type="dxa"/>
+          </w:tcPr>
+          <w:p/>
+        </w:tc>
+      </w:tr>
+      <w:tr>
+        <w:tc>
+          <w:tcPr>
+            <w:tcW w:w="1413" w:type="dxa"/>
+          </w:tcPr>
+          <w:p>
+            <w:pPr>
+              <w:rPr>
+                <w:lang w:val="en-US"/>
+              </w:rPr>
+            </w:pPr>
+            <w:r>
+              <w:rPr>
+                <w:lang w:val="en-US"/>
+              </w:rPr>
+              <w:t>+3E</w:t>
+            </w:r>
+          </w:p>
+        </w:tc>
+        <w:tc>
+          <w:tcPr>
+            <w:tcW w:w="8363" w:type="dxa"/>
+          </w:tcPr>
+          <w:p>
+            <w:pPr>
+              <w:rPr>
+                <w:lang w:val="en-US"/>
+              </w:rPr>
+            </w:pPr>
+            <w:r>
+              <w:t xml:space="preserve">Кодирование данных в </w:t>
+            </w:r>
+            <w:r>
+              <w:rPr>
+                <w:lang w:val="en-US"/>
+              </w:rPr>
+              <w:t>URL</w:t>
+            </w:r>
+          </w:p>
+        </w:tc>
+        <w:tc>
+          <w:tcPr>
+            <w:tcW w:w="704" w:type="dxa"/>
+          </w:tcPr>
+          <w:p/>
+        </w:tc>
+      </w:tr>
+      <w:tr>
+        <w:tc>
+          <w:tcPr>
+            <w:tcW w:w="1413" w:type="dxa"/>
+          </w:tcPr>
+          <w:p>
+            <w:r>
+              <w:t>+4</w:t>
+            </w:r>
+          </w:p>
+        </w:tc>
+        <w:tc>
+          <w:tcPr>
+            <w:tcW w:w="8363" w:type="dxa"/>
+          </w:tcPr>
+          <w:p>
+            <w:r>
+              <w:t>Выдача метки в соответствии с индексом повторения</w:t>
+            </w:r>
+          </w:p>
+        </w:tc>
+        <w:tc>
+          <w:tcPr>
+            <w:tcW w:w="704" w:type="dxa"/>
+          </w:tcPr>
+          <w:p/>
+        </w:tc>
+      </w:tr>
+      <w:tr>
+        <w:tc>
+          <w:tcPr>
+            <w:tcW w:w="1413" w:type="dxa"/>
+          </w:tcPr>
+          <w:p>
+            <w:r>
+              <w:t>+5</w:t>
+            </w:r>
+          </w:p>
+        </w:tc>
+        <w:tc>
+          <w:tcPr>
+            <w:tcW w:w="8363" w:type="dxa"/>
+          </w:tcPr>
+          <w:p>
+            <w:r>
+              <w:t>Выдача элемента списка</w:t>
+            </w:r>
+            <w:r>
+              <w:rPr>
+                <w:lang w:val="en-US"/>
+              </w:rPr>
+              <w:t>/</w:t>
+            </w:r>
+            <w:r>
+              <w:t>справочника в соответствии с индексом повторения</w:t>
+            </w:r>
+          </w:p>
+        </w:tc>
+        <w:tc>
+          <w:tcPr>
+            <w:tcW w:w="704" w:type="dxa"/>
+          </w:tcPr>
+          <w:p/>
+        </w:tc>
+      </w:tr>
+      <w:tr>
+        <w:tc>
+          <w:tcPr>
+            <w:tcW w:w="1413" w:type="dxa"/>
+          </w:tcPr>
+          <w:p>
+            <w:pPr>
+              <w:rPr>
+                <w:lang w:val="en-US"/>
+              </w:rPr>
+            </w:pPr>
+            <w:r>
+              <w:rPr>
+                <w:lang w:val="en-US"/>
+              </w:rPr>
+              <w:t>+6</w:t>
+            </w:r>
+          </w:p>
+        </w:tc>
+        <w:tc>
+          <w:tcPr>
+            <w:tcW w:w="8363" w:type="dxa"/>
+          </w:tcPr>
+          <w:p>
+            <w:r>
+              <w:t>Выдать статус записи (логически удалённая?)</w:t>
+            </w:r>
+          </w:p>
+        </w:tc>
+        <w:tc>
+          <w:tcPr>
+            <w:tcW w:w="704" w:type="dxa"/>
+          </w:tcPr>
+          <w:p>
+            <w:pPr>
+              <w:rPr>
+                <w:lang w:val="en-US"/>
+              </w:rPr>
+            </w:pPr>
+            <w:r>
+              <w:rPr>
+                <w:lang w:val="en-US"/>
+              </w:rPr>
+              <w:t>+</w:t>
+            </w:r>
+          </w:p>
+        </w:tc>
+      </w:tr>
+      <w:tr>
+        <w:tc>
+          <w:tcPr>
+            <w:tcW w:w="1413" w:type="dxa"/>
+          </w:tcPr>
+          <w:p>
             <w:pPr>
               <w:rPr>
                 <w:lang w:val="en-US"/>
@@ -2291,6 +2315,54 @@
               <w:rPr>
                 <w:lang w:val="en-US"/>
               </w:rPr>
+              <w:t>+D</w:t>
+            </w:r>
+          </w:p>
+        </w:tc>
+        <w:tc>
+          <w:tcPr>
+            <w:tcW w:w="8363" w:type="dxa"/>
+          </w:tcPr>
+          <w:p>
+            <w:r>
+              <w:t>Имя текущей базы данных</w:t>
+            </w:r>
+          </w:p>
+        </w:tc>
+        <w:tc>
+          <w:tcPr>
+            <w:tcW w:w="704" w:type="dxa"/>
+          </w:tcPr>
+          <w:p>
+            <w:pPr>
+              <w:rPr>
+                <w:lang w:val="en-US"/>
+              </w:rPr>
+            </w:pPr>
+            <w:r>
+              <w:rPr>
+                <w:lang w:val="en-US"/>
+              </w:rPr>
+              <w:t>+</w:t>
+            </w:r>
+          </w:p>
+        </w:tc>
+      </w:tr>
+      <w:tr>
+        <w:tc>
+          <w:tcPr>
+            <w:tcW w:w="1413" w:type="dxa"/>
+          </w:tcPr>
+          <w:p>
+            <w:pPr>
+              <w:rPr>
+                <w:lang w:val="en-US"/>
+              </w:rPr>
+            </w:pPr>
+            <w:r>
+              <w:rPr>
+                <w:lang w:val="en-US"/>
+              </w:rPr>
               <w:t>+E</w:t>
             </w:r>
           </w:p>
@@ -2309,7 +2381,19 @@
           <w:tcPr>
             <w:tcW w:w="704" w:type="dxa"/>
           </w:tcPr>
-          <w:p/>
+          <w:p>
+            <w:pPr>
+              <w:rPr>
+                <w:lang w:val="en-US"/>
+              </w:rPr>
+            </w:pPr>
+            <w:r>
+              <w:rPr>
+                <w:lang w:val="en-US"/>
+              </w:rPr>
+              <w:t>+</w:t>
+            </w:r>
+          </w:p>
         </w:tc>
       </w:tr>
       <w:tr>
@@ -2362,19 +2446,52 @@
           <w:tcPr>
             <w:tcW w:w="1413" w:type="dxa"/>
           </w:tcPr>
-          <w:p/>
-        </w:tc>
-        <w:tc>
-          <w:tcPr>
-            <w:tcW w:w="8363" w:type="dxa"/>
-          </w:tcPr>
-          <w:p/>
-        </w:tc>
-        <w:tc>
-          <w:tcPr>
-            <w:tcW w:w="704" w:type="dxa"/>
-          </w:tcPr>
-          <w:p/>
+          <w:p>
+            <w:pPr>
+              <w:rPr>
+                <w:lang w:val="en-US"/>
+              </w:rPr>
+            </w:pPr>
+            <w:r>
+              <w:rPr>
+                <w:lang w:val="en-US"/>
+              </w:rPr>
+              <w:t>+N</w:t>
+            </w:r>
+          </w:p>
+        </w:tc>
+        <w:tc>
+          <w:tcPr>
+            <w:tcW w:w="8363" w:type="dxa"/>
+          </w:tcPr>
+          <w:p>
+            <w:pPr>
+              <w:rPr>
+                <w:lang w:val="en-US"/>
+              </w:rPr>
+            </w:pPr>
+            <w:r>
+              <w:t>Выдать количество повторений поля</w:t>
+            </w:r>
+          </w:p>
+        </w:tc>
+        <w:tc>
+          <w:tcPr>
+            <w:tcW w:w="704" w:type="dxa"/>
+          </w:tcPr>
+          <w:p>
+            <w:pPr>
+              <w:rPr>
+                <w:lang w:val="en-US"/>
+              </w:rPr>
+            </w:pPr>
+            <w:r>
+              <w:rPr>
+                <w:lang w:val="en-US"/>
+              </w:rPr>
+              <w:t>+</w:t>
+            </w:r>
+          </w:p>
         </w:tc>
       </w:tr>
       <w:tr>

</xml_diff>

<commit_message>
Add Unifor E and F
</commit_message>
<xml_diff>
--- a/Source/Classic/Libs/ManagedIrbis/Source/Pft/Docs/Реализация команд UNIFOR.docx
+++ b/Source/Classic/Libs/ManagedIrbis/Source/Pft/Docs/Реализация команд UNIFOR.docx
@@ -1031,7 +1031,19 @@
           <w:tcPr>
             <w:tcW w:w="704" w:type="dxa"/>
           </w:tcPr>
-          <w:p/>
+          <w:p>
+            <w:pPr>
+              <w:rPr>
+                <w:lang w:val="en-US"/>
+              </w:rPr>
+            </w:pPr>
+            <w:r>
+              <w:rPr>
+                <w:lang w:val="en-US"/>
+              </w:rPr>
+              <w:t>+</w:t>
+            </w:r>
+          </w:p>
         </w:tc>
       </w:tr>
       <w:tr>
@@ -1060,144 +1072,6 @@
           <w:p>
             <w:r>
               <w:t>Вернуть конец строки после заданного количества первых слов</w:t>
-            </w:r>
-          </w:p>
-        </w:tc>
-        <w:tc>
-          <w:tcPr>
-            <w:tcW w:w="704" w:type="dxa"/>
-          </w:tcPr>
-          <w:p/>
-        </w:tc>
-      </w:tr>
-      <w:tr>
-        <w:tc>
-          <w:tcPr>
-            <w:tcW w:w="1413" w:type="dxa"/>
-          </w:tcPr>
-          <w:p>
-            <w:pPr>
-              <w:rPr>
-                <w:lang w:val="en-US"/>
-              </w:rPr>
-            </w:pPr>
-            <w:r>
-              <w:rPr>
-                <w:lang w:val="en-US"/>
-              </w:rPr>
-              <w:t>G</w:t>
-            </w:r>
-          </w:p>
-        </w:tc>
-        <w:tc>
-          <w:tcPr>
-            <w:tcW w:w="8363" w:type="dxa"/>
-          </w:tcPr>
-          <w:p>
-            <w:r>
-              <w:t>Вернуть часть строки до или начиная с заданного символа</w:t>
-            </w:r>
-          </w:p>
-        </w:tc>
-        <w:tc>
-          <w:tcPr>
-            <w:tcW w:w="704" w:type="dxa"/>
-          </w:tcPr>
-          <w:p/>
-        </w:tc>
-      </w:tr>
-      <w:tr>
-        <w:tc>
-          <w:tcPr>
-            <w:tcW w:w="1413" w:type="dxa"/>
-          </w:tcPr>
-          <w:p>
-            <w:r>
-              <w:rPr>
-                <w:lang w:val="en-US"/>
-              </w:rPr>
-              <w:t>I</w:t>
-            </w:r>
-          </w:p>
-        </w:tc>
-        <w:tc>
-          <w:tcPr>
-            <w:tcW w:w="8363" w:type="dxa"/>
-          </w:tcPr>
-          <w:p>
-            <w:pPr>
-              <w:rPr>
-                <w:lang w:val="en-US"/>
-              </w:rPr>
-            </w:pPr>
-            <w:r>
-              <w:t xml:space="preserve">Вернуть параметр из </w:t>
-            </w:r>
-            <w:r>
-              <w:rPr>
-                <w:lang w:val="en-US"/>
-              </w:rPr>
-              <w:t>INI</w:t>
-            </w:r>
-            <w:r>
-              <w:t>-файла</w:t>
-            </w:r>
-          </w:p>
-        </w:tc>
-        <w:tc>
-          <w:tcPr>
-            <w:tcW w:w="704" w:type="dxa"/>
-          </w:tcPr>
-          <w:p>
-            <w:pPr>
-              <w:rPr>
-                <w:lang w:val="en-US"/>
-              </w:rPr>
-            </w:pPr>
-            <w:r>
-              <w:rPr>
-                <w:lang w:val="en-US"/>
-              </w:rPr>
-              <w:t>+</w:t>
-            </w:r>
-          </w:p>
-        </w:tc>
-      </w:tr>
-      <w:tr>
-        <w:tc>
-          <w:tcPr>
-            <w:tcW w:w="1413" w:type="dxa"/>
-          </w:tcPr>
-          <w:p>
-            <w:pPr>
-              <w:rPr>
-                <w:lang w:val="en-US"/>
-              </w:rPr>
-            </w:pPr>
-            <w:r>
-              <w:rPr>
-                <w:lang w:val="en-US"/>
-              </w:rPr>
-              <w:t>K</w:t>
-            </w:r>
-          </w:p>
-        </w:tc>
-        <w:tc>
-          <w:tcPr>
-            <w:tcW w:w="8363" w:type="dxa"/>
-          </w:tcPr>
-          <w:p>
-            <w:r>
-              <w:t>Раскодировка через справочник</w:t>
-            </w:r>
-            <w:r>
-              <w:rPr>
-                <w:lang w:val="en-US"/>
-              </w:rPr>
-              <w:t>/</w:t>
-            </w:r>
-            <w:r>
-              <w:t>меню</w:t>
             </w:r>
           </w:p>
         </w:tc>
@@ -1219,6 +1093,156 @@
             </w:r>
             <w:bookmarkStart w:id="0" w:name="_GoBack"/>
             <w:bookmarkEnd w:id="0"/>
+          </w:p>
+        </w:tc>
+      </w:tr>
+      <w:tr>
+        <w:tc>
+          <w:tcPr>
+            <w:tcW w:w="1413" w:type="dxa"/>
+          </w:tcPr>
+          <w:p>
+            <w:pPr>
+              <w:rPr>
+                <w:lang w:val="en-US"/>
+              </w:rPr>
+            </w:pPr>
+            <w:r>
+              <w:rPr>
+                <w:lang w:val="en-US"/>
+              </w:rPr>
+              <w:t>G</w:t>
+            </w:r>
+          </w:p>
+        </w:tc>
+        <w:tc>
+          <w:tcPr>
+            <w:tcW w:w="8363" w:type="dxa"/>
+          </w:tcPr>
+          <w:p>
+            <w:r>
+              <w:t>Вернуть часть строки до или начиная с заданного символа</w:t>
+            </w:r>
+          </w:p>
+        </w:tc>
+        <w:tc>
+          <w:tcPr>
+            <w:tcW w:w="704" w:type="dxa"/>
+          </w:tcPr>
+          <w:p/>
+        </w:tc>
+      </w:tr>
+      <w:tr>
+        <w:tc>
+          <w:tcPr>
+            <w:tcW w:w="1413" w:type="dxa"/>
+          </w:tcPr>
+          <w:p>
+            <w:r>
+              <w:rPr>
+                <w:lang w:val="en-US"/>
+              </w:rPr>
+              <w:t>I</w:t>
+            </w:r>
+          </w:p>
+        </w:tc>
+        <w:tc>
+          <w:tcPr>
+            <w:tcW w:w="8363" w:type="dxa"/>
+          </w:tcPr>
+          <w:p>
+            <w:pPr>
+              <w:rPr>
+                <w:lang w:val="en-US"/>
+              </w:rPr>
+            </w:pPr>
+            <w:r>
+              <w:t xml:space="preserve">Вернуть параметр из </w:t>
+            </w:r>
+            <w:r>
+              <w:rPr>
+                <w:lang w:val="en-US"/>
+              </w:rPr>
+              <w:t>INI</w:t>
+            </w:r>
+            <w:r>
+              <w:t>-файла</w:t>
+            </w:r>
+          </w:p>
+        </w:tc>
+        <w:tc>
+          <w:tcPr>
+            <w:tcW w:w="704" w:type="dxa"/>
+          </w:tcPr>
+          <w:p>
+            <w:pPr>
+              <w:rPr>
+                <w:lang w:val="en-US"/>
+              </w:rPr>
+            </w:pPr>
+            <w:r>
+              <w:rPr>
+                <w:lang w:val="en-US"/>
+              </w:rPr>
+              <w:t>+</w:t>
+            </w:r>
+          </w:p>
+        </w:tc>
+      </w:tr>
+      <w:tr>
+        <w:tc>
+          <w:tcPr>
+            <w:tcW w:w="1413" w:type="dxa"/>
+          </w:tcPr>
+          <w:p>
+            <w:pPr>
+              <w:rPr>
+                <w:lang w:val="en-US"/>
+              </w:rPr>
+            </w:pPr>
+            <w:r>
+              <w:rPr>
+                <w:lang w:val="en-US"/>
+              </w:rPr>
+              <w:t>K</w:t>
+            </w:r>
+          </w:p>
+        </w:tc>
+        <w:tc>
+          <w:tcPr>
+            <w:tcW w:w="8363" w:type="dxa"/>
+          </w:tcPr>
+          <w:p>
+            <w:r>
+              <w:t>Раскодировка через справочник</w:t>
+            </w:r>
+            <w:r>
+              <w:rPr>
+                <w:lang w:val="en-US"/>
+              </w:rPr>
+              <w:t>/</w:t>
+            </w:r>
+            <w:r>
+              <w:t>меню</w:t>
+            </w:r>
+          </w:p>
+        </w:tc>
+        <w:tc>
+          <w:tcPr>
+            <w:tcW w:w="704" w:type="dxa"/>
+          </w:tcPr>
+          <w:p>
+            <w:pPr>
+              <w:rPr>
+                <w:lang w:val="en-US"/>
+              </w:rPr>
+            </w:pPr>
+            <w:r>
+              <w:rPr>
+                <w:lang w:val="en-US"/>
+              </w:rPr>
+              <w:t>+</w:t>
+            </w:r>
           </w:p>
         </w:tc>
       </w:tr>

</xml_diff>

<commit_message>
Add Unifor +3U and +3W
</commit_message>
<xml_diff>
--- a/Source/Classic/Libs/ManagedIrbis/Source/Pft/Docs/Реализация команд UNIFOR.docx
+++ b/Source/Classic/Libs/ManagedIrbis/Source/Pft/Docs/Реализация команд UNIFOR.docx
@@ -1091,997 +1091,1131 @@
               </w:rPr>
               <w:t>+</w:t>
             </w:r>
+          </w:p>
+        </w:tc>
+      </w:tr>
+      <w:tr>
+        <w:tc>
+          <w:tcPr>
+            <w:tcW w:w="1413" w:type="dxa"/>
+          </w:tcPr>
+          <w:p>
+            <w:pPr>
+              <w:rPr>
+                <w:lang w:val="en-US"/>
+              </w:rPr>
+            </w:pPr>
+            <w:r>
+              <w:rPr>
+                <w:lang w:val="en-US"/>
+              </w:rPr>
+              <w:t>G</w:t>
+            </w:r>
+          </w:p>
+        </w:tc>
+        <w:tc>
+          <w:tcPr>
+            <w:tcW w:w="8363" w:type="dxa"/>
+          </w:tcPr>
+          <w:p>
+            <w:r>
+              <w:t>Вернуть часть строки до или начиная с заданного символа</w:t>
+            </w:r>
+          </w:p>
+        </w:tc>
+        <w:tc>
+          <w:tcPr>
+            <w:tcW w:w="704" w:type="dxa"/>
+          </w:tcPr>
+          <w:p/>
+        </w:tc>
+      </w:tr>
+      <w:tr>
+        <w:tc>
+          <w:tcPr>
+            <w:tcW w:w="1413" w:type="dxa"/>
+          </w:tcPr>
+          <w:p>
+            <w:r>
+              <w:rPr>
+                <w:lang w:val="en-US"/>
+              </w:rPr>
+              <w:t>I</w:t>
+            </w:r>
+          </w:p>
+        </w:tc>
+        <w:tc>
+          <w:tcPr>
+            <w:tcW w:w="8363" w:type="dxa"/>
+          </w:tcPr>
+          <w:p>
+            <w:pPr>
+              <w:rPr>
+                <w:lang w:val="en-US"/>
+              </w:rPr>
+            </w:pPr>
+            <w:r>
+              <w:t xml:space="preserve">Вернуть параметр из </w:t>
+            </w:r>
+            <w:r>
+              <w:rPr>
+                <w:lang w:val="en-US"/>
+              </w:rPr>
+              <w:t>INI</w:t>
+            </w:r>
+            <w:r>
+              <w:t>-файла</w:t>
+            </w:r>
+          </w:p>
+        </w:tc>
+        <w:tc>
+          <w:tcPr>
+            <w:tcW w:w="704" w:type="dxa"/>
+          </w:tcPr>
+          <w:p>
+            <w:pPr>
+              <w:rPr>
+                <w:lang w:val="en-US"/>
+              </w:rPr>
+            </w:pPr>
+            <w:r>
+              <w:rPr>
+                <w:lang w:val="en-US"/>
+              </w:rPr>
+              <w:t>+</w:t>
+            </w:r>
+          </w:p>
+        </w:tc>
+      </w:tr>
+      <w:tr>
+        <w:tc>
+          <w:tcPr>
+            <w:tcW w:w="1413" w:type="dxa"/>
+          </w:tcPr>
+          <w:p>
+            <w:pPr>
+              <w:rPr>
+                <w:lang w:val="en-US"/>
+              </w:rPr>
+            </w:pPr>
+            <w:r>
+              <w:rPr>
+                <w:lang w:val="en-US"/>
+              </w:rPr>
+              <w:t>K</w:t>
+            </w:r>
+          </w:p>
+        </w:tc>
+        <w:tc>
+          <w:tcPr>
+            <w:tcW w:w="8363" w:type="dxa"/>
+          </w:tcPr>
+          <w:p>
+            <w:r>
+              <w:t>Раскодировка через справочник</w:t>
+            </w:r>
+            <w:r>
+              <w:rPr>
+                <w:lang w:val="en-US"/>
+              </w:rPr>
+              <w:t>/</w:t>
+            </w:r>
+            <w:r>
+              <w:t>меню</w:t>
+            </w:r>
+          </w:p>
+        </w:tc>
+        <w:tc>
+          <w:tcPr>
+            <w:tcW w:w="704" w:type="dxa"/>
+          </w:tcPr>
+          <w:p>
+            <w:pPr>
+              <w:rPr>
+                <w:lang w:val="en-US"/>
+              </w:rPr>
+            </w:pPr>
+            <w:r>
+              <w:rPr>
+                <w:lang w:val="en-US"/>
+              </w:rPr>
+              <w:t>+</w:t>
+            </w:r>
+          </w:p>
+        </w:tc>
+      </w:tr>
+      <w:tr>
+        <w:tc>
+          <w:tcPr>
+            <w:tcW w:w="1413" w:type="dxa"/>
+          </w:tcPr>
+          <w:p>
+            <w:r>
+              <w:rPr>
+                <w:lang w:val="en-US"/>
+              </w:rPr>
+              <w:t>L</w:t>
+            </w:r>
+          </w:p>
+        </w:tc>
+        <w:tc>
+          <w:tcPr>
+            <w:tcW w:w="8363" w:type="dxa"/>
+          </w:tcPr>
+          <w:p>
+            <w:r>
+              <w:t>Вернуть окончание термина</w:t>
+            </w:r>
+          </w:p>
+        </w:tc>
+        <w:tc>
+          <w:tcPr>
+            <w:tcW w:w="704" w:type="dxa"/>
+          </w:tcPr>
+          <w:p/>
+        </w:tc>
+      </w:tr>
+      <w:tr>
+        <w:tc>
+          <w:tcPr>
+            <w:tcW w:w="1413" w:type="dxa"/>
+          </w:tcPr>
+          <w:p>
+            <w:r>
+              <w:rPr>
+                <w:lang w:val="en-US"/>
+              </w:rPr>
+              <w:t>M</w:t>
+            </w:r>
+          </w:p>
+        </w:tc>
+        <w:tc>
+          <w:tcPr>
+            <w:tcW w:w="8363" w:type="dxa"/>
+          </w:tcPr>
+          <w:p>
+            <w:r>
+              <w:t>Отсортировать повторения заданного поля</w:t>
+            </w:r>
+          </w:p>
+        </w:tc>
+        <w:tc>
+          <w:tcPr>
+            <w:tcW w:w="704" w:type="dxa"/>
+          </w:tcPr>
+          <w:p>
+            <w:pPr>
+              <w:rPr>
+                <w:lang w:val="en-US"/>
+              </w:rPr>
+            </w:pPr>
+            <w:r>
+              <w:rPr>
+                <w:lang w:val="en-US"/>
+              </w:rPr>
+              <w:t>+</w:t>
+            </w:r>
+          </w:p>
+        </w:tc>
+      </w:tr>
+      <w:tr>
+        <w:tc>
+          <w:tcPr>
+            <w:tcW w:w="1413" w:type="dxa"/>
+          </w:tcPr>
+          <w:p>
+            <w:r>
+              <w:rPr>
+                <w:lang w:val="en-US"/>
+              </w:rPr>
+              <w:t>P</w:t>
+            </w:r>
+          </w:p>
+        </w:tc>
+        <w:tc>
+          <w:tcPr>
+            <w:tcW w:w="8363" w:type="dxa"/>
+          </w:tcPr>
+          <w:p>
+            <w:r>
+              <w:t>Выдать заданное оригинальное повторение поля</w:t>
+            </w:r>
+          </w:p>
+        </w:tc>
+        <w:tc>
+          <w:tcPr>
+            <w:tcW w:w="704" w:type="dxa"/>
+          </w:tcPr>
+          <w:p/>
+        </w:tc>
+      </w:tr>
+      <w:tr>
+        <w:tc>
+          <w:tcPr>
+            <w:tcW w:w="1413" w:type="dxa"/>
+          </w:tcPr>
+          <w:p>
+            <w:pPr>
+              <w:rPr>
+                <w:lang w:val="en-US"/>
+              </w:rPr>
+            </w:pPr>
+            <w:r>
+              <w:t>Q</w:t>
+            </w:r>
+          </w:p>
+        </w:tc>
+        <w:tc>
+          <w:tcPr>
+            <w:tcW w:w="8363" w:type="dxa"/>
+          </w:tcPr>
+          <w:p>
+            <w:r>
+              <w:t>Вернуть заданную строку в нижнем регистре</w:t>
+            </w:r>
+          </w:p>
+        </w:tc>
+        <w:tc>
+          <w:tcPr>
+            <w:tcW w:w="704" w:type="dxa"/>
+          </w:tcPr>
+          <w:p>
+            <w:pPr>
+              <w:rPr>
+                <w:lang w:val="en-US"/>
+              </w:rPr>
+            </w:pPr>
+            <w:r>
+              <w:rPr>
+                <w:lang w:val="en-US"/>
+              </w:rPr>
+              <w:t>+</w:t>
+            </w:r>
+          </w:p>
+        </w:tc>
+      </w:tr>
+      <w:tr>
+        <w:tc>
+          <w:tcPr>
+            <w:tcW w:w="1413" w:type="dxa"/>
+          </w:tcPr>
+          <w:p>
+            <w:pPr>
+              <w:rPr>
+                <w:lang w:val="en-US"/>
+              </w:rPr>
+            </w:pPr>
+            <w:r>
+              <w:rPr>
+                <w:lang w:val="en-US"/>
+              </w:rPr>
+              <w:t>R</w:t>
+            </w:r>
+          </w:p>
+        </w:tc>
+        <w:tc>
+          <w:tcPr>
+            <w:tcW w:w="8363" w:type="dxa"/>
+          </w:tcPr>
+          <w:p>
+            <w:r>
+              <w:t>Генерация случайного числа</w:t>
+            </w:r>
+          </w:p>
+        </w:tc>
+        <w:tc>
+          <w:tcPr>
+            <w:tcW w:w="704" w:type="dxa"/>
+          </w:tcPr>
+          <w:p>
+            <w:pPr>
+              <w:rPr>
+                <w:lang w:val="en-US"/>
+              </w:rPr>
+            </w:pPr>
+            <w:r>
+              <w:rPr>
+                <w:lang w:val="en-US"/>
+              </w:rPr>
+              <w:t>+</w:t>
+            </w:r>
+          </w:p>
+        </w:tc>
+      </w:tr>
+      <w:tr>
+        <w:tc>
+          <w:tcPr>
+            <w:tcW w:w="1413" w:type="dxa"/>
+          </w:tcPr>
+          <w:p>
+            <w:pPr>
+              <w:rPr>
+                <w:lang w:val="en-US"/>
+              </w:rPr>
+            </w:pPr>
+            <w:r>
+              <w:rPr>
+                <w:lang w:val="en-US"/>
+              </w:rPr>
+              <w:t>S</w:t>
+            </w:r>
+          </w:p>
+        </w:tc>
+        <w:tc>
+          <w:tcPr>
+            <w:tcW w:w="8363" w:type="dxa"/>
+          </w:tcPr>
+          <w:p>
+            <w:r>
+              <w:t>Универсальный счетчик</w:t>
+            </w:r>
+          </w:p>
+        </w:tc>
+        <w:tc>
+          <w:tcPr>
+            <w:tcW w:w="704" w:type="dxa"/>
+          </w:tcPr>
+          <w:p>
+            <w:pPr>
+              <w:rPr>
+                <w:lang w:val="en-US"/>
+              </w:rPr>
+            </w:pPr>
+            <w:r>
+              <w:rPr>
+                <w:lang w:val="en-US"/>
+              </w:rPr>
+              <w:t>+</w:t>
+            </w:r>
+          </w:p>
+        </w:tc>
+      </w:tr>
+      <w:tr>
+        <w:tc>
+          <w:tcPr>
+            <w:tcW w:w="1413" w:type="dxa"/>
+          </w:tcPr>
+          <w:p>
+            <w:pPr>
+              <w:rPr>
+                <w:lang w:val="en-US"/>
+              </w:rPr>
+            </w:pPr>
+            <w:r>
+              <w:rPr>
+                <w:lang w:val="en-US"/>
+              </w:rPr>
+              <w:t>T</w:t>
+            </w:r>
+          </w:p>
+        </w:tc>
+        <w:tc>
+          <w:tcPr>
+            <w:tcW w:w="8363" w:type="dxa"/>
+          </w:tcPr>
+          <w:p>
+            <w:r>
+              <w:t>Транслитерация латиницей</w:t>
+            </w:r>
+          </w:p>
+        </w:tc>
+        <w:tc>
+          <w:tcPr>
+            <w:tcW w:w="704" w:type="dxa"/>
+          </w:tcPr>
+          <w:p/>
+        </w:tc>
+      </w:tr>
+      <w:tr>
+        <w:tc>
+          <w:tcPr>
+            <w:tcW w:w="1413" w:type="dxa"/>
+          </w:tcPr>
+          <w:p>
+            <w:pPr>
+              <w:rPr>
+                <w:lang w:val="en-US"/>
+              </w:rPr>
+            </w:pPr>
+            <w:r>
+              <w:rPr>
+                <w:lang w:val="en-US"/>
+              </w:rPr>
+              <w:t>U</w:t>
+            </w:r>
+          </w:p>
+        </w:tc>
+        <w:tc>
+          <w:tcPr>
+            <w:tcW w:w="8363" w:type="dxa"/>
+          </w:tcPr>
+          <w:p>
+            <w:r>
+              <w:t>Кумуляция номеров журналов</w:t>
+            </w:r>
+          </w:p>
+        </w:tc>
+        <w:tc>
+          <w:tcPr>
+            <w:tcW w:w="704" w:type="dxa"/>
+          </w:tcPr>
+          <w:p>
+            <w:pPr>
+              <w:rPr>
+                <w:lang w:val="en-US"/>
+              </w:rPr>
+            </w:pPr>
+            <w:r>
+              <w:rPr>
+                <w:lang w:val="en-US"/>
+              </w:rPr>
+              <w:t>+</w:t>
+            </w:r>
+          </w:p>
+        </w:tc>
+      </w:tr>
+      <w:tr>
+        <w:tc>
+          <w:tcPr>
+            <w:tcW w:w="1413" w:type="dxa"/>
+          </w:tcPr>
+          <w:p>
+            <w:pPr>
+              <w:rPr>
+                <w:lang w:val="en-US"/>
+              </w:rPr>
+            </w:pPr>
+            <w:r>
+              <w:rPr>
+                <w:lang w:val="en-US"/>
+              </w:rPr>
+              <w:t>V</w:t>
+            </w:r>
+          </w:p>
+        </w:tc>
+        <w:tc>
+          <w:tcPr>
+            <w:tcW w:w="8363" w:type="dxa"/>
+          </w:tcPr>
+          <w:p>
+            <w:r>
+              <w:t>Декумуляция номеров журнала</w:t>
+            </w:r>
+          </w:p>
+        </w:tc>
+        <w:tc>
+          <w:tcPr>
+            <w:tcW w:w="704" w:type="dxa"/>
+          </w:tcPr>
+          <w:p>
+            <w:pPr>
+              <w:rPr>
+                <w:lang w:val="en-US"/>
+              </w:rPr>
+            </w:pPr>
+            <w:r>
+              <w:rPr>
+                <w:lang w:val="en-US"/>
+              </w:rPr>
+              <w:t>+</w:t>
+            </w:r>
+          </w:p>
+        </w:tc>
+      </w:tr>
+      <w:tr>
+        <w:tc>
+          <w:tcPr>
+            <w:tcW w:w="1413" w:type="dxa"/>
+          </w:tcPr>
+          <w:p>
+            <w:r>
+              <w:rPr>
+                <w:lang w:val="en-US"/>
+              </w:rPr>
+              <w:t>W</w:t>
+            </w:r>
+          </w:p>
+        </w:tc>
+        <w:tc>
+          <w:tcPr>
+            <w:tcW w:w="8363" w:type="dxa"/>
+          </w:tcPr>
+          <w:p>
+            <w:r>
+              <w:t>Контроль кумуляции</w:t>
+            </w:r>
+          </w:p>
+        </w:tc>
+        <w:tc>
+          <w:tcPr>
+            <w:tcW w:w="704" w:type="dxa"/>
+          </w:tcPr>
+          <w:p>
+            <w:pPr>
+              <w:rPr>
+                <w:lang w:val="en-US"/>
+              </w:rPr>
+            </w:pPr>
+            <w:r>
+              <w:rPr>
+                <w:lang w:val="en-US"/>
+              </w:rPr>
+              <w:t>+</w:t>
+            </w:r>
+          </w:p>
+        </w:tc>
+      </w:tr>
+      <w:tr>
+        <w:tc>
+          <w:tcPr>
+            <w:tcW w:w="1413" w:type="dxa"/>
+          </w:tcPr>
+          <w:p>
+            <w:pPr>
+              <w:rPr>
+                <w:lang w:val="en-US"/>
+              </w:rPr>
+            </w:pPr>
+            <w:r>
+              <w:rPr>
+                <w:lang w:val="en-US"/>
+              </w:rPr>
+              <w:t>X</w:t>
+            </w:r>
+          </w:p>
+        </w:tc>
+        <w:tc>
+          <w:tcPr>
+            <w:tcW w:w="8363" w:type="dxa"/>
+          </w:tcPr>
+          <w:p>
+            <w:r>
+              <w:t>Удаление из заданной строки фрагментов, выделенных угловыми скобками</w:t>
+            </w:r>
+          </w:p>
+        </w:tc>
+        <w:tc>
+          <w:tcPr>
+            <w:tcW w:w="704" w:type="dxa"/>
+          </w:tcPr>
+          <w:p/>
+        </w:tc>
+      </w:tr>
+      <w:tr>
+        <w:tc>
+          <w:tcPr>
+            <w:tcW w:w="1413" w:type="dxa"/>
+          </w:tcPr>
+          <w:p>
+            <w:r>
+              <w:t>!</w:t>
+            </w:r>
+          </w:p>
+        </w:tc>
+        <w:tc>
+          <w:tcPr>
+            <w:tcW w:w="8363" w:type="dxa"/>
+          </w:tcPr>
+          <w:p>
+            <w:r>
+              <w:t>Очистка результата расформатирования от двойных разделителей</w:t>
+            </w:r>
+          </w:p>
+        </w:tc>
+        <w:tc>
+          <w:tcPr>
+            <w:tcW w:w="704" w:type="dxa"/>
+          </w:tcPr>
+          <w:p/>
+        </w:tc>
+      </w:tr>
+      <w:tr>
+        <w:tc>
+          <w:tcPr>
+            <w:tcW w:w="1413" w:type="dxa"/>
+          </w:tcPr>
+          <w:p>
+            <w:pPr>
+              <w:rPr>
+                <w:lang w:val="en-US"/>
+              </w:rPr>
+            </w:pPr>
+            <w:r>
+              <w:rPr>
+                <w:lang w:val="en-US"/>
+              </w:rPr>
+              <w:t>+1</w:t>
+            </w:r>
+          </w:p>
+        </w:tc>
+        <w:tc>
+          <w:tcPr>
+            <w:tcW w:w="8363" w:type="dxa"/>
+          </w:tcPr>
+          <w:p>
+            <w:r>
+              <w:t>Опустошить все глобальные переменные</w:t>
+            </w:r>
+          </w:p>
+        </w:tc>
+        <w:tc>
+          <w:tcPr>
+            <w:tcW w:w="704" w:type="dxa"/>
+          </w:tcPr>
+          <w:p/>
+        </w:tc>
+      </w:tr>
+      <w:tr>
+        <w:tc>
+          <w:tcPr>
+            <w:tcW w:w="1413" w:type="dxa"/>
+          </w:tcPr>
+          <w:p>
+            <w:pPr>
+              <w:rPr>
+                <w:lang w:val="en-US"/>
+              </w:rPr>
+            </w:pPr>
+            <w:r>
+              <w:t>+1</w:t>
+            </w:r>
+            <w:r>
+              <w:rPr>
+                <w:lang w:val="en-US"/>
+              </w:rPr>
+              <w:t>K</w:t>
+            </w:r>
+          </w:p>
+        </w:tc>
+        <w:tc>
+          <w:tcPr>
+            <w:tcW w:w="8363" w:type="dxa"/>
+          </w:tcPr>
+          <w:p>
+            <w:r>
+              <w:t>Групповая мультираскодировка переменных</w:t>
+            </w:r>
+          </w:p>
+        </w:tc>
+        <w:tc>
+          <w:tcPr>
+            <w:tcW w:w="704" w:type="dxa"/>
+          </w:tcPr>
+          <w:p/>
+        </w:tc>
+      </w:tr>
+      <w:tr>
+        <w:tc>
+          <w:tcPr>
+            <w:tcW w:w="1413" w:type="dxa"/>
+          </w:tcPr>
+          <w:p>
+            <w:r>
+              <w:t>+1</w:t>
+            </w:r>
+            <w:r>
+              <w:rPr>
+                <w:lang w:val="en-US"/>
+              </w:rPr>
+              <w:t>M</w:t>
+            </w:r>
+          </w:p>
+        </w:tc>
+        <w:tc>
+          <w:tcPr>
+            <w:tcW w:w="8363" w:type="dxa"/>
+          </w:tcPr>
+          <w:p>
+            <w:r>
+              <w:t>Перемножение двух списков (групп переменных)</w:t>
+            </w:r>
+          </w:p>
+        </w:tc>
+        <w:tc>
+          <w:tcPr>
+            <w:tcW w:w="704" w:type="dxa"/>
+          </w:tcPr>
+          <w:p/>
+        </w:tc>
+      </w:tr>
+      <w:tr>
+        <w:tc>
+          <w:tcPr>
+            <w:tcW w:w="1413" w:type="dxa"/>
+          </w:tcPr>
+          <w:p>
+            <w:r>
+              <w:t>+1</w:t>
+            </w:r>
+            <w:r>
+              <w:rPr>
+                <w:lang w:val="en-US"/>
+              </w:rPr>
+              <w:t>O</w:t>
+            </w:r>
+          </w:p>
+        </w:tc>
+        <w:tc>
+          <w:tcPr>
+            <w:tcW w:w="8363" w:type="dxa"/>
+          </w:tcPr>
+          <w:p>
+            <w:r>
+              <w:t>Групповая мультираскодировка списка</w:t>
+            </w:r>
+          </w:p>
+        </w:tc>
+        <w:tc>
+          <w:tcPr>
+            <w:tcW w:w="704" w:type="dxa"/>
+          </w:tcPr>
+          <w:p/>
+        </w:tc>
+      </w:tr>
+      <w:tr>
+        <w:tc>
+          <w:tcPr>
+            <w:tcW w:w="1413" w:type="dxa"/>
+          </w:tcPr>
+          <w:p>
+            <w:r>
+              <w:t>+1</w:t>
+            </w:r>
+            <w:r>
+              <w:rPr>
+                <w:lang w:val="en-US"/>
+              </w:rPr>
+              <w:t>R</w:t>
+            </w:r>
+          </w:p>
+        </w:tc>
+        <w:tc>
+          <w:tcPr>
+            <w:tcW w:w="8363" w:type="dxa"/>
+          </w:tcPr>
+          <w:p>
+            <w:r>
+              <w:t>Чтение глобальных переменных</w:t>
+            </w:r>
+          </w:p>
+        </w:tc>
+        <w:tc>
+          <w:tcPr>
+            <w:tcW w:w="704" w:type="dxa"/>
+          </w:tcPr>
+          <w:p/>
+        </w:tc>
+      </w:tr>
+      <w:tr>
+        <w:tc>
+          <w:tcPr>
+            <w:tcW w:w="1413" w:type="dxa"/>
+          </w:tcPr>
+          <w:p>
+            <w:r>
+              <w:t>+1</w:t>
+            </w:r>
+            <w:r>
+              <w:rPr>
+                <w:lang w:val="en-US"/>
+              </w:rPr>
+              <w:t>W</w:t>
+            </w:r>
+          </w:p>
+        </w:tc>
+        <w:tc>
+          <w:tcPr>
+            <w:tcW w:w="8363" w:type="dxa"/>
+          </w:tcPr>
+          <w:p>
+            <w:r>
+              <w:t>Запись в глобальные переменные</w:t>
+            </w:r>
+          </w:p>
+        </w:tc>
+        <w:tc>
+          <w:tcPr>
+            <w:tcW w:w="704" w:type="dxa"/>
+          </w:tcPr>
+          <w:p/>
+        </w:tc>
+      </w:tr>
+      <w:tr>
+        <w:tc>
+          <w:tcPr>
+            <w:tcW w:w="1413" w:type="dxa"/>
+          </w:tcPr>
+          <w:p>
+            <w:pPr>
+              <w:rPr>
+                <w:lang w:val="en-US"/>
+              </w:rPr>
+            </w:pPr>
+            <w:r>
+              <w:rPr>
+                <w:lang w:val="en-US"/>
+              </w:rPr>
+              <w:t>+2</w:t>
+            </w:r>
+          </w:p>
+        </w:tc>
+        <w:tc>
+          <w:tcPr>
+            <w:tcW w:w="8363" w:type="dxa"/>
+          </w:tcPr>
+          <w:p>
+            <w:r>
+              <w:t>Выполнение внешнего приложения</w:t>
+            </w:r>
+          </w:p>
+        </w:tc>
+        <w:tc>
+          <w:tcPr>
+            <w:tcW w:w="704" w:type="dxa"/>
+          </w:tcPr>
+          <w:p>
+            <w:pPr>
+              <w:rPr>
+                <w:lang w:val="en-US"/>
+              </w:rPr>
+            </w:pPr>
+            <w:r>
+              <w:t>+</w:t>
+            </w:r>
+          </w:p>
+        </w:tc>
+      </w:tr>
+      <w:tr>
+        <w:tc>
+          <w:tcPr>
+            <w:tcW w:w="1413" w:type="dxa"/>
+          </w:tcPr>
+          <w:p>
+            <w:pPr>
+              <w:rPr>
+                <w:lang w:val="en-US"/>
+              </w:rPr>
+            </w:pPr>
+            <w:r>
+              <w:t>+3</w:t>
+            </w:r>
+            <w:r>
+              <w:rPr>
+                <w:lang w:val="en-US"/>
+              </w:rPr>
+              <w:t>D</w:t>
+            </w:r>
+          </w:p>
+        </w:tc>
+        <w:tc>
+          <w:tcPr>
+            <w:tcW w:w="8363" w:type="dxa"/>
+          </w:tcPr>
+          <w:p>
+            <w:pPr>
+              <w:rPr>
+                <w:lang w:val="en-US"/>
+              </w:rPr>
+            </w:pPr>
+            <w:r>
+              <w:t>Декодирование данных из</w:t>
+            </w:r>
+            <w:r>
+              <w:rPr>
+                <w:lang w:val="en-US"/>
+              </w:rPr>
+              <w:t xml:space="preserve"> URL</w:t>
+            </w:r>
+          </w:p>
+        </w:tc>
+        <w:tc>
+          <w:tcPr>
+            <w:tcW w:w="704" w:type="dxa"/>
+          </w:tcPr>
+          <w:p>
+            <w:pPr>
+              <w:rPr>
+                <w:lang w:val="en-US"/>
+              </w:rPr>
+            </w:pPr>
+            <w:r>
+              <w:rPr>
+                <w:lang w:val="en-US"/>
+              </w:rPr>
+              <w:t>+</w:t>
+            </w:r>
+          </w:p>
+        </w:tc>
+      </w:tr>
+      <w:tr>
+        <w:tc>
+          <w:tcPr>
+            <w:tcW w:w="1413" w:type="dxa"/>
+          </w:tcPr>
+          <w:p>
+            <w:pPr>
+              <w:rPr>
+                <w:lang w:val="en-US"/>
+              </w:rPr>
+            </w:pPr>
+            <w:r>
+              <w:rPr>
+                <w:lang w:val="en-US"/>
+              </w:rPr>
+              <w:t>+3E</w:t>
+            </w:r>
+          </w:p>
+        </w:tc>
+        <w:tc>
+          <w:tcPr>
+            <w:tcW w:w="8363" w:type="dxa"/>
+          </w:tcPr>
+          <w:p>
+            <w:pPr>
+              <w:rPr>
+                <w:lang w:val="en-US"/>
+              </w:rPr>
+            </w:pPr>
+            <w:r>
+              <w:t xml:space="preserve">Кодирование данных в </w:t>
+            </w:r>
+            <w:r>
+              <w:rPr>
+                <w:lang w:val="en-US"/>
+              </w:rPr>
+              <w:t>URL</w:t>
+            </w:r>
+          </w:p>
+        </w:tc>
+        <w:tc>
+          <w:tcPr>
+            <w:tcW w:w="704" w:type="dxa"/>
+          </w:tcPr>
+          <w:p>
+            <w:pPr>
+              <w:rPr>
+                <w:lang w:val="en-US"/>
+              </w:rPr>
+            </w:pPr>
+            <w:r>
+              <w:rPr>
+                <w:lang w:val="en-US"/>
+              </w:rPr>
+              <w:t>+</w:t>
+            </w:r>
+          </w:p>
+        </w:tc>
+      </w:tr>
+      <w:tr>
+        <w:tc>
+          <w:tcPr>
+            <w:tcW w:w="1413" w:type="dxa"/>
+          </w:tcPr>
+          <w:p>
+            <w:pPr>
+              <w:rPr>
+                <w:lang w:val="en-US"/>
+              </w:rPr>
+            </w:pPr>
+            <w:r>
+              <w:rPr>
+                <w:lang w:val="en-US"/>
+              </w:rPr>
+              <w:t>+3U</w:t>
+            </w:r>
+          </w:p>
+        </w:tc>
+        <w:tc>
+          <w:tcPr>
+            <w:tcW w:w="8363" w:type="dxa"/>
+          </w:tcPr>
+          <w:p>
+            <w:pPr>
+              <w:rPr>
+                <w:lang w:val="en-US"/>
+              </w:rPr>
+            </w:pPr>
+            <w:r>
+              <w:t xml:space="preserve">Кодирование строки в </w:t>
+            </w:r>
+            <w:r>
+              <w:rPr>
+                <w:lang w:val="en-US"/>
+              </w:rPr>
+              <w:t>UTF-8</w:t>
+            </w:r>
+          </w:p>
+        </w:tc>
+        <w:tc>
+          <w:tcPr>
+            <w:tcW w:w="704" w:type="dxa"/>
+          </w:tcPr>
+          <w:p>
+            <w:pPr>
+              <w:rPr>
+                <w:lang w:val="en-US"/>
+              </w:rPr>
+            </w:pPr>
+            <w:r>
+              <w:rPr>
+                <w:lang w:val="en-US"/>
+              </w:rPr>
+              <w:t>+</w:t>
+            </w:r>
+          </w:p>
+        </w:tc>
+      </w:tr>
+      <w:tr>
+        <w:tc>
+          <w:tcPr>
+            <w:tcW w:w="1413" w:type="dxa"/>
+          </w:tcPr>
+          <w:p>
+            <w:pPr>
+              <w:rPr>
+                <w:lang w:val="en-US"/>
+              </w:rPr>
+            </w:pPr>
+            <w:r>
+              <w:rPr>
+                <w:lang w:val="en-US"/>
+              </w:rPr>
+              <w:t>+3W</w:t>
+            </w:r>
+          </w:p>
+        </w:tc>
+        <w:tc>
+          <w:tcPr>
+            <w:tcW w:w="8363" w:type="dxa"/>
+          </w:tcPr>
+          <w:p>
+            <w:pPr>
+              <w:rPr>
+                <w:lang w:val="en-US"/>
+              </w:rPr>
+            </w:pPr>
+            <w:r>
+              <w:t>Декодирование строки из</w:t>
+            </w:r>
+            <w:r>
+              <w:rPr>
+                <w:lang w:val="en-US"/>
+              </w:rPr>
+              <w:t xml:space="preserve"> UTF-8</w:t>
+            </w:r>
+          </w:p>
+        </w:tc>
+        <w:tc>
+          <w:tcPr>
+            <w:tcW w:w="704" w:type="dxa"/>
+          </w:tcPr>
+          <w:p>
+            <w:r>
+              <w:t>+</w:t>
+            </w:r>
             <w:bookmarkStart w:id="0" w:name="_GoBack"/>
             <w:bookmarkEnd w:id="0"/>
           </w:p>
-        </w:tc>
-      </w:tr>
-      <w:tr>
-        <w:tc>
-          <w:tcPr>
-            <w:tcW w:w="1413" w:type="dxa"/>
-          </w:tcPr>
-          <w:p>
-            <w:pPr>
-              <w:rPr>
-                <w:lang w:val="en-US"/>
-              </w:rPr>
-            </w:pPr>
-            <w:r>
-              <w:rPr>
-                <w:lang w:val="en-US"/>
-              </w:rPr>
-              <w:t>G</w:t>
-            </w:r>
-          </w:p>
-        </w:tc>
-        <w:tc>
-          <w:tcPr>
-            <w:tcW w:w="8363" w:type="dxa"/>
-          </w:tcPr>
-          <w:p>
-            <w:r>
-              <w:t>Вернуть часть строки до или начиная с заданного символа</w:t>
-            </w:r>
-          </w:p>
-        </w:tc>
-        <w:tc>
-          <w:tcPr>
-            <w:tcW w:w="704" w:type="dxa"/>
-          </w:tcPr>
-          <w:p/>
-        </w:tc>
-      </w:tr>
-      <w:tr>
-        <w:tc>
-          <w:tcPr>
-            <w:tcW w:w="1413" w:type="dxa"/>
-          </w:tcPr>
-          <w:p>
-            <w:r>
-              <w:rPr>
-                <w:lang w:val="en-US"/>
-              </w:rPr>
-              <w:t>I</w:t>
-            </w:r>
-          </w:p>
-        </w:tc>
-        <w:tc>
-          <w:tcPr>
-            <w:tcW w:w="8363" w:type="dxa"/>
-          </w:tcPr>
-          <w:p>
-            <w:pPr>
-              <w:rPr>
-                <w:lang w:val="en-US"/>
-              </w:rPr>
-            </w:pPr>
-            <w:r>
-              <w:t xml:space="preserve">Вернуть параметр из </w:t>
-            </w:r>
-            <w:r>
-              <w:rPr>
-                <w:lang w:val="en-US"/>
-              </w:rPr>
-              <w:t>INI</w:t>
-            </w:r>
-            <w:r>
-              <w:t>-файла</w:t>
-            </w:r>
-          </w:p>
-        </w:tc>
-        <w:tc>
-          <w:tcPr>
-            <w:tcW w:w="704" w:type="dxa"/>
-          </w:tcPr>
-          <w:p>
-            <w:pPr>
-              <w:rPr>
-                <w:lang w:val="en-US"/>
-              </w:rPr>
-            </w:pPr>
-            <w:r>
-              <w:rPr>
-                <w:lang w:val="en-US"/>
-              </w:rPr>
-              <w:t>+</w:t>
-            </w:r>
-          </w:p>
-        </w:tc>
-      </w:tr>
-      <w:tr>
-        <w:tc>
-          <w:tcPr>
-            <w:tcW w:w="1413" w:type="dxa"/>
-          </w:tcPr>
-          <w:p>
-            <w:pPr>
-              <w:rPr>
-                <w:lang w:val="en-US"/>
-              </w:rPr>
-            </w:pPr>
-            <w:r>
-              <w:rPr>
-                <w:lang w:val="en-US"/>
-              </w:rPr>
-              <w:t>K</w:t>
-            </w:r>
-          </w:p>
-        </w:tc>
-        <w:tc>
-          <w:tcPr>
-            <w:tcW w:w="8363" w:type="dxa"/>
-          </w:tcPr>
-          <w:p>
-            <w:r>
-              <w:t>Раскодировка через справочник</w:t>
-            </w:r>
-            <w:r>
-              <w:rPr>
-                <w:lang w:val="en-US"/>
-              </w:rPr>
-              <w:t>/</w:t>
-            </w:r>
-            <w:r>
-              <w:t>меню</w:t>
-            </w:r>
-          </w:p>
-        </w:tc>
-        <w:tc>
-          <w:tcPr>
-            <w:tcW w:w="704" w:type="dxa"/>
-          </w:tcPr>
-          <w:p>
-            <w:pPr>
-              <w:rPr>
-                <w:lang w:val="en-US"/>
-              </w:rPr>
-            </w:pPr>
-            <w:r>
-              <w:rPr>
-                <w:lang w:val="en-US"/>
-              </w:rPr>
-              <w:t>+</w:t>
-            </w:r>
-          </w:p>
-        </w:tc>
-      </w:tr>
-      <w:tr>
-        <w:tc>
-          <w:tcPr>
-            <w:tcW w:w="1413" w:type="dxa"/>
-          </w:tcPr>
-          <w:p>
-            <w:r>
-              <w:rPr>
-                <w:lang w:val="en-US"/>
-              </w:rPr>
-              <w:t>L</w:t>
-            </w:r>
-          </w:p>
-        </w:tc>
-        <w:tc>
-          <w:tcPr>
-            <w:tcW w:w="8363" w:type="dxa"/>
-          </w:tcPr>
-          <w:p>
-            <w:r>
-              <w:t>Вернуть окончание термина</w:t>
-            </w:r>
-          </w:p>
-        </w:tc>
-        <w:tc>
-          <w:tcPr>
-            <w:tcW w:w="704" w:type="dxa"/>
-          </w:tcPr>
-          <w:p/>
-        </w:tc>
-      </w:tr>
-      <w:tr>
-        <w:tc>
-          <w:tcPr>
-            <w:tcW w:w="1413" w:type="dxa"/>
-          </w:tcPr>
-          <w:p>
-            <w:r>
-              <w:rPr>
-                <w:lang w:val="en-US"/>
-              </w:rPr>
-              <w:t>M</w:t>
-            </w:r>
-          </w:p>
-        </w:tc>
-        <w:tc>
-          <w:tcPr>
-            <w:tcW w:w="8363" w:type="dxa"/>
-          </w:tcPr>
-          <w:p>
-            <w:r>
-              <w:t>Отсортировать повторения заданного поля</w:t>
-            </w:r>
-          </w:p>
-        </w:tc>
-        <w:tc>
-          <w:tcPr>
-            <w:tcW w:w="704" w:type="dxa"/>
-          </w:tcPr>
-          <w:p>
-            <w:pPr>
-              <w:rPr>
-                <w:lang w:val="en-US"/>
-              </w:rPr>
-            </w:pPr>
-            <w:r>
-              <w:rPr>
-                <w:lang w:val="en-US"/>
-              </w:rPr>
-              <w:t>+</w:t>
-            </w:r>
-          </w:p>
-        </w:tc>
-      </w:tr>
-      <w:tr>
-        <w:tc>
-          <w:tcPr>
-            <w:tcW w:w="1413" w:type="dxa"/>
-          </w:tcPr>
-          <w:p>
-            <w:r>
-              <w:rPr>
-                <w:lang w:val="en-US"/>
-              </w:rPr>
-              <w:t>P</w:t>
-            </w:r>
-          </w:p>
-        </w:tc>
-        <w:tc>
-          <w:tcPr>
-            <w:tcW w:w="8363" w:type="dxa"/>
-          </w:tcPr>
-          <w:p>
-            <w:r>
-              <w:t>Выдать заданное оригинальное повторение поля</w:t>
-            </w:r>
-          </w:p>
-        </w:tc>
-        <w:tc>
-          <w:tcPr>
-            <w:tcW w:w="704" w:type="dxa"/>
-          </w:tcPr>
-          <w:p/>
-        </w:tc>
-      </w:tr>
-      <w:tr>
-        <w:tc>
-          <w:tcPr>
-            <w:tcW w:w="1413" w:type="dxa"/>
-          </w:tcPr>
-          <w:p>
-            <w:pPr>
-              <w:rPr>
-                <w:lang w:val="en-US"/>
-              </w:rPr>
-            </w:pPr>
-            <w:r>
-              <w:t>Q</w:t>
-            </w:r>
-          </w:p>
-        </w:tc>
-        <w:tc>
-          <w:tcPr>
-            <w:tcW w:w="8363" w:type="dxa"/>
-          </w:tcPr>
-          <w:p>
-            <w:r>
-              <w:t>Вернуть заданную строку в нижнем регистре</w:t>
-            </w:r>
-          </w:p>
-        </w:tc>
-        <w:tc>
-          <w:tcPr>
-            <w:tcW w:w="704" w:type="dxa"/>
-          </w:tcPr>
-          <w:p>
-            <w:pPr>
-              <w:rPr>
-                <w:lang w:val="en-US"/>
-              </w:rPr>
-            </w:pPr>
-            <w:r>
-              <w:rPr>
-                <w:lang w:val="en-US"/>
-              </w:rPr>
-              <w:t>+</w:t>
-            </w:r>
-          </w:p>
-        </w:tc>
-      </w:tr>
-      <w:tr>
-        <w:tc>
-          <w:tcPr>
-            <w:tcW w:w="1413" w:type="dxa"/>
-          </w:tcPr>
-          <w:p>
-            <w:pPr>
-              <w:rPr>
-                <w:lang w:val="en-US"/>
-              </w:rPr>
-            </w:pPr>
-            <w:r>
-              <w:rPr>
-                <w:lang w:val="en-US"/>
-              </w:rPr>
-              <w:t>R</w:t>
-            </w:r>
-          </w:p>
-        </w:tc>
-        <w:tc>
-          <w:tcPr>
-            <w:tcW w:w="8363" w:type="dxa"/>
-          </w:tcPr>
-          <w:p>
-            <w:r>
-              <w:t>Генерация случайного числа</w:t>
-            </w:r>
-          </w:p>
-        </w:tc>
-        <w:tc>
-          <w:tcPr>
-            <w:tcW w:w="704" w:type="dxa"/>
-          </w:tcPr>
-          <w:p>
-            <w:pPr>
-              <w:rPr>
-                <w:lang w:val="en-US"/>
-              </w:rPr>
-            </w:pPr>
-            <w:r>
-              <w:rPr>
-                <w:lang w:val="en-US"/>
-              </w:rPr>
-              <w:t>+</w:t>
-            </w:r>
-          </w:p>
-        </w:tc>
-      </w:tr>
-      <w:tr>
-        <w:tc>
-          <w:tcPr>
-            <w:tcW w:w="1413" w:type="dxa"/>
-          </w:tcPr>
-          <w:p>
-            <w:pPr>
-              <w:rPr>
-                <w:lang w:val="en-US"/>
-              </w:rPr>
-            </w:pPr>
-            <w:r>
-              <w:rPr>
-                <w:lang w:val="en-US"/>
-              </w:rPr>
-              <w:t>S</w:t>
-            </w:r>
-          </w:p>
-        </w:tc>
-        <w:tc>
-          <w:tcPr>
-            <w:tcW w:w="8363" w:type="dxa"/>
-          </w:tcPr>
-          <w:p>
-            <w:r>
-              <w:t>Универсальный счетчик</w:t>
-            </w:r>
-          </w:p>
-        </w:tc>
-        <w:tc>
-          <w:tcPr>
-            <w:tcW w:w="704" w:type="dxa"/>
-          </w:tcPr>
-          <w:p>
-            <w:pPr>
-              <w:rPr>
-                <w:lang w:val="en-US"/>
-              </w:rPr>
-            </w:pPr>
-            <w:r>
-              <w:rPr>
-                <w:lang w:val="en-US"/>
-              </w:rPr>
-              <w:t>+</w:t>
-            </w:r>
-          </w:p>
-        </w:tc>
-      </w:tr>
-      <w:tr>
-        <w:tc>
-          <w:tcPr>
-            <w:tcW w:w="1413" w:type="dxa"/>
-          </w:tcPr>
-          <w:p>
-            <w:pPr>
-              <w:rPr>
-                <w:lang w:val="en-US"/>
-              </w:rPr>
-            </w:pPr>
-            <w:r>
-              <w:rPr>
-                <w:lang w:val="en-US"/>
-              </w:rPr>
-              <w:t>T</w:t>
-            </w:r>
-          </w:p>
-        </w:tc>
-        <w:tc>
-          <w:tcPr>
-            <w:tcW w:w="8363" w:type="dxa"/>
-          </w:tcPr>
-          <w:p>
-            <w:r>
-              <w:t>Транслитерация латиницей</w:t>
-            </w:r>
-          </w:p>
-        </w:tc>
-        <w:tc>
-          <w:tcPr>
-            <w:tcW w:w="704" w:type="dxa"/>
-          </w:tcPr>
-          <w:p/>
-        </w:tc>
-      </w:tr>
-      <w:tr>
-        <w:tc>
-          <w:tcPr>
-            <w:tcW w:w="1413" w:type="dxa"/>
-          </w:tcPr>
-          <w:p>
-            <w:pPr>
-              <w:rPr>
-                <w:lang w:val="en-US"/>
-              </w:rPr>
-            </w:pPr>
-            <w:r>
-              <w:rPr>
-                <w:lang w:val="en-US"/>
-              </w:rPr>
-              <w:t>U</w:t>
-            </w:r>
-          </w:p>
-        </w:tc>
-        <w:tc>
-          <w:tcPr>
-            <w:tcW w:w="8363" w:type="dxa"/>
-          </w:tcPr>
-          <w:p>
-            <w:r>
-              <w:t>Кумуляция номеров журналов</w:t>
-            </w:r>
-          </w:p>
-        </w:tc>
-        <w:tc>
-          <w:tcPr>
-            <w:tcW w:w="704" w:type="dxa"/>
-          </w:tcPr>
-          <w:p>
-            <w:pPr>
-              <w:rPr>
-                <w:lang w:val="en-US"/>
-              </w:rPr>
-            </w:pPr>
-            <w:r>
-              <w:rPr>
-                <w:lang w:val="en-US"/>
-              </w:rPr>
-              <w:t>+</w:t>
-            </w:r>
-          </w:p>
-        </w:tc>
-      </w:tr>
-      <w:tr>
-        <w:tc>
-          <w:tcPr>
-            <w:tcW w:w="1413" w:type="dxa"/>
-          </w:tcPr>
-          <w:p>
-            <w:pPr>
-              <w:rPr>
-                <w:lang w:val="en-US"/>
-              </w:rPr>
-            </w:pPr>
-            <w:r>
-              <w:rPr>
-                <w:lang w:val="en-US"/>
-              </w:rPr>
-              <w:t>V</w:t>
-            </w:r>
-          </w:p>
-        </w:tc>
-        <w:tc>
-          <w:tcPr>
-            <w:tcW w:w="8363" w:type="dxa"/>
-          </w:tcPr>
-          <w:p>
-            <w:r>
-              <w:t>Декумуляция номеров журнала</w:t>
-            </w:r>
-          </w:p>
-        </w:tc>
-        <w:tc>
-          <w:tcPr>
-            <w:tcW w:w="704" w:type="dxa"/>
-          </w:tcPr>
-          <w:p>
-            <w:pPr>
-              <w:rPr>
-                <w:lang w:val="en-US"/>
-              </w:rPr>
-            </w:pPr>
-            <w:r>
-              <w:rPr>
-                <w:lang w:val="en-US"/>
-              </w:rPr>
-              <w:t>+</w:t>
-            </w:r>
-          </w:p>
-        </w:tc>
-      </w:tr>
-      <w:tr>
-        <w:tc>
-          <w:tcPr>
-            <w:tcW w:w="1413" w:type="dxa"/>
-          </w:tcPr>
-          <w:p>
-            <w:r>
-              <w:rPr>
-                <w:lang w:val="en-US"/>
-              </w:rPr>
-              <w:t>W</w:t>
-            </w:r>
-          </w:p>
-        </w:tc>
-        <w:tc>
-          <w:tcPr>
-            <w:tcW w:w="8363" w:type="dxa"/>
-          </w:tcPr>
-          <w:p>
-            <w:r>
-              <w:t>Контроль кумуляции</w:t>
-            </w:r>
-          </w:p>
-        </w:tc>
-        <w:tc>
-          <w:tcPr>
-            <w:tcW w:w="704" w:type="dxa"/>
-          </w:tcPr>
-          <w:p>
-            <w:pPr>
-              <w:rPr>
-                <w:lang w:val="en-US"/>
-              </w:rPr>
-            </w:pPr>
-            <w:r>
-              <w:rPr>
-                <w:lang w:val="en-US"/>
-              </w:rPr>
-              <w:t>+</w:t>
-            </w:r>
-          </w:p>
-        </w:tc>
-      </w:tr>
-      <w:tr>
-        <w:tc>
-          <w:tcPr>
-            <w:tcW w:w="1413" w:type="dxa"/>
-          </w:tcPr>
-          <w:p>
-            <w:pPr>
-              <w:rPr>
-                <w:lang w:val="en-US"/>
-              </w:rPr>
-            </w:pPr>
-            <w:r>
-              <w:rPr>
-                <w:lang w:val="en-US"/>
-              </w:rPr>
-              <w:t>X</w:t>
-            </w:r>
-          </w:p>
-        </w:tc>
-        <w:tc>
-          <w:tcPr>
-            <w:tcW w:w="8363" w:type="dxa"/>
-          </w:tcPr>
-          <w:p>
-            <w:r>
-              <w:t>Удаление из заданной строки фрагментов, выделенных угловыми скобками</w:t>
-            </w:r>
-          </w:p>
-        </w:tc>
-        <w:tc>
-          <w:tcPr>
-            <w:tcW w:w="704" w:type="dxa"/>
-          </w:tcPr>
-          <w:p/>
-        </w:tc>
-      </w:tr>
-      <w:tr>
-        <w:tc>
-          <w:tcPr>
-            <w:tcW w:w="1413" w:type="dxa"/>
-          </w:tcPr>
-          <w:p>
-            <w:r>
-              <w:t>!</w:t>
-            </w:r>
-          </w:p>
-        </w:tc>
-        <w:tc>
-          <w:tcPr>
-            <w:tcW w:w="8363" w:type="dxa"/>
-          </w:tcPr>
-          <w:p>
-            <w:r>
-              <w:t>Очистка результата расформатирования от двойных разделителей</w:t>
-            </w:r>
-          </w:p>
-        </w:tc>
-        <w:tc>
-          <w:tcPr>
-            <w:tcW w:w="704" w:type="dxa"/>
-          </w:tcPr>
-          <w:p/>
-        </w:tc>
-      </w:tr>
-      <w:tr>
-        <w:tc>
-          <w:tcPr>
-            <w:tcW w:w="1413" w:type="dxa"/>
-          </w:tcPr>
-          <w:p>
-            <w:pPr>
-              <w:rPr>
-                <w:lang w:val="en-US"/>
-              </w:rPr>
-            </w:pPr>
-            <w:r>
-              <w:rPr>
-                <w:lang w:val="en-US"/>
-              </w:rPr>
-              <w:t>+1</w:t>
-            </w:r>
-          </w:p>
-        </w:tc>
-        <w:tc>
-          <w:tcPr>
-            <w:tcW w:w="8363" w:type="dxa"/>
-          </w:tcPr>
-          <w:p>
-            <w:r>
-              <w:t>Опустошить все глобальные переменные</w:t>
-            </w:r>
-          </w:p>
-        </w:tc>
-        <w:tc>
-          <w:tcPr>
-            <w:tcW w:w="704" w:type="dxa"/>
-          </w:tcPr>
-          <w:p/>
-        </w:tc>
-      </w:tr>
-      <w:tr>
-        <w:tc>
-          <w:tcPr>
-            <w:tcW w:w="1413" w:type="dxa"/>
-          </w:tcPr>
-          <w:p>
-            <w:pPr>
-              <w:rPr>
-                <w:lang w:val="en-US"/>
-              </w:rPr>
-            </w:pPr>
-            <w:r>
-              <w:t>+1</w:t>
-            </w:r>
-            <w:r>
-              <w:rPr>
-                <w:lang w:val="en-US"/>
-              </w:rPr>
-              <w:t>K</w:t>
-            </w:r>
-          </w:p>
-        </w:tc>
-        <w:tc>
-          <w:tcPr>
-            <w:tcW w:w="8363" w:type="dxa"/>
-          </w:tcPr>
-          <w:p>
-            <w:r>
-              <w:t>Групповая мультираскодировка переменных</w:t>
-            </w:r>
-          </w:p>
-        </w:tc>
-        <w:tc>
-          <w:tcPr>
-            <w:tcW w:w="704" w:type="dxa"/>
-          </w:tcPr>
-          <w:p/>
-        </w:tc>
-      </w:tr>
-      <w:tr>
-        <w:tc>
-          <w:tcPr>
-            <w:tcW w:w="1413" w:type="dxa"/>
-          </w:tcPr>
-          <w:p>
-            <w:r>
-              <w:t>+1</w:t>
-            </w:r>
-            <w:r>
-              <w:rPr>
-                <w:lang w:val="en-US"/>
-              </w:rPr>
-              <w:t>M</w:t>
-            </w:r>
-          </w:p>
-        </w:tc>
-        <w:tc>
-          <w:tcPr>
-            <w:tcW w:w="8363" w:type="dxa"/>
-          </w:tcPr>
-          <w:p>
-            <w:r>
-              <w:t>Перемножение двух списков (групп переменных)</w:t>
-            </w:r>
-          </w:p>
-        </w:tc>
-        <w:tc>
-          <w:tcPr>
-            <w:tcW w:w="704" w:type="dxa"/>
-          </w:tcPr>
-          <w:p/>
-        </w:tc>
-      </w:tr>
-      <w:tr>
-        <w:tc>
-          <w:tcPr>
-            <w:tcW w:w="1413" w:type="dxa"/>
-          </w:tcPr>
-          <w:p>
-            <w:r>
-              <w:t>+1</w:t>
-            </w:r>
-            <w:r>
-              <w:rPr>
-                <w:lang w:val="en-US"/>
-              </w:rPr>
-              <w:t>O</w:t>
-            </w:r>
-          </w:p>
-        </w:tc>
-        <w:tc>
-          <w:tcPr>
-            <w:tcW w:w="8363" w:type="dxa"/>
-          </w:tcPr>
-          <w:p>
-            <w:r>
-              <w:t>Групповая мультираскодировка списка</w:t>
-            </w:r>
-          </w:p>
-        </w:tc>
-        <w:tc>
-          <w:tcPr>
-            <w:tcW w:w="704" w:type="dxa"/>
-          </w:tcPr>
-          <w:p/>
-        </w:tc>
-      </w:tr>
-      <w:tr>
-        <w:tc>
-          <w:tcPr>
-            <w:tcW w:w="1413" w:type="dxa"/>
-          </w:tcPr>
-          <w:p>
-            <w:r>
-              <w:t>+1</w:t>
-            </w:r>
-            <w:r>
-              <w:rPr>
-                <w:lang w:val="en-US"/>
-              </w:rPr>
-              <w:t>R</w:t>
-            </w:r>
-          </w:p>
-        </w:tc>
-        <w:tc>
-          <w:tcPr>
-            <w:tcW w:w="8363" w:type="dxa"/>
-          </w:tcPr>
-          <w:p>
-            <w:r>
-              <w:t>Чтение глобальных переменных</w:t>
-            </w:r>
-          </w:p>
-        </w:tc>
-        <w:tc>
-          <w:tcPr>
-            <w:tcW w:w="704" w:type="dxa"/>
-          </w:tcPr>
-          <w:p/>
-        </w:tc>
-      </w:tr>
-      <w:tr>
-        <w:tc>
-          <w:tcPr>
-            <w:tcW w:w="1413" w:type="dxa"/>
-          </w:tcPr>
-          <w:p>
-            <w:r>
-              <w:t>+1</w:t>
-            </w:r>
-            <w:r>
-              <w:rPr>
-                <w:lang w:val="en-US"/>
-              </w:rPr>
-              <w:t>W</w:t>
-            </w:r>
-          </w:p>
-        </w:tc>
-        <w:tc>
-          <w:tcPr>
-            <w:tcW w:w="8363" w:type="dxa"/>
-          </w:tcPr>
-          <w:p>
-            <w:r>
-              <w:t>Запись в глобальные переменные</w:t>
-            </w:r>
-          </w:p>
-        </w:tc>
-        <w:tc>
-          <w:tcPr>
-            <w:tcW w:w="704" w:type="dxa"/>
-          </w:tcPr>
-          <w:p/>
-        </w:tc>
-      </w:tr>
-      <w:tr>
-        <w:tc>
-          <w:tcPr>
-            <w:tcW w:w="1413" w:type="dxa"/>
-          </w:tcPr>
-          <w:p>
-            <w:pPr>
-              <w:rPr>
-                <w:lang w:val="en-US"/>
-              </w:rPr>
-            </w:pPr>
-            <w:r>
-              <w:rPr>
-                <w:lang w:val="en-US"/>
-              </w:rPr>
-              <w:t>+2</w:t>
-            </w:r>
-          </w:p>
-        </w:tc>
-        <w:tc>
-          <w:tcPr>
-            <w:tcW w:w="8363" w:type="dxa"/>
-          </w:tcPr>
-          <w:p>
-            <w:r>
-              <w:t>Выполнение внешнего приложения</w:t>
-            </w:r>
-          </w:p>
-        </w:tc>
-        <w:tc>
-          <w:tcPr>
-            <w:tcW w:w="704" w:type="dxa"/>
-          </w:tcPr>
-          <w:p>
-            <w:pPr>
-              <w:rPr>
-                <w:lang w:val="en-US"/>
-              </w:rPr>
-            </w:pPr>
-            <w:r>
-              <w:t>+</w:t>
-            </w:r>
-          </w:p>
-        </w:tc>
-      </w:tr>
-      <w:tr>
-        <w:tc>
-          <w:tcPr>
-            <w:tcW w:w="1413" w:type="dxa"/>
-          </w:tcPr>
-          <w:p>
-            <w:pPr>
-              <w:rPr>
-                <w:lang w:val="en-US"/>
-              </w:rPr>
-            </w:pPr>
-            <w:r>
-              <w:t>+3</w:t>
-            </w:r>
-            <w:r>
-              <w:rPr>
-                <w:lang w:val="en-US"/>
-              </w:rPr>
-              <w:t>D</w:t>
-            </w:r>
-          </w:p>
-        </w:tc>
-        <w:tc>
-          <w:tcPr>
-            <w:tcW w:w="8363" w:type="dxa"/>
-          </w:tcPr>
-          <w:p>
-            <w:pPr>
-              <w:rPr>
-                <w:lang w:val="en-US"/>
-              </w:rPr>
-            </w:pPr>
-            <w:r>
-              <w:t>Декодирование данных из</w:t>
-            </w:r>
-            <w:r>
-              <w:rPr>
-                <w:lang w:val="en-US"/>
-              </w:rPr>
-              <w:t xml:space="preserve"> URL</w:t>
-            </w:r>
-          </w:p>
-        </w:tc>
-        <w:tc>
-          <w:tcPr>
-            <w:tcW w:w="704" w:type="dxa"/>
-          </w:tcPr>
-          <w:p/>
-        </w:tc>
-      </w:tr>
-      <w:tr>
-        <w:tc>
-          <w:tcPr>
-            <w:tcW w:w="1413" w:type="dxa"/>
-          </w:tcPr>
-          <w:p>
-            <w:pPr>
-              <w:rPr>
-                <w:lang w:val="en-US"/>
-              </w:rPr>
-            </w:pPr>
-            <w:r>
-              <w:rPr>
-                <w:lang w:val="en-US"/>
-              </w:rPr>
-              <w:t>+3E</w:t>
-            </w:r>
-          </w:p>
-        </w:tc>
-        <w:tc>
-          <w:tcPr>
-            <w:tcW w:w="8363" w:type="dxa"/>
-          </w:tcPr>
-          <w:p>
-            <w:pPr>
-              <w:rPr>
-                <w:lang w:val="en-US"/>
-              </w:rPr>
-            </w:pPr>
-            <w:r>
-              <w:t xml:space="preserve">Кодирование данных в </w:t>
-            </w:r>
-            <w:r>
-              <w:rPr>
-                <w:lang w:val="en-US"/>
-              </w:rPr>
-              <w:t>URL</w:t>
-            </w:r>
-          </w:p>
-        </w:tc>
-        <w:tc>
-          <w:tcPr>
-            <w:tcW w:w="704" w:type="dxa"/>
-          </w:tcPr>
-          <w:p/>
         </w:tc>
       </w:tr>
       <w:tr>

</xml_diff>

<commit_message>
Add Unifor D -- format document from another DB
</commit_message>
<xml_diff>
--- a/Source/Classic/Libs/ManagedIrbis/Source/Pft/Docs/Реализация команд UNIFOR.docx
+++ b/Source/Classic/Libs/ManagedIrbis/Source/Pft/Docs/Реализация команд UNIFOR.docx
@@ -169,7 +169,19 @@
           <w:tcPr>
             <w:tcW w:w="1022" w:type="dxa"/>
           </w:tcPr>
-          <w:p/>
+          <w:p>
+            <w:pPr>
+              <w:rPr>
+                <w:lang w:val="en-US"/>
+              </w:rPr>
+            </w:pPr>
+            <w:r>
+              <w:rPr>
+                <w:lang w:val="en-US"/>
+              </w:rPr>
+              <w:t>+</w:t>
+            </w:r>
+          </w:p>
         </w:tc>
       </w:tr>
       <w:tr>
@@ -801,7 +813,19 @@
           <w:tcPr>
             <w:tcW w:w="1022" w:type="dxa"/>
           </w:tcPr>
-          <w:p/>
+          <w:p>
+            <w:pPr>
+              <w:rPr>
+                <w:lang w:val="en-US"/>
+              </w:rPr>
+            </w:pPr>
+            <w:r>
+              <w:rPr>
+                <w:lang w:val="en-US"/>
+              </w:rPr>
+              <w:t>+</w:t>
+            </w:r>
+          </w:p>
         </w:tc>
       </w:tr>
       <w:tr>
@@ -1045,6 +1069,46 @@
               <w:rPr>
                 <w:lang w:val="en-US"/>
               </w:rPr>
+              <w:t>D</w:t>
+            </w:r>
+          </w:p>
+        </w:tc>
+        <w:tc>
+          <w:tcPr>
+            <w:tcW w:w="8062" w:type="dxa"/>
+          </w:tcPr>
+          <w:p>
+            <w:r>
+              <w:t>Форматирование документа из другой БД</w:t>
+            </w:r>
+          </w:p>
+        </w:tc>
+        <w:tc>
+          <w:tcPr>
+            <w:tcW w:w="1022" w:type="dxa"/>
+          </w:tcPr>
+          <w:p>
+            <w:r>
+              <w:t>+</w:t>
+            </w:r>
+          </w:p>
+        </w:tc>
+      </w:tr>
+      <w:tr>
+        <w:tc>
+          <w:tcPr>
+            <w:tcW w:w="1396" w:type="dxa"/>
+          </w:tcPr>
+          <w:p>
+            <w:pPr>
+              <w:rPr>
+                <w:lang w:val="en-US"/>
+              </w:rPr>
+            </w:pPr>
+            <w:r>
+              <w:rPr>
+                <w:lang w:val="en-US"/>
+              </w:rPr>
               <w:t>E</w:t>
             </w:r>
           </w:p>
@@ -1225,1486 +1289,1521 @@
             <w:tcW w:w="1396" w:type="dxa"/>
           </w:tcPr>
           <w:p>
-            <w:pPr>
-              <w:rPr>
-                <w:lang w:val="en-US"/>
-              </w:rPr>
-            </w:pPr>
-            <w:r>
-              <w:rPr>
-                <w:lang w:val="en-US"/>
-              </w:rPr>
-              <w:t>K</w:t>
-            </w:r>
-          </w:p>
-        </w:tc>
-        <w:tc>
-          <w:tcPr>
-            <w:tcW w:w="8062" w:type="dxa"/>
-          </w:tcPr>
-          <w:p>
-            <w:r>
-              <w:t>Раскодировка через справочник</w:t>
-            </w:r>
-            <w:r>
-              <w:rPr>
-                <w:lang w:val="en-US"/>
-              </w:rPr>
-              <w:t>/</w:t>
-            </w:r>
-            <w:r>
-              <w:t>меню</w:t>
-            </w:r>
-          </w:p>
-        </w:tc>
-        <w:tc>
-          <w:tcPr>
-            <w:tcW w:w="1022" w:type="dxa"/>
-          </w:tcPr>
-          <w:p>
-            <w:pPr>
-              <w:rPr>
-                <w:lang w:val="en-US"/>
-              </w:rPr>
-            </w:pPr>
-            <w:r>
-              <w:rPr>
-                <w:lang w:val="en-US"/>
-              </w:rPr>
-              <w:t>+</w:t>
-            </w:r>
-          </w:p>
-        </w:tc>
-      </w:tr>
-      <w:tr>
-        <w:tc>
-          <w:tcPr>
-            <w:tcW w:w="1396" w:type="dxa"/>
-          </w:tcPr>
-          <w:p>
-            <w:r>
-              <w:rPr>
-                <w:lang w:val="en-US"/>
-              </w:rPr>
-              <w:t>L</w:t>
-            </w:r>
-          </w:p>
-        </w:tc>
-        <w:tc>
-          <w:tcPr>
-            <w:tcW w:w="8062" w:type="dxa"/>
-          </w:tcPr>
-          <w:p>
-            <w:r>
-              <w:t>Вернуть окончание термина</w:t>
-            </w:r>
-          </w:p>
-        </w:tc>
-        <w:tc>
-          <w:tcPr>
-            <w:tcW w:w="1022" w:type="dxa"/>
-          </w:tcPr>
-          <w:p/>
-        </w:tc>
-      </w:tr>
-      <w:tr>
-        <w:tc>
-          <w:tcPr>
-            <w:tcW w:w="1396" w:type="dxa"/>
-          </w:tcPr>
-          <w:p>
-            <w:r>
-              <w:rPr>
-                <w:lang w:val="en-US"/>
-              </w:rPr>
-              <w:t>M</w:t>
-            </w:r>
-          </w:p>
-        </w:tc>
-        <w:tc>
-          <w:tcPr>
-            <w:tcW w:w="8062" w:type="dxa"/>
-          </w:tcPr>
-          <w:p>
-            <w:r>
-              <w:t>Отсортировать повторения заданного поля</w:t>
-            </w:r>
-          </w:p>
-        </w:tc>
-        <w:tc>
-          <w:tcPr>
-            <w:tcW w:w="1022" w:type="dxa"/>
-          </w:tcPr>
-          <w:p>
-            <w:pPr>
-              <w:rPr>
-                <w:lang w:val="en-US"/>
-              </w:rPr>
-            </w:pPr>
-            <w:r>
-              <w:rPr>
-                <w:lang w:val="en-US"/>
-              </w:rPr>
-              <w:t>+</w:t>
-            </w:r>
-          </w:p>
-        </w:tc>
-      </w:tr>
-      <w:tr>
-        <w:tc>
-          <w:tcPr>
-            <w:tcW w:w="1396" w:type="dxa"/>
-          </w:tcPr>
-          <w:p>
-            <w:r>
-              <w:rPr>
-                <w:lang w:val="en-US"/>
-              </w:rPr>
-              <w:t>P</w:t>
-            </w:r>
-          </w:p>
-        </w:tc>
-        <w:tc>
-          <w:tcPr>
-            <w:tcW w:w="8062" w:type="dxa"/>
-          </w:tcPr>
-          <w:p>
-            <w:r>
-              <w:t>Выдать заданное оригинальное повторение поля</w:t>
-            </w:r>
-          </w:p>
-        </w:tc>
-        <w:tc>
-          <w:tcPr>
-            <w:tcW w:w="1022" w:type="dxa"/>
-          </w:tcPr>
-          <w:p/>
-        </w:tc>
-      </w:tr>
-      <w:tr>
-        <w:tc>
-          <w:tcPr>
-            <w:tcW w:w="1396" w:type="dxa"/>
-          </w:tcPr>
-          <w:p>
-            <w:pPr>
-              <w:rPr>
-                <w:lang w:val="en-US"/>
-              </w:rPr>
-            </w:pPr>
-            <w:r>
-              <w:t>Q</w:t>
-            </w:r>
-          </w:p>
-        </w:tc>
-        <w:tc>
-          <w:tcPr>
-            <w:tcW w:w="8062" w:type="dxa"/>
-          </w:tcPr>
-          <w:p>
-            <w:r>
-              <w:t>Вернуть заданную строку в нижнем регистре</w:t>
-            </w:r>
-          </w:p>
-        </w:tc>
-        <w:tc>
-          <w:tcPr>
-            <w:tcW w:w="1022" w:type="dxa"/>
-          </w:tcPr>
-          <w:p>
-            <w:pPr>
-              <w:rPr>
-                <w:lang w:val="en-US"/>
-              </w:rPr>
-            </w:pPr>
-            <w:r>
-              <w:rPr>
-                <w:lang w:val="en-US"/>
-              </w:rPr>
-              <w:t>+</w:t>
-            </w:r>
-          </w:p>
-        </w:tc>
-      </w:tr>
-      <w:tr>
-        <w:tc>
-          <w:tcPr>
-            <w:tcW w:w="1396" w:type="dxa"/>
-          </w:tcPr>
-          <w:p>
-            <w:pPr>
-              <w:rPr>
-                <w:lang w:val="en-US"/>
-              </w:rPr>
-            </w:pPr>
-            <w:r>
-              <w:rPr>
-                <w:lang w:val="en-US"/>
-              </w:rPr>
-              <w:t>R</w:t>
-            </w:r>
-          </w:p>
-        </w:tc>
-        <w:tc>
-          <w:tcPr>
-            <w:tcW w:w="8062" w:type="dxa"/>
-          </w:tcPr>
-          <w:p>
-            <w:r>
-              <w:t>Генерация случайного числа</w:t>
-            </w:r>
-          </w:p>
-        </w:tc>
-        <w:tc>
-          <w:tcPr>
-            <w:tcW w:w="1022" w:type="dxa"/>
-          </w:tcPr>
-          <w:p>
-            <w:pPr>
-              <w:rPr>
-                <w:lang w:val="en-US"/>
-              </w:rPr>
-            </w:pPr>
-            <w:r>
-              <w:rPr>
-                <w:lang w:val="en-US"/>
-              </w:rPr>
-              <w:t>+</w:t>
-            </w:r>
-          </w:p>
-        </w:tc>
-      </w:tr>
-      <w:tr>
-        <w:tc>
-          <w:tcPr>
-            <w:tcW w:w="1396" w:type="dxa"/>
-          </w:tcPr>
-          <w:p>
-            <w:pPr>
-              <w:rPr>
-                <w:lang w:val="en-US"/>
-              </w:rPr>
-            </w:pPr>
-            <w:r>
-              <w:rPr>
-                <w:lang w:val="en-US"/>
-              </w:rPr>
-              <w:t>S</w:t>
-            </w:r>
-          </w:p>
-        </w:tc>
-        <w:tc>
-          <w:tcPr>
-            <w:tcW w:w="8062" w:type="dxa"/>
-          </w:tcPr>
-          <w:p>
-            <w:r>
-              <w:t>Универсальный счетчик</w:t>
-            </w:r>
-          </w:p>
-        </w:tc>
-        <w:tc>
-          <w:tcPr>
-            <w:tcW w:w="1022" w:type="dxa"/>
-          </w:tcPr>
-          <w:p>
-            <w:pPr>
-              <w:rPr>
-                <w:lang w:val="en-US"/>
-              </w:rPr>
-            </w:pPr>
-            <w:r>
-              <w:rPr>
-                <w:lang w:val="en-US"/>
-              </w:rPr>
-              <w:t>+</w:t>
-            </w:r>
-          </w:p>
-        </w:tc>
-      </w:tr>
-      <w:tr>
-        <w:tc>
-          <w:tcPr>
-            <w:tcW w:w="1396" w:type="dxa"/>
-          </w:tcPr>
-          <w:p>
-            <w:pPr>
-              <w:rPr>
-                <w:lang w:val="en-US"/>
-              </w:rPr>
-            </w:pPr>
-            <w:r>
-              <w:rPr>
-                <w:lang w:val="en-US"/>
-              </w:rPr>
-              <w:t>T</w:t>
-            </w:r>
-          </w:p>
-        </w:tc>
-        <w:tc>
-          <w:tcPr>
-            <w:tcW w:w="8062" w:type="dxa"/>
-          </w:tcPr>
-          <w:p>
-            <w:r>
-              <w:t>Транслитерация латиницей</w:t>
-            </w:r>
-          </w:p>
-        </w:tc>
-        <w:tc>
-          <w:tcPr>
-            <w:tcW w:w="1022" w:type="dxa"/>
-          </w:tcPr>
-          <w:p/>
-        </w:tc>
-      </w:tr>
-      <w:tr>
-        <w:tc>
-          <w:tcPr>
-            <w:tcW w:w="1396" w:type="dxa"/>
-          </w:tcPr>
-          <w:p>
-            <w:pPr>
-              <w:rPr>
-                <w:lang w:val="en-US"/>
-              </w:rPr>
-            </w:pPr>
-            <w:r>
-              <w:rPr>
-                <w:lang w:val="en-US"/>
-              </w:rPr>
-              <w:t>U</w:t>
-            </w:r>
-          </w:p>
-        </w:tc>
-        <w:tc>
-          <w:tcPr>
-            <w:tcW w:w="8062" w:type="dxa"/>
-          </w:tcPr>
-          <w:p>
-            <w:r>
-              <w:t>Кумуляция номеров журналов</w:t>
-            </w:r>
-          </w:p>
-        </w:tc>
-        <w:tc>
-          <w:tcPr>
-            <w:tcW w:w="1022" w:type="dxa"/>
-          </w:tcPr>
-          <w:p>
-            <w:pPr>
-              <w:rPr>
-                <w:lang w:val="en-US"/>
-              </w:rPr>
-            </w:pPr>
-            <w:r>
-              <w:rPr>
-                <w:lang w:val="en-US"/>
-              </w:rPr>
-              <w:t>+</w:t>
-            </w:r>
-          </w:p>
-        </w:tc>
-      </w:tr>
-      <w:tr>
-        <w:tc>
-          <w:tcPr>
-            <w:tcW w:w="1396" w:type="dxa"/>
-          </w:tcPr>
-          <w:p>
-            <w:pPr>
-              <w:rPr>
-                <w:lang w:val="en-US"/>
-              </w:rPr>
-            </w:pPr>
-            <w:r>
-              <w:rPr>
-                <w:lang w:val="en-US"/>
-              </w:rPr>
-              <w:t>V</w:t>
-            </w:r>
-          </w:p>
-        </w:tc>
-        <w:tc>
-          <w:tcPr>
-            <w:tcW w:w="8062" w:type="dxa"/>
-          </w:tcPr>
-          <w:p>
-            <w:r>
-              <w:t>Декумуляция номеров журнала</w:t>
-            </w:r>
-          </w:p>
-        </w:tc>
-        <w:tc>
-          <w:tcPr>
-            <w:tcW w:w="1022" w:type="dxa"/>
-          </w:tcPr>
-          <w:p>
-            <w:pPr>
-              <w:rPr>
-                <w:lang w:val="en-US"/>
-              </w:rPr>
-            </w:pPr>
-            <w:r>
-              <w:rPr>
-                <w:lang w:val="en-US"/>
-              </w:rPr>
-              <w:t>+</w:t>
-            </w:r>
-          </w:p>
-        </w:tc>
-      </w:tr>
-      <w:tr>
-        <w:tc>
-          <w:tcPr>
-            <w:tcW w:w="1396" w:type="dxa"/>
-          </w:tcPr>
-          <w:p>
-            <w:r>
-              <w:rPr>
-                <w:lang w:val="en-US"/>
-              </w:rPr>
-              <w:t>W</w:t>
-            </w:r>
-          </w:p>
-        </w:tc>
-        <w:tc>
-          <w:tcPr>
-            <w:tcW w:w="8062" w:type="dxa"/>
-          </w:tcPr>
-          <w:p>
-            <w:r>
-              <w:t>Контроль кумуляции</w:t>
-            </w:r>
-          </w:p>
-        </w:tc>
-        <w:tc>
-          <w:tcPr>
-            <w:tcW w:w="1022" w:type="dxa"/>
-          </w:tcPr>
-          <w:p>
-            <w:pPr>
-              <w:rPr>
-                <w:lang w:val="en-US"/>
-              </w:rPr>
-            </w:pPr>
-            <w:r>
-              <w:rPr>
-                <w:lang w:val="en-US"/>
-              </w:rPr>
-              <w:t>+</w:t>
-            </w:r>
-          </w:p>
-        </w:tc>
-      </w:tr>
-      <w:tr>
-        <w:tc>
-          <w:tcPr>
-            <w:tcW w:w="1396" w:type="dxa"/>
-          </w:tcPr>
-          <w:p>
-            <w:pPr>
-              <w:rPr>
-                <w:lang w:val="en-US"/>
-              </w:rPr>
-            </w:pPr>
-            <w:r>
-              <w:rPr>
-                <w:lang w:val="en-US"/>
-              </w:rPr>
-              <w:t>X</w:t>
-            </w:r>
-          </w:p>
-        </w:tc>
-        <w:tc>
-          <w:tcPr>
-            <w:tcW w:w="8062" w:type="dxa"/>
-          </w:tcPr>
-          <w:p>
-            <w:r>
-              <w:t>Удаление из заданной строки фрагментов, выделенных угловыми скобками</w:t>
-            </w:r>
-          </w:p>
-        </w:tc>
-        <w:tc>
-          <w:tcPr>
-            <w:tcW w:w="1022" w:type="dxa"/>
-          </w:tcPr>
-          <w:p/>
-        </w:tc>
-      </w:tr>
-      <w:tr>
-        <w:tc>
-          <w:tcPr>
-            <w:tcW w:w="1396" w:type="dxa"/>
-          </w:tcPr>
-          <w:p>
-            <w:r>
-              <w:t>!</w:t>
-            </w:r>
-          </w:p>
-        </w:tc>
-        <w:tc>
-          <w:tcPr>
-            <w:tcW w:w="8062" w:type="dxa"/>
-          </w:tcPr>
-          <w:p>
-            <w:r>
-              <w:t>Очистка результата расформатирования от двойных разделителей</w:t>
-            </w:r>
-          </w:p>
-        </w:tc>
-        <w:tc>
-          <w:tcPr>
-            <w:tcW w:w="1022" w:type="dxa"/>
-          </w:tcPr>
-          <w:p/>
-        </w:tc>
-      </w:tr>
-      <w:tr>
-        <w:tc>
-          <w:tcPr>
-            <w:tcW w:w="1396" w:type="dxa"/>
-          </w:tcPr>
-          <w:p>
-            <w:pPr>
-              <w:rPr>
-                <w:lang w:val="en-US"/>
-              </w:rPr>
-            </w:pPr>
-            <w:r>
-              <w:rPr>
-                <w:lang w:val="en-US"/>
-              </w:rPr>
-              <w:t>+1</w:t>
-            </w:r>
-          </w:p>
-        </w:tc>
-        <w:tc>
-          <w:tcPr>
-            <w:tcW w:w="8062" w:type="dxa"/>
-          </w:tcPr>
-          <w:p>
-            <w:r>
-              <w:t>Опустошить все глобальные переменные</w:t>
-            </w:r>
-          </w:p>
-        </w:tc>
-        <w:tc>
-          <w:tcPr>
-            <w:tcW w:w="1022" w:type="dxa"/>
-          </w:tcPr>
-          <w:p/>
-        </w:tc>
-      </w:tr>
-      <w:tr>
-        <w:tc>
-          <w:tcPr>
-            <w:tcW w:w="1396" w:type="dxa"/>
-          </w:tcPr>
-          <w:p>
-            <w:pPr>
-              <w:rPr>
-                <w:lang w:val="en-US"/>
-              </w:rPr>
-            </w:pPr>
-            <w:r>
-              <w:t>+1</w:t>
-            </w:r>
-            <w:r>
-              <w:rPr>
-                <w:lang w:val="en-US"/>
-              </w:rPr>
-              <w:t>K</w:t>
-            </w:r>
-          </w:p>
-        </w:tc>
-        <w:tc>
-          <w:tcPr>
-            <w:tcW w:w="8062" w:type="dxa"/>
-          </w:tcPr>
-          <w:p>
-            <w:r>
-              <w:t>Групповая мультираскодировка переменных</w:t>
-            </w:r>
-          </w:p>
-        </w:tc>
-        <w:tc>
-          <w:tcPr>
-            <w:tcW w:w="1022" w:type="dxa"/>
-          </w:tcPr>
-          <w:p/>
-        </w:tc>
-      </w:tr>
-      <w:tr>
-        <w:tc>
-          <w:tcPr>
-            <w:tcW w:w="1396" w:type="dxa"/>
-          </w:tcPr>
-          <w:p>
-            <w:r>
-              <w:t>+1</w:t>
-            </w:r>
-            <w:r>
-              <w:rPr>
-                <w:lang w:val="en-US"/>
-              </w:rPr>
-              <w:t>M</w:t>
-            </w:r>
-          </w:p>
-        </w:tc>
-        <w:tc>
-          <w:tcPr>
-            <w:tcW w:w="8062" w:type="dxa"/>
-          </w:tcPr>
-          <w:p>
-            <w:r>
-              <w:t>Перемножение двух списков (групп переменных)</w:t>
-            </w:r>
-          </w:p>
-        </w:tc>
-        <w:tc>
-          <w:tcPr>
-            <w:tcW w:w="1022" w:type="dxa"/>
-          </w:tcPr>
-          <w:p/>
-        </w:tc>
-      </w:tr>
-      <w:tr>
-        <w:tc>
-          <w:tcPr>
-            <w:tcW w:w="1396" w:type="dxa"/>
-          </w:tcPr>
-          <w:p>
-            <w:r>
-              <w:t>+1</w:t>
-            </w:r>
-            <w:r>
-              <w:rPr>
-                <w:lang w:val="en-US"/>
-              </w:rPr>
-              <w:t>O</w:t>
-            </w:r>
-          </w:p>
-        </w:tc>
-        <w:tc>
-          <w:tcPr>
-            <w:tcW w:w="8062" w:type="dxa"/>
-          </w:tcPr>
-          <w:p>
-            <w:r>
-              <w:t>Групповая мультираскодировка списка</w:t>
-            </w:r>
-          </w:p>
-        </w:tc>
-        <w:tc>
-          <w:tcPr>
-            <w:tcW w:w="1022" w:type="dxa"/>
-          </w:tcPr>
-          <w:p/>
-        </w:tc>
-      </w:tr>
-      <w:tr>
-        <w:tc>
-          <w:tcPr>
-            <w:tcW w:w="1396" w:type="dxa"/>
-          </w:tcPr>
-          <w:p>
-            <w:r>
-              <w:t>+1</w:t>
-            </w:r>
-            <w:r>
-              <w:rPr>
-                <w:lang w:val="en-US"/>
-              </w:rPr>
-              <w:t>R</w:t>
-            </w:r>
-          </w:p>
-        </w:tc>
-        <w:tc>
-          <w:tcPr>
-            <w:tcW w:w="8062" w:type="dxa"/>
-          </w:tcPr>
-          <w:p>
-            <w:r>
-              <w:t>Чтение глобальных переменных</w:t>
-            </w:r>
-          </w:p>
-        </w:tc>
-        <w:tc>
-          <w:tcPr>
-            <w:tcW w:w="1022" w:type="dxa"/>
-          </w:tcPr>
-          <w:p/>
-        </w:tc>
-      </w:tr>
-      <w:tr>
-        <w:tc>
-          <w:tcPr>
-            <w:tcW w:w="1396" w:type="dxa"/>
-          </w:tcPr>
-          <w:p>
-            <w:r>
-              <w:t>+1</w:t>
-            </w:r>
-            <w:r>
-              <w:rPr>
-                <w:lang w:val="en-US"/>
-              </w:rPr>
-              <w:t>W</w:t>
-            </w:r>
-          </w:p>
-        </w:tc>
-        <w:tc>
-          <w:tcPr>
-            <w:tcW w:w="8062" w:type="dxa"/>
-          </w:tcPr>
-          <w:p>
-            <w:r>
-              <w:t>Запись в глобальные переменные</w:t>
-            </w:r>
-          </w:p>
-        </w:tc>
-        <w:tc>
-          <w:tcPr>
-            <w:tcW w:w="1022" w:type="dxa"/>
-          </w:tcPr>
-          <w:p/>
-        </w:tc>
-      </w:tr>
-      <w:tr>
-        <w:tc>
-          <w:tcPr>
-            <w:tcW w:w="1396" w:type="dxa"/>
-          </w:tcPr>
-          <w:p>
-            <w:pPr>
-              <w:rPr>
-                <w:lang w:val="en-US"/>
-              </w:rPr>
-            </w:pPr>
-            <w:r>
-              <w:rPr>
-                <w:lang w:val="en-US"/>
-              </w:rPr>
-              <w:t>+2</w:t>
-            </w:r>
-          </w:p>
-        </w:tc>
-        <w:tc>
-          <w:tcPr>
-            <w:tcW w:w="8062" w:type="dxa"/>
-          </w:tcPr>
-          <w:p>
-            <w:r>
-              <w:t>Выполнение внешнего приложения</w:t>
-            </w:r>
-          </w:p>
-        </w:tc>
-        <w:tc>
-          <w:tcPr>
-            <w:tcW w:w="1022" w:type="dxa"/>
-          </w:tcPr>
-          <w:p>
-            <w:pPr>
-              <w:rPr>
-                <w:lang w:val="en-US"/>
-              </w:rPr>
-            </w:pPr>
-            <w:r>
-              <w:t>+</w:t>
-            </w:r>
-          </w:p>
-        </w:tc>
-      </w:tr>
-      <w:tr>
-        <w:tc>
-          <w:tcPr>
-            <w:tcW w:w="1396" w:type="dxa"/>
-          </w:tcPr>
-          <w:p>
-            <w:pPr>
-              <w:rPr>
-                <w:lang w:val="en-US"/>
-              </w:rPr>
-            </w:pPr>
-            <w:r>
-              <w:t>+3</w:t>
-            </w:r>
-            <w:r>
-              <w:rPr>
-                <w:lang w:val="en-US"/>
-              </w:rPr>
-              <w:t>D</w:t>
-            </w:r>
-          </w:p>
-        </w:tc>
-        <w:tc>
-          <w:tcPr>
-            <w:tcW w:w="8062" w:type="dxa"/>
-          </w:tcPr>
-          <w:p>
-            <w:pPr>
-              <w:rPr>
-                <w:lang w:val="en-US"/>
-              </w:rPr>
-            </w:pPr>
-            <w:r>
-              <w:t>Декодирование данных из</w:t>
-            </w:r>
-            <w:r>
-              <w:rPr>
-                <w:lang w:val="en-US"/>
-              </w:rPr>
-              <w:t xml:space="preserve"> URL</w:t>
-            </w:r>
-          </w:p>
-        </w:tc>
-        <w:tc>
-          <w:tcPr>
-            <w:tcW w:w="1022" w:type="dxa"/>
-          </w:tcPr>
-          <w:p>
-            <w:pPr>
-              <w:rPr>
-                <w:lang w:val="en-US"/>
-              </w:rPr>
-            </w:pPr>
-            <w:r>
-              <w:rPr>
-                <w:lang w:val="en-US"/>
-              </w:rPr>
-              <w:t>+</w:t>
-            </w:r>
-          </w:p>
-        </w:tc>
-      </w:tr>
-      <w:tr>
-        <w:tc>
-          <w:tcPr>
-            <w:tcW w:w="1396" w:type="dxa"/>
-          </w:tcPr>
-          <w:p>
-            <w:pPr>
-              <w:rPr>
-                <w:lang w:val="en-US"/>
-              </w:rPr>
-            </w:pPr>
-            <w:r>
-              <w:rPr>
-                <w:lang w:val="en-US"/>
-              </w:rPr>
-              <w:lastRenderedPageBreak/>
-              <w:t>+3E</w:t>
-            </w:r>
-          </w:p>
-        </w:tc>
-        <w:tc>
-          <w:tcPr>
-            <w:tcW w:w="8062" w:type="dxa"/>
-          </w:tcPr>
-          <w:p>
-            <w:pPr>
-              <w:rPr>
-                <w:lang w:val="en-US"/>
-              </w:rPr>
-            </w:pPr>
-            <w:r>
-              <w:t xml:space="preserve">Кодирование данных в </w:t>
-            </w:r>
-            <w:r>
-              <w:rPr>
-                <w:lang w:val="en-US"/>
-              </w:rPr>
-              <w:t>URL</w:t>
-            </w:r>
-          </w:p>
-        </w:tc>
-        <w:tc>
-          <w:tcPr>
-            <w:tcW w:w="1022" w:type="dxa"/>
-          </w:tcPr>
-          <w:p>
-            <w:pPr>
-              <w:rPr>
-                <w:lang w:val="en-US"/>
-              </w:rPr>
-            </w:pPr>
-            <w:r>
-              <w:rPr>
-                <w:lang w:val="en-US"/>
-              </w:rPr>
-              <w:t>+</w:t>
-            </w:r>
-          </w:p>
-        </w:tc>
-      </w:tr>
-      <w:tr>
-        <w:tc>
-          <w:tcPr>
-            <w:tcW w:w="1396" w:type="dxa"/>
-          </w:tcPr>
-          <w:p>
-            <w:pPr>
-              <w:rPr>
-                <w:lang w:val="en-US"/>
-              </w:rPr>
-            </w:pPr>
-            <w:r>
-              <w:rPr>
-                <w:lang w:val="en-US"/>
-              </w:rPr>
-              <w:t>+3U</w:t>
-            </w:r>
-          </w:p>
-        </w:tc>
-        <w:tc>
-          <w:tcPr>
-            <w:tcW w:w="8062" w:type="dxa"/>
-          </w:tcPr>
-          <w:p>
-            <w:pPr>
-              <w:rPr>
-                <w:lang w:val="en-US"/>
-              </w:rPr>
-            </w:pPr>
-            <w:r>
-              <w:t xml:space="preserve">Кодирование строки в </w:t>
-            </w:r>
-            <w:r>
-              <w:rPr>
-                <w:lang w:val="en-US"/>
-              </w:rPr>
-              <w:t>UTF-8</w:t>
-            </w:r>
-          </w:p>
-        </w:tc>
-        <w:tc>
-          <w:tcPr>
-            <w:tcW w:w="1022" w:type="dxa"/>
-          </w:tcPr>
-          <w:p>
-            <w:pPr>
-              <w:rPr>
-                <w:lang w:val="en-US"/>
-              </w:rPr>
-            </w:pPr>
-            <w:r>
-              <w:rPr>
-                <w:lang w:val="en-US"/>
-              </w:rPr>
-              <w:t>+</w:t>
-            </w:r>
-          </w:p>
-        </w:tc>
-      </w:tr>
-      <w:tr>
-        <w:tc>
-          <w:tcPr>
-            <w:tcW w:w="1396" w:type="dxa"/>
-          </w:tcPr>
-          <w:p>
-            <w:pPr>
-              <w:rPr>
-                <w:lang w:val="en-US"/>
-              </w:rPr>
-            </w:pPr>
-            <w:r>
-              <w:rPr>
-                <w:lang w:val="en-US"/>
-              </w:rPr>
-              <w:t>+3W</w:t>
-            </w:r>
-          </w:p>
-        </w:tc>
-        <w:tc>
-          <w:tcPr>
-            <w:tcW w:w="8062" w:type="dxa"/>
-          </w:tcPr>
-          <w:p>
-            <w:pPr>
-              <w:rPr>
-                <w:lang w:val="en-US"/>
-              </w:rPr>
-            </w:pPr>
-            <w:r>
-              <w:t>Декодирование строки из</w:t>
-            </w:r>
-            <w:r>
-              <w:rPr>
-                <w:lang w:val="en-US"/>
-              </w:rPr>
-              <w:t xml:space="preserve"> UTF-8</w:t>
-            </w:r>
-          </w:p>
-        </w:tc>
-        <w:tc>
-          <w:tcPr>
-            <w:tcW w:w="1022" w:type="dxa"/>
-          </w:tcPr>
-          <w:p>
-            <w:r>
-              <w:t>+</w:t>
-            </w:r>
-          </w:p>
-        </w:tc>
-      </w:tr>
-      <w:tr>
-        <w:tc>
-          <w:tcPr>
-            <w:tcW w:w="1396" w:type="dxa"/>
-          </w:tcPr>
-          <w:p>
-            <w:r>
-              <w:t>+4</w:t>
-            </w:r>
-          </w:p>
-        </w:tc>
-        <w:tc>
-          <w:tcPr>
-            <w:tcW w:w="8062" w:type="dxa"/>
-          </w:tcPr>
-          <w:p>
-            <w:r>
-              <w:t>Выдача метки в соответствии с индексом повторения</w:t>
-            </w:r>
-          </w:p>
-        </w:tc>
-        <w:tc>
-          <w:tcPr>
-            <w:tcW w:w="1022" w:type="dxa"/>
-          </w:tcPr>
-          <w:p/>
-        </w:tc>
-      </w:tr>
-      <w:tr>
-        <w:tc>
-          <w:tcPr>
-            <w:tcW w:w="1396" w:type="dxa"/>
-          </w:tcPr>
-          <w:p>
-            <w:r>
-              <w:t>+5</w:t>
-            </w:r>
-          </w:p>
-        </w:tc>
-        <w:tc>
-          <w:tcPr>
-            <w:tcW w:w="8062" w:type="dxa"/>
-          </w:tcPr>
-          <w:p>
-            <w:r>
-              <w:t>Выдача элемента списка</w:t>
-            </w:r>
-            <w:r>
-              <w:rPr>
-                <w:lang w:val="en-US"/>
-              </w:rPr>
-              <w:t>/</w:t>
-            </w:r>
-            <w:r>
-              <w:t>справочника в соответствии с индексом повторения</w:t>
-            </w:r>
-          </w:p>
-        </w:tc>
-        <w:tc>
-          <w:tcPr>
-            <w:tcW w:w="1022" w:type="dxa"/>
-          </w:tcPr>
-          <w:p/>
-        </w:tc>
-      </w:tr>
-      <w:tr>
-        <w:tc>
-          <w:tcPr>
-            <w:tcW w:w="1396" w:type="dxa"/>
-          </w:tcPr>
-          <w:p>
-            <w:pPr>
-              <w:rPr>
-                <w:lang w:val="en-US"/>
-              </w:rPr>
-            </w:pPr>
-            <w:r>
-              <w:rPr>
-                <w:lang w:val="en-US"/>
-              </w:rPr>
-              <w:t>+6</w:t>
-            </w:r>
-          </w:p>
-        </w:tc>
-        <w:tc>
-          <w:tcPr>
-            <w:tcW w:w="8062" w:type="dxa"/>
-          </w:tcPr>
-          <w:p>
-            <w:r>
-              <w:t>Выдать статус записи (логически удалённая?)</w:t>
-            </w:r>
-          </w:p>
-        </w:tc>
-        <w:tc>
-          <w:tcPr>
-            <w:tcW w:w="1022" w:type="dxa"/>
-          </w:tcPr>
-          <w:p>
-            <w:pPr>
-              <w:rPr>
-                <w:lang w:val="en-US"/>
-              </w:rPr>
-            </w:pPr>
-            <w:r>
-              <w:rPr>
-                <w:lang w:val="en-US"/>
-              </w:rPr>
-              <w:t>+</w:t>
-            </w:r>
-          </w:p>
-        </w:tc>
-      </w:tr>
-      <w:tr>
-        <w:tc>
-          <w:tcPr>
-            <w:tcW w:w="1396" w:type="dxa"/>
-          </w:tcPr>
-          <w:p>
-            <w:pPr>
-              <w:rPr>
-                <w:lang w:val="en-US"/>
-              </w:rPr>
-            </w:pPr>
-            <w:r>
-              <w:rPr>
-                <w:lang w:val="en-US"/>
-              </w:rPr>
-              <w:t>+7</w:t>
-            </w:r>
-          </w:p>
-        </w:tc>
-        <w:tc>
-          <w:tcPr>
-            <w:tcW w:w="8062" w:type="dxa"/>
-          </w:tcPr>
-          <w:p>
-            <w:r>
-              <w:t>Очистить глобальные переменные</w:t>
-            </w:r>
-          </w:p>
-        </w:tc>
-        <w:tc>
-          <w:tcPr>
-            <w:tcW w:w="1022" w:type="dxa"/>
-          </w:tcPr>
-          <w:p>
-            <w:r>
-              <w:t>+</w:t>
-            </w:r>
-          </w:p>
-        </w:tc>
-      </w:tr>
-      <w:tr>
-        <w:tc>
-          <w:tcPr>
-            <w:tcW w:w="1396" w:type="dxa"/>
-          </w:tcPr>
-          <w:p>
-            <w:pPr>
-              <w:rPr>
-                <w:lang w:val="en-US"/>
-              </w:rPr>
-            </w:pPr>
-            <w:r>
-              <w:t>+</w:t>
-            </w:r>
-            <w:r>
-              <w:rPr>
-                <w:lang w:val="en-US"/>
-              </w:rPr>
-              <w:t>7A</w:t>
-            </w:r>
-          </w:p>
-        </w:tc>
-        <w:tc>
-          <w:tcPr>
-            <w:tcW w:w="8062" w:type="dxa"/>
-          </w:tcPr>
-          <w:p>
-            <w:r>
-              <w:t>Логическое сложение глобальных переменных</w:t>
-            </w:r>
-          </w:p>
-        </w:tc>
-        <w:tc>
-          <w:tcPr>
-            <w:tcW w:w="1022" w:type="dxa"/>
-          </w:tcPr>
-          <w:p>
-            <w:r>
-              <w:t>+</w:t>
-            </w:r>
-          </w:p>
-        </w:tc>
-      </w:tr>
-      <w:tr>
-        <w:tc>
-          <w:tcPr>
-            <w:tcW w:w="1396" w:type="dxa"/>
-          </w:tcPr>
-          <w:p>
-            <w:r>
-              <w:t>+7</w:t>
-            </w:r>
-            <w:r>
-              <w:rPr>
-                <w:lang w:val="en-US"/>
-              </w:rPr>
-              <w:t>G</w:t>
-            </w:r>
-          </w:p>
-        </w:tc>
-        <w:tc>
-          <w:tcPr>
-            <w:tcW w:w="8062" w:type="dxa"/>
-          </w:tcPr>
-          <w:p>
-            <w:r>
-              <w:t>Исключение неоригинальных повторений переменной</w:t>
-            </w:r>
-          </w:p>
-        </w:tc>
-        <w:tc>
-          <w:tcPr>
-            <w:tcW w:w="1022" w:type="dxa"/>
-          </w:tcPr>
-          <w:p>
-            <w:r>
-              <w:t>+</w:t>
-            </w:r>
-          </w:p>
-        </w:tc>
-      </w:tr>
-      <w:tr>
-        <w:tc>
-          <w:tcPr>
-            <w:tcW w:w="1396" w:type="dxa"/>
-          </w:tcPr>
-          <w:p>
-            <w:pPr>
-              <w:rPr>
-                <w:lang w:val="en-US"/>
-              </w:rPr>
-            </w:pPr>
-            <w:r>
-              <w:rPr>
-                <w:lang w:val="en-US"/>
-              </w:rPr>
-              <w:t>+7M</w:t>
-            </w:r>
-          </w:p>
-        </w:tc>
-        <w:tc>
-          <w:tcPr>
-            <w:tcW w:w="8062" w:type="dxa"/>
-          </w:tcPr>
-          <w:p>
-            <w:r>
-              <w:t>Логическое перемножение глобальных переменных</w:t>
-            </w:r>
-          </w:p>
-        </w:tc>
-        <w:tc>
-          <w:tcPr>
-            <w:tcW w:w="1022" w:type="dxa"/>
-          </w:tcPr>
-          <w:p>
-            <w:r>
-              <w:t>+</w:t>
-            </w:r>
-          </w:p>
-        </w:tc>
-      </w:tr>
-      <w:tr>
-        <w:tc>
-          <w:tcPr>
-            <w:tcW w:w="1396" w:type="dxa"/>
-          </w:tcPr>
-          <w:p>
-            <w:pPr>
-              <w:rPr>
-                <w:lang w:val="en-US"/>
-              </w:rPr>
-            </w:pPr>
-            <w:r>
-              <w:t>+7</w:t>
-            </w:r>
-            <w:r>
-              <w:rPr>
-                <w:lang w:val="en-US"/>
-              </w:rPr>
-              <w:t>R</w:t>
-            </w:r>
-          </w:p>
-        </w:tc>
-        <w:tc>
-          <w:tcPr>
-            <w:tcW w:w="8062" w:type="dxa"/>
-          </w:tcPr>
-          <w:p>
-            <w:r>
-              <w:t>Чтение глобальной переменной</w:t>
-            </w:r>
-          </w:p>
-        </w:tc>
-        <w:tc>
-          <w:tcPr>
-            <w:tcW w:w="1022" w:type="dxa"/>
-          </w:tcPr>
-          <w:p>
-            <w:r>
-              <w:t>+</w:t>
-            </w:r>
-          </w:p>
-        </w:tc>
-      </w:tr>
-      <w:tr>
-        <w:tc>
-          <w:tcPr>
-            <w:tcW w:w="1396" w:type="dxa"/>
-          </w:tcPr>
-          <w:p>
-            <w:pPr>
-              <w:rPr>
-                <w:lang w:val="en-US"/>
-              </w:rPr>
-            </w:pPr>
-            <w:r>
-              <w:t>+</w:t>
-            </w:r>
-            <w:r>
-              <w:rPr>
-                <w:lang w:val="en-US"/>
-              </w:rPr>
-              <w:t>7S</w:t>
-            </w:r>
-          </w:p>
-        </w:tc>
-        <w:tc>
-          <w:tcPr>
-            <w:tcW w:w="8062" w:type="dxa"/>
-          </w:tcPr>
-          <w:p>
-            <w:r>
-              <w:t>Логическое вычитание глобальных переменных</w:t>
-            </w:r>
-          </w:p>
-        </w:tc>
-        <w:tc>
-          <w:tcPr>
-            <w:tcW w:w="1022" w:type="dxa"/>
-          </w:tcPr>
-          <w:p>
-            <w:r>
-              <w:t>+</w:t>
-            </w:r>
-          </w:p>
-        </w:tc>
-      </w:tr>
-      <w:tr>
-        <w:tc>
-          <w:tcPr>
-            <w:tcW w:w="1396" w:type="dxa"/>
-          </w:tcPr>
-          <w:p>
-            <w:pPr>
-              <w:rPr>
-                <w:lang w:val="en-US"/>
-              </w:rPr>
-            </w:pPr>
-            <w:r>
-              <w:rPr>
-                <w:lang w:val="en-US"/>
-              </w:rPr>
-              <w:t>+7U</w:t>
-            </w:r>
-          </w:p>
-        </w:tc>
-        <w:tc>
-          <w:tcPr>
-            <w:tcW w:w="8062" w:type="dxa"/>
-          </w:tcPr>
-          <w:p>
-            <w:r>
-              <w:t>Добавление повторений глобальной переменной</w:t>
-            </w:r>
-          </w:p>
-        </w:tc>
-        <w:tc>
-          <w:tcPr>
-            <w:tcW w:w="1022" w:type="dxa"/>
-          </w:tcPr>
-          <w:p>
-            <w:r>
-              <w:t>+</w:t>
-            </w:r>
-          </w:p>
-        </w:tc>
-      </w:tr>
-      <w:tr>
-        <w:tc>
-          <w:tcPr>
-            <w:tcW w:w="1396" w:type="dxa"/>
-          </w:tcPr>
-          <w:p>
-            <w:pPr>
-              <w:rPr>
-                <w:lang w:val="en-US"/>
-              </w:rPr>
-            </w:pPr>
-            <w:r>
-              <w:t>+</w:t>
-            </w:r>
-            <w:r>
-              <w:rPr>
-                <w:lang w:val="en-US"/>
-              </w:rPr>
-              <w:t>7W</w:t>
-            </w:r>
-          </w:p>
-        </w:tc>
-        <w:tc>
-          <w:tcPr>
-            <w:tcW w:w="8062" w:type="dxa"/>
-          </w:tcPr>
-          <w:p>
-            <w:r>
-              <w:t>Запись глобальной переменной</w:t>
-            </w:r>
-          </w:p>
-        </w:tc>
-        <w:tc>
-          <w:tcPr>
-            <w:tcW w:w="1022" w:type="dxa"/>
-          </w:tcPr>
-          <w:p>
-            <w:r>
-              <w:t>+</w:t>
-            </w:r>
-          </w:p>
-        </w:tc>
-      </w:tr>
-      <w:tr>
-        <w:tc>
-          <w:tcPr>
-            <w:tcW w:w="1396" w:type="dxa"/>
-          </w:tcPr>
-          <w:p>
-            <w:pPr>
-              <w:rPr>
-                <w:lang w:val="en-US"/>
-              </w:rPr>
-            </w:pPr>
+            <w:r>
+              <w:rPr>
+                <w:lang w:val="en-US"/>
+              </w:rPr>
+              <w:t>J</w:t>
+            </w:r>
+          </w:p>
+        </w:tc>
+        <w:tc>
+          <w:tcPr>
+            <w:tcW w:w="8062" w:type="dxa"/>
+          </w:tcPr>
+          <w:p>
+            <w:r>
+              <w:t>Вернуть количество ссылок для заданного термина</w:t>
+            </w:r>
+          </w:p>
+        </w:tc>
+        <w:tc>
+          <w:tcPr>
+            <w:tcW w:w="1022" w:type="dxa"/>
+          </w:tcPr>
+          <w:p>
+            <w:r>
+              <w:t>+</w:t>
+            </w:r>
             <w:bookmarkStart w:id="0" w:name="_GoBack"/>
             <w:bookmarkEnd w:id="0"/>
+          </w:p>
+        </w:tc>
+      </w:tr>
+      <w:tr>
+        <w:tc>
+          <w:tcPr>
+            <w:tcW w:w="1396" w:type="dxa"/>
+          </w:tcPr>
+          <w:p>
+            <w:pPr>
+              <w:rPr>
+                <w:lang w:val="en-US"/>
+              </w:rPr>
+            </w:pPr>
+            <w:r>
+              <w:rPr>
+                <w:lang w:val="en-US"/>
+              </w:rPr>
+              <w:t>K</w:t>
+            </w:r>
+          </w:p>
+        </w:tc>
+        <w:tc>
+          <w:tcPr>
+            <w:tcW w:w="8062" w:type="dxa"/>
+          </w:tcPr>
+          <w:p>
+            <w:r>
+              <w:t>Раскодировка через справочник</w:t>
+            </w:r>
+            <w:r>
+              <w:rPr>
+                <w:lang w:val="en-US"/>
+              </w:rPr>
+              <w:t>/</w:t>
+            </w:r>
+            <w:r>
+              <w:t>меню</w:t>
+            </w:r>
+          </w:p>
+        </w:tc>
+        <w:tc>
+          <w:tcPr>
+            <w:tcW w:w="1022" w:type="dxa"/>
+          </w:tcPr>
+          <w:p>
+            <w:pPr>
+              <w:rPr>
+                <w:lang w:val="en-US"/>
+              </w:rPr>
+            </w:pPr>
+            <w:r>
+              <w:rPr>
+                <w:lang w:val="en-US"/>
+              </w:rPr>
+              <w:t>+</w:t>
+            </w:r>
+          </w:p>
+        </w:tc>
+      </w:tr>
+      <w:tr>
+        <w:tc>
+          <w:tcPr>
+            <w:tcW w:w="1396" w:type="dxa"/>
+          </w:tcPr>
+          <w:p>
+            <w:r>
+              <w:rPr>
+                <w:lang w:val="en-US"/>
+              </w:rPr>
+              <w:t>L</w:t>
+            </w:r>
+          </w:p>
+        </w:tc>
+        <w:tc>
+          <w:tcPr>
+            <w:tcW w:w="8062" w:type="dxa"/>
+          </w:tcPr>
+          <w:p>
+            <w:r>
+              <w:t>Вернуть окончание термина</w:t>
+            </w:r>
+          </w:p>
+        </w:tc>
+        <w:tc>
+          <w:tcPr>
+            <w:tcW w:w="1022" w:type="dxa"/>
+          </w:tcPr>
+          <w:p/>
+        </w:tc>
+      </w:tr>
+      <w:tr>
+        <w:tc>
+          <w:tcPr>
+            <w:tcW w:w="1396" w:type="dxa"/>
+          </w:tcPr>
+          <w:p>
+            <w:r>
+              <w:rPr>
+                <w:lang w:val="en-US"/>
+              </w:rPr>
+              <w:t>M</w:t>
+            </w:r>
+          </w:p>
+        </w:tc>
+        <w:tc>
+          <w:tcPr>
+            <w:tcW w:w="8062" w:type="dxa"/>
+          </w:tcPr>
+          <w:p>
+            <w:r>
+              <w:t>Отсортировать повторения заданного поля</w:t>
+            </w:r>
+          </w:p>
+        </w:tc>
+        <w:tc>
+          <w:tcPr>
+            <w:tcW w:w="1022" w:type="dxa"/>
+          </w:tcPr>
+          <w:p>
+            <w:pPr>
+              <w:rPr>
+                <w:lang w:val="en-US"/>
+              </w:rPr>
+            </w:pPr>
+            <w:r>
+              <w:rPr>
+                <w:lang w:val="en-US"/>
+              </w:rPr>
+              <w:t>+</w:t>
+            </w:r>
+          </w:p>
+        </w:tc>
+      </w:tr>
+      <w:tr>
+        <w:tc>
+          <w:tcPr>
+            <w:tcW w:w="1396" w:type="dxa"/>
+          </w:tcPr>
+          <w:p>
+            <w:r>
+              <w:rPr>
+                <w:lang w:val="en-US"/>
+              </w:rPr>
+              <w:t>P</w:t>
+            </w:r>
+          </w:p>
+        </w:tc>
+        <w:tc>
+          <w:tcPr>
+            <w:tcW w:w="8062" w:type="dxa"/>
+          </w:tcPr>
+          <w:p>
+            <w:r>
+              <w:t>Выдать заданное оригинальное повторение поля</w:t>
+            </w:r>
+          </w:p>
+        </w:tc>
+        <w:tc>
+          <w:tcPr>
+            <w:tcW w:w="1022" w:type="dxa"/>
+          </w:tcPr>
+          <w:p/>
+        </w:tc>
+      </w:tr>
+      <w:tr>
+        <w:tc>
+          <w:tcPr>
+            <w:tcW w:w="1396" w:type="dxa"/>
+          </w:tcPr>
+          <w:p>
+            <w:pPr>
+              <w:rPr>
+                <w:lang w:val="en-US"/>
+              </w:rPr>
+            </w:pPr>
+            <w:r>
+              <w:t>Q</w:t>
+            </w:r>
+          </w:p>
+        </w:tc>
+        <w:tc>
+          <w:tcPr>
+            <w:tcW w:w="8062" w:type="dxa"/>
+          </w:tcPr>
+          <w:p>
+            <w:r>
+              <w:t>Вернуть заданную строку в нижнем регистре</w:t>
+            </w:r>
+          </w:p>
+        </w:tc>
+        <w:tc>
+          <w:tcPr>
+            <w:tcW w:w="1022" w:type="dxa"/>
+          </w:tcPr>
+          <w:p>
+            <w:pPr>
+              <w:rPr>
+                <w:lang w:val="en-US"/>
+              </w:rPr>
+            </w:pPr>
+            <w:r>
+              <w:rPr>
+                <w:lang w:val="en-US"/>
+              </w:rPr>
+              <w:t>+</w:t>
+            </w:r>
+          </w:p>
+        </w:tc>
+      </w:tr>
+      <w:tr>
+        <w:tc>
+          <w:tcPr>
+            <w:tcW w:w="1396" w:type="dxa"/>
+          </w:tcPr>
+          <w:p>
+            <w:pPr>
+              <w:rPr>
+                <w:lang w:val="en-US"/>
+              </w:rPr>
+            </w:pPr>
+            <w:r>
+              <w:rPr>
+                <w:lang w:val="en-US"/>
+              </w:rPr>
+              <w:t>R</w:t>
+            </w:r>
+          </w:p>
+        </w:tc>
+        <w:tc>
+          <w:tcPr>
+            <w:tcW w:w="8062" w:type="dxa"/>
+          </w:tcPr>
+          <w:p>
+            <w:r>
+              <w:t>Генерация случайного числа</w:t>
+            </w:r>
+          </w:p>
+        </w:tc>
+        <w:tc>
+          <w:tcPr>
+            <w:tcW w:w="1022" w:type="dxa"/>
+          </w:tcPr>
+          <w:p>
+            <w:pPr>
+              <w:rPr>
+                <w:lang w:val="en-US"/>
+              </w:rPr>
+            </w:pPr>
+            <w:r>
+              <w:rPr>
+                <w:lang w:val="en-US"/>
+              </w:rPr>
+              <w:t>+</w:t>
+            </w:r>
+          </w:p>
+        </w:tc>
+      </w:tr>
+      <w:tr>
+        <w:tc>
+          <w:tcPr>
+            <w:tcW w:w="1396" w:type="dxa"/>
+          </w:tcPr>
+          <w:p>
+            <w:pPr>
+              <w:rPr>
+                <w:lang w:val="en-US"/>
+              </w:rPr>
+            </w:pPr>
+            <w:r>
+              <w:rPr>
+                <w:lang w:val="en-US"/>
+              </w:rPr>
+              <w:t>S</w:t>
+            </w:r>
+          </w:p>
+        </w:tc>
+        <w:tc>
+          <w:tcPr>
+            <w:tcW w:w="8062" w:type="dxa"/>
+          </w:tcPr>
+          <w:p>
+            <w:r>
+              <w:t>Универсальный счетчик</w:t>
+            </w:r>
+          </w:p>
+        </w:tc>
+        <w:tc>
+          <w:tcPr>
+            <w:tcW w:w="1022" w:type="dxa"/>
+          </w:tcPr>
+          <w:p>
+            <w:pPr>
+              <w:rPr>
+                <w:lang w:val="en-US"/>
+              </w:rPr>
+            </w:pPr>
+            <w:r>
+              <w:rPr>
+                <w:lang w:val="en-US"/>
+              </w:rPr>
+              <w:t>+</w:t>
+            </w:r>
+          </w:p>
+        </w:tc>
+      </w:tr>
+      <w:tr>
+        <w:tc>
+          <w:tcPr>
+            <w:tcW w:w="1396" w:type="dxa"/>
+          </w:tcPr>
+          <w:p>
+            <w:pPr>
+              <w:rPr>
+                <w:lang w:val="en-US"/>
+              </w:rPr>
+            </w:pPr>
+            <w:r>
+              <w:rPr>
+                <w:lang w:val="en-US"/>
+              </w:rPr>
+              <w:t>T</w:t>
+            </w:r>
+          </w:p>
+        </w:tc>
+        <w:tc>
+          <w:tcPr>
+            <w:tcW w:w="8062" w:type="dxa"/>
+          </w:tcPr>
+          <w:p>
+            <w:r>
+              <w:t>Транслитерация латиницей</w:t>
+            </w:r>
+          </w:p>
+        </w:tc>
+        <w:tc>
+          <w:tcPr>
+            <w:tcW w:w="1022" w:type="dxa"/>
+          </w:tcPr>
+          <w:p/>
+        </w:tc>
+      </w:tr>
+      <w:tr>
+        <w:tc>
+          <w:tcPr>
+            <w:tcW w:w="1396" w:type="dxa"/>
+          </w:tcPr>
+          <w:p>
+            <w:pPr>
+              <w:rPr>
+                <w:lang w:val="en-US"/>
+              </w:rPr>
+            </w:pPr>
+            <w:r>
+              <w:rPr>
+                <w:lang w:val="en-US"/>
+              </w:rPr>
+              <w:t>U</w:t>
+            </w:r>
+          </w:p>
+        </w:tc>
+        <w:tc>
+          <w:tcPr>
+            <w:tcW w:w="8062" w:type="dxa"/>
+          </w:tcPr>
+          <w:p>
+            <w:r>
+              <w:t>Кумуляция номеров журналов</w:t>
+            </w:r>
+          </w:p>
+        </w:tc>
+        <w:tc>
+          <w:tcPr>
+            <w:tcW w:w="1022" w:type="dxa"/>
+          </w:tcPr>
+          <w:p>
+            <w:pPr>
+              <w:rPr>
+                <w:lang w:val="en-US"/>
+              </w:rPr>
+            </w:pPr>
+            <w:r>
+              <w:rPr>
+                <w:lang w:val="en-US"/>
+              </w:rPr>
+              <w:t>+</w:t>
+            </w:r>
+          </w:p>
+        </w:tc>
+      </w:tr>
+      <w:tr>
+        <w:tc>
+          <w:tcPr>
+            <w:tcW w:w="1396" w:type="dxa"/>
+          </w:tcPr>
+          <w:p>
+            <w:pPr>
+              <w:rPr>
+                <w:lang w:val="en-US"/>
+              </w:rPr>
+            </w:pPr>
+            <w:r>
+              <w:rPr>
+                <w:lang w:val="en-US"/>
+              </w:rPr>
+              <w:t>V</w:t>
+            </w:r>
+          </w:p>
+        </w:tc>
+        <w:tc>
+          <w:tcPr>
+            <w:tcW w:w="8062" w:type="dxa"/>
+          </w:tcPr>
+          <w:p>
+            <w:r>
+              <w:t>Декумуляция номеров журнала</w:t>
+            </w:r>
+          </w:p>
+        </w:tc>
+        <w:tc>
+          <w:tcPr>
+            <w:tcW w:w="1022" w:type="dxa"/>
+          </w:tcPr>
+          <w:p>
+            <w:pPr>
+              <w:rPr>
+                <w:lang w:val="en-US"/>
+              </w:rPr>
+            </w:pPr>
+            <w:r>
+              <w:rPr>
+                <w:lang w:val="en-US"/>
+              </w:rPr>
+              <w:t>+</w:t>
+            </w:r>
+          </w:p>
+        </w:tc>
+      </w:tr>
+      <w:tr>
+        <w:tc>
+          <w:tcPr>
+            <w:tcW w:w="1396" w:type="dxa"/>
+          </w:tcPr>
+          <w:p>
+            <w:r>
+              <w:rPr>
+                <w:lang w:val="en-US"/>
+              </w:rPr>
+              <w:t>W</w:t>
+            </w:r>
+          </w:p>
+        </w:tc>
+        <w:tc>
+          <w:tcPr>
+            <w:tcW w:w="8062" w:type="dxa"/>
+          </w:tcPr>
+          <w:p>
+            <w:r>
+              <w:t>Контроль кумуляции</w:t>
+            </w:r>
+          </w:p>
+        </w:tc>
+        <w:tc>
+          <w:tcPr>
+            <w:tcW w:w="1022" w:type="dxa"/>
+          </w:tcPr>
+          <w:p>
+            <w:pPr>
+              <w:rPr>
+                <w:lang w:val="en-US"/>
+              </w:rPr>
+            </w:pPr>
+            <w:r>
+              <w:rPr>
+                <w:lang w:val="en-US"/>
+              </w:rPr>
+              <w:t>+</w:t>
+            </w:r>
+          </w:p>
+        </w:tc>
+      </w:tr>
+      <w:tr>
+        <w:tc>
+          <w:tcPr>
+            <w:tcW w:w="1396" w:type="dxa"/>
+          </w:tcPr>
+          <w:p>
+            <w:pPr>
+              <w:rPr>
+                <w:lang w:val="en-US"/>
+              </w:rPr>
+            </w:pPr>
+            <w:r>
+              <w:rPr>
+                <w:lang w:val="en-US"/>
+              </w:rPr>
+              <w:t>X</w:t>
+            </w:r>
+          </w:p>
+        </w:tc>
+        <w:tc>
+          <w:tcPr>
+            <w:tcW w:w="8062" w:type="dxa"/>
+          </w:tcPr>
+          <w:p>
+            <w:r>
+              <w:t>Удаление из заданной строки фрагментов, выделенных угловыми скобками</w:t>
+            </w:r>
+          </w:p>
+        </w:tc>
+        <w:tc>
+          <w:tcPr>
+            <w:tcW w:w="1022" w:type="dxa"/>
+          </w:tcPr>
+          <w:p/>
+        </w:tc>
+      </w:tr>
+      <w:tr>
+        <w:tc>
+          <w:tcPr>
+            <w:tcW w:w="1396" w:type="dxa"/>
+          </w:tcPr>
+          <w:p>
+            <w:r>
+              <w:t>!</w:t>
+            </w:r>
+          </w:p>
+        </w:tc>
+        <w:tc>
+          <w:tcPr>
+            <w:tcW w:w="8062" w:type="dxa"/>
+          </w:tcPr>
+          <w:p>
+            <w:r>
+              <w:t>Очистка результата расформатирования от двойных разделителей</w:t>
+            </w:r>
+          </w:p>
+        </w:tc>
+        <w:tc>
+          <w:tcPr>
+            <w:tcW w:w="1022" w:type="dxa"/>
+          </w:tcPr>
+          <w:p/>
+        </w:tc>
+      </w:tr>
+      <w:tr>
+        <w:tc>
+          <w:tcPr>
+            <w:tcW w:w="1396" w:type="dxa"/>
+          </w:tcPr>
+          <w:p>
+            <w:pPr>
+              <w:rPr>
+                <w:lang w:val="en-US"/>
+              </w:rPr>
+            </w:pPr>
+            <w:r>
+              <w:rPr>
+                <w:lang w:val="en-US"/>
+              </w:rPr>
+              <w:t>+1</w:t>
+            </w:r>
+          </w:p>
+        </w:tc>
+        <w:tc>
+          <w:tcPr>
+            <w:tcW w:w="8062" w:type="dxa"/>
+          </w:tcPr>
+          <w:p>
+            <w:r>
+              <w:t>Опустошить все глобальные переменные</w:t>
+            </w:r>
+          </w:p>
+        </w:tc>
+        <w:tc>
+          <w:tcPr>
+            <w:tcW w:w="1022" w:type="dxa"/>
+          </w:tcPr>
+          <w:p/>
+        </w:tc>
+      </w:tr>
+      <w:tr>
+        <w:tc>
+          <w:tcPr>
+            <w:tcW w:w="1396" w:type="dxa"/>
+          </w:tcPr>
+          <w:p>
+            <w:pPr>
+              <w:rPr>
+                <w:lang w:val="en-US"/>
+              </w:rPr>
+            </w:pPr>
+            <w:r>
+              <w:t>+1</w:t>
+            </w:r>
+            <w:r>
+              <w:rPr>
+                <w:lang w:val="en-US"/>
+              </w:rPr>
+              <w:t>K</w:t>
+            </w:r>
+          </w:p>
+        </w:tc>
+        <w:tc>
+          <w:tcPr>
+            <w:tcW w:w="8062" w:type="dxa"/>
+          </w:tcPr>
+          <w:p>
+            <w:r>
+              <w:t>Групповая мультираскодировка переменных</w:t>
+            </w:r>
+          </w:p>
+        </w:tc>
+        <w:tc>
+          <w:tcPr>
+            <w:tcW w:w="1022" w:type="dxa"/>
+          </w:tcPr>
+          <w:p/>
+        </w:tc>
+      </w:tr>
+      <w:tr>
+        <w:tc>
+          <w:tcPr>
+            <w:tcW w:w="1396" w:type="dxa"/>
+          </w:tcPr>
+          <w:p>
+            <w:r>
+              <w:t>+1</w:t>
+            </w:r>
+            <w:r>
+              <w:rPr>
+                <w:lang w:val="en-US"/>
+              </w:rPr>
+              <w:t>M</w:t>
+            </w:r>
+          </w:p>
+        </w:tc>
+        <w:tc>
+          <w:tcPr>
+            <w:tcW w:w="8062" w:type="dxa"/>
+          </w:tcPr>
+          <w:p>
+            <w:r>
+              <w:t>Перемножение двух списков (групп переменных)</w:t>
+            </w:r>
+          </w:p>
+        </w:tc>
+        <w:tc>
+          <w:tcPr>
+            <w:tcW w:w="1022" w:type="dxa"/>
+          </w:tcPr>
+          <w:p/>
+        </w:tc>
+      </w:tr>
+      <w:tr>
+        <w:tc>
+          <w:tcPr>
+            <w:tcW w:w="1396" w:type="dxa"/>
+          </w:tcPr>
+          <w:p>
+            <w:r>
+              <w:t>+1</w:t>
+            </w:r>
+            <w:r>
+              <w:rPr>
+                <w:lang w:val="en-US"/>
+              </w:rPr>
+              <w:t>O</w:t>
+            </w:r>
+          </w:p>
+        </w:tc>
+        <w:tc>
+          <w:tcPr>
+            <w:tcW w:w="8062" w:type="dxa"/>
+          </w:tcPr>
+          <w:p>
+            <w:r>
+              <w:t>Групповая мультираскодировка списка</w:t>
+            </w:r>
+          </w:p>
+        </w:tc>
+        <w:tc>
+          <w:tcPr>
+            <w:tcW w:w="1022" w:type="dxa"/>
+          </w:tcPr>
+          <w:p/>
+        </w:tc>
+      </w:tr>
+      <w:tr>
+        <w:tc>
+          <w:tcPr>
+            <w:tcW w:w="1396" w:type="dxa"/>
+          </w:tcPr>
+          <w:p>
+            <w:r>
+              <w:t>+1</w:t>
+            </w:r>
+            <w:r>
+              <w:rPr>
+                <w:lang w:val="en-US"/>
+              </w:rPr>
+              <w:t>R</w:t>
+            </w:r>
+          </w:p>
+        </w:tc>
+        <w:tc>
+          <w:tcPr>
+            <w:tcW w:w="8062" w:type="dxa"/>
+          </w:tcPr>
+          <w:p>
+            <w:r>
+              <w:t>Чтение глобальных переменных</w:t>
+            </w:r>
+          </w:p>
+        </w:tc>
+        <w:tc>
+          <w:tcPr>
+            <w:tcW w:w="1022" w:type="dxa"/>
+          </w:tcPr>
+          <w:p/>
+        </w:tc>
+      </w:tr>
+      <w:tr>
+        <w:tc>
+          <w:tcPr>
+            <w:tcW w:w="1396" w:type="dxa"/>
+          </w:tcPr>
+          <w:p>
+            <w:r>
+              <w:t>+1</w:t>
+            </w:r>
+            <w:r>
+              <w:rPr>
+                <w:lang w:val="en-US"/>
+              </w:rPr>
+              <w:t>W</w:t>
+            </w:r>
+          </w:p>
+        </w:tc>
+        <w:tc>
+          <w:tcPr>
+            <w:tcW w:w="8062" w:type="dxa"/>
+          </w:tcPr>
+          <w:p>
+            <w:r>
+              <w:t>Запись в глобальные переменные</w:t>
+            </w:r>
+          </w:p>
+        </w:tc>
+        <w:tc>
+          <w:tcPr>
+            <w:tcW w:w="1022" w:type="dxa"/>
+          </w:tcPr>
+          <w:p/>
+        </w:tc>
+      </w:tr>
+      <w:tr>
+        <w:tc>
+          <w:tcPr>
+            <w:tcW w:w="1396" w:type="dxa"/>
+          </w:tcPr>
+          <w:p>
+            <w:pPr>
+              <w:rPr>
+                <w:lang w:val="en-US"/>
+              </w:rPr>
+            </w:pPr>
+            <w:r>
+              <w:rPr>
+                <w:lang w:val="en-US"/>
+              </w:rPr>
+              <w:lastRenderedPageBreak/>
+              <w:t>+2</w:t>
+            </w:r>
+          </w:p>
+        </w:tc>
+        <w:tc>
+          <w:tcPr>
+            <w:tcW w:w="8062" w:type="dxa"/>
+          </w:tcPr>
+          <w:p>
+            <w:r>
+              <w:t>Выполнение внешнего приложения</w:t>
+            </w:r>
+          </w:p>
+        </w:tc>
+        <w:tc>
+          <w:tcPr>
+            <w:tcW w:w="1022" w:type="dxa"/>
+          </w:tcPr>
+          <w:p>
+            <w:pPr>
+              <w:rPr>
+                <w:lang w:val="en-US"/>
+              </w:rPr>
+            </w:pPr>
+            <w:r>
+              <w:t>+</w:t>
+            </w:r>
+          </w:p>
+        </w:tc>
+      </w:tr>
+      <w:tr>
+        <w:tc>
+          <w:tcPr>
+            <w:tcW w:w="1396" w:type="dxa"/>
+          </w:tcPr>
+          <w:p>
+            <w:pPr>
+              <w:rPr>
+                <w:lang w:val="en-US"/>
+              </w:rPr>
+            </w:pPr>
+            <w:r>
+              <w:t>+3</w:t>
+            </w:r>
+            <w:r>
+              <w:rPr>
+                <w:lang w:val="en-US"/>
+              </w:rPr>
+              <w:t>D</w:t>
+            </w:r>
+          </w:p>
+        </w:tc>
+        <w:tc>
+          <w:tcPr>
+            <w:tcW w:w="8062" w:type="dxa"/>
+          </w:tcPr>
+          <w:p>
+            <w:pPr>
+              <w:rPr>
+                <w:lang w:val="en-US"/>
+              </w:rPr>
+            </w:pPr>
+            <w:r>
+              <w:t>Декодирование данных из</w:t>
+            </w:r>
+            <w:r>
+              <w:rPr>
+                <w:lang w:val="en-US"/>
+              </w:rPr>
+              <w:t xml:space="preserve"> URL</w:t>
+            </w:r>
+          </w:p>
+        </w:tc>
+        <w:tc>
+          <w:tcPr>
+            <w:tcW w:w="1022" w:type="dxa"/>
+          </w:tcPr>
+          <w:p>
+            <w:pPr>
+              <w:rPr>
+                <w:lang w:val="en-US"/>
+              </w:rPr>
+            </w:pPr>
+            <w:r>
+              <w:rPr>
+                <w:lang w:val="en-US"/>
+              </w:rPr>
+              <w:t>+</w:t>
+            </w:r>
+          </w:p>
+        </w:tc>
+      </w:tr>
+      <w:tr>
+        <w:tc>
+          <w:tcPr>
+            <w:tcW w:w="1396" w:type="dxa"/>
+          </w:tcPr>
+          <w:p>
+            <w:pPr>
+              <w:rPr>
+                <w:lang w:val="en-US"/>
+              </w:rPr>
+            </w:pPr>
+            <w:r>
+              <w:rPr>
+                <w:lang w:val="en-US"/>
+              </w:rPr>
+              <w:t>+3E</w:t>
+            </w:r>
+          </w:p>
+        </w:tc>
+        <w:tc>
+          <w:tcPr>
+            <w:tcW w:w="8062" w:type="dxa"/>
+          </w:tcPr>
+          <w:p>
+            <w:pPr>
+              <w:rPr>
+                <w:lang w:val="en-US"/>
+              </w:rPr>
+            </w:pPr>
+            <w:r>
+              <w:t xml:space="preserve">Кодирование данных в </w:t>
+            </w:r>
+            <w:r>
+              <w:rPr>
+                <w:lang w:val="en-US"/>
+              </w:rPr>
+              <w:t>URL</w:t>
+            </w:r>
+          </w:p>
+        </w:tc>
+        <w:tc>
+          <w:tcPr>
+            <w:tcW w:w="1022" w:type="dxa"/>
+          </w:tcPr>
+          <w:p>
+            <w:pPr>
+              <w:rPr>
+                <w:lang w:val="en-US"/>
+              </w:rPr>
+            </w:pPr>
+            <w:r>
+              <w:rPr>
+                <w:lang w:val="en-US"/>
+              </w:rPr>
+              <w:t>+</w:t>
+            </w:r>
+          </w:p>
+        </w:tc>
+      </w:tr>
+      <w:tr>
+        <w:tc>
+          <w:tcPr>
+            <w:tcW w:w="1396" w:type="dxa"/>
+          </w:tcPr>
+          <w:p>
+            <w:pPr>
+              <w:rPr>
+                <w:lang w:val="en-US"/>
+              </w:rPr>
+            </w:pPr>
+            <w:r>
+              <w:rPr>
+                <w:lang w:val="en-US"/>
+              </w:rPr>
+              <w:t>+3U</w:t>
+            </w:r>
+          </w:p>
+        </w:tc>
+        <w:tc>
+          <w:tcPr>
+            <w:tcW w:w="8062" w:type="dxa"/>
+          </w:tcPr>
+          <w:p>
+            <w:pPr>
+              <w:rPr>
+                <w:lang w:val="en-US"/>
+              </w:rPr>
+            </w:pPr>
+            <w:r>
+              <w:t xml:space="preserve">Кодирование строки в </w:t>
+            </w:r>
+            <w:r>
+              <w:rPr>
+                <w:lang w:val="en-US"/>
+              </w:rPr>
+              <w:t>UTF-8</w:t>
+            </w:r>
+          </w:p>
+        </w:tc>
+        <w:tc>
+          <w:tcPr>
+            <w:tcW w:w="1022" w:type="dxa"/>
+          </w:tcPr>
+          <w:p>
+            <w:pPr>
+              <w:rPr>
+                <w:lang w:val="en-US"/>
+              </w:rPr>
+            </w:pPr>
+            <w:r>
+              <w:rPr>
+                <w:lang w:val="en-US"/>
+              </w:rPr>
+              <w:t>+</w:t>
+            </w:r>
+          </w:p>
+        </w:tc>
+      </w:tr>
+      <w:tr>
+        <w:tc>
+          <w:tcPr>
+            <w:tcW w:w="1396" w:type="dxa"/>
+          </w:tcPr>
+          <w:p>
+            <w:pPr>
+              <w:rPr>
+                <w:lang w:val="en-US"/>
+              </w:rPr>
+            </w:pPr>
+            <w:r>
+              <w:rPr>
+                <w:lang w:val="en-US"/>
+              </w:rPr>
+              <w:t>+3W</w:t>
+            </w:r>
+          </w:p>
+        </w:tc>
+        <w:tc>
+          <w:tcPr>
+            <w:tcW w:w="8062" w:type="dxa"/>
+          </w:tcPr>
+          <w:p>
+            <w:pPr>
+              <w:rPr>
+                <w:lang w:val="en-US"/>
+              </w:rPr>
+            </w:pPr>
+            <w:r>
+              <w:t>Декодирование строки из</w:t>
+            </w:r>
+            <w:r>
+              <w:rPr>
+                <w:lang w:val="en-US"/>
+              </w:rPr>
+              <w:t xml:space="preserve"> UTF-8</w:t>
+            </w:r>
+          </w:p>
+        </w:tc>
+        <w:tc>
+          <w:tcPr>
+            <w:tcW w:w="1022" w:type="dxa"/>
+          </w:tcPr>
+          <w:p>
+            <w:r>
+              <w:t>+</w:t>
+            </w:r>
+          </w:p>
+        </w:tc>
+      </w:tr>
+      <w:tr>
+        <w:tc>
+          <w:tcPr>
+            <w:tcW w:w="1396" w:type="dxa"/>
+          </w:tcPr>
+          <w:p>
+            <w:r>
+              <w:t>+4</w:t>
+            </w:r>
+          </w:p>
+        </w:tc>
+        <w:tc>
+          <w:tcPr>
+            <w:tcW w:w="8062" w:type="dxa"/>
+          </w:tcPr>
+          <w:p>
+            <w:r>
+              <w:t>Выдача метки в соответствии с индексом повторения</w:t>
+            </w:r>
+          </w:p>
+        </w:tc>
+        <w:tc>
+          <w:tcPr>
+            <w:tcW w:w="1022" w:type="dxa"/>
+          </w:tcPr>
+          <w:p/>
+        </w:tc>
+      </w:tr>
+      <w:tr>
+        <w:tc>
+          <w:tcPr>
+            <w:tcW w:w="1396" w:type="dxa"/>
+          </w:tcPr>
+          <w:p>
+            <w:r>
+              <w:t>+5</w:t>
+            </w:r>
+          </w:p>
+        </w:tc>
+        <w:tc>
+          <w:tcPr>
+            <w:tcW w:w="8062" w:type="dxa"/>
+          </w:tcPr>
+          <w:p>
+            <w:r>
+              <w:t>Выдача элемента списка</w:t>
+            </w:r>
+            <w:r>
+              <w:rPr>
+                <w:lang w:val="en-US"/>
+              </w:rPr>
+              <w:t>/</w:t>
+            </w:r>
+            <w:r>
+              <w:t>справочника в соответствии с индексом повторения</w:t>
+            </w:r>
+          </w:p>
+        </w:tc>
+        <w:tc>
+          <w:tcPr>
+            <w:tcW w:w="1022" w:type="dxa"/>
+          </w:tcPr>
+          <w:p/>
+        </w:tc>
+      </w:tr>
+      <w:tr>
+        <w:tc>
+          <w:tcPr>
+            <w:tcW w:w="1396" w:type="dxa"/>
+          </w:tcPr>
+          <w:p>
+            <w:pPr>
+              <w:rPr>
+                <w:lang w:val="en-US"/>
+              </w:rPr>
+            </w:pPr>
+            <w:r>
+              <w:rPr>
+                <w:lang w:val="en-US"/>
+              </w:rPr>
+              <w:t>+6</w:t>
+            </w:r>
+          </w:p>
+        </w:tc>
+        <w:tc>
+          <w:tcPr>
+            <w:tcW w:w="8062" w:type="dxa"/>
+          </w:tcPr>
+          <w:p>
+            <w:r>
+              <w:t>Выдать статус записи (логически удалённая?)</w:t>
+            </w:r>
+          </w:p>
+        </w:tc>
+        <w:tc>
+          <w:tcPr>
+            <w:tcW w:w="1022" w:type="dxa"/>
+          </w:tcPr>
+          <w:p>
+            <w:pPr>
+              <w:rPr>
+                <w:lang w:val="en-US"/>
+              </w:rPr>
+            </w:pPr>
+            <w:r>
+              <w:rPr>
+                <w:lang w:val="en-US"/>
+              </w:rPr>
+              <w:t>+</w:t>
+            </w:r>
+          </w:p>
+        </w:tc>
+      </w:tr>
+      <w:tr>
+        <w:tc>
+          <w:tcPr>
+            <w:tcW w:w="1396" w:type="dxa"/>
+          </w:tcPr>
+          <w:p>
+            <w:pPr>
+              <w:rPr>
+                <w:lang w:val="en-US"/>
+              </w:rPr>
+            </w:pPr>
+            <w:r>
+              <w:rPr>
+                <w:lang w:val="en-US"/>
+              </w:rPr>
+              <w:t>+7</w:t>
+            </w:r>
+          </w:p>
+        </w:tc>
+        <w:tc>
+          <w:tcPr>
+            <w:tcW w:w="8062" w:type="dxa"/>
+          </w:tcPr>
+          <w:p>
+            <w:r>
+              <w:t>Очистить глобальные переменные</w:t>
+            </w:r>
+          </w:p>
+        </w:tc>
+        <w:tc>
+          <w:tcPr>
+            <w:tcW w:w="1022" w:type="dxa"/>
+          </w:tcPr>
+          <w:p>
+            <w:r>
+              <w:t>+</w:t>
+            </w:r>
+          </w:p>
+        </w:tc>
+      </w:tr>
+      <w:tr>
+        <w:tc>
+          <w:tcPr>
+            <w:tcW w:w="1396" w:type="dxa"/>
+          </w:tcPr>
+          <w:p>
+            <w:pPr>
+              <w:rPr>
+                <w:lang w:val="en-US"/>
+              </w:rPr>
+            </w:pPr>
+            <w:r>
+              <w:t>+</w:t>
+            </w:r>
+            <w:r>
+              <w:rPr>
+                <w:lang w:val="en-US"/>
+              </w:rPr>
+              <w:t>7A</w:t>
+            </w:r>
+          </w:p>
+        </w:tc>
+        <w:tc>
+          <w:tcPr>
+            <w:tcW w:w="8062" w:type="dxa"/>
+          </w:tcPr>
+          <w:p>
+            <w:r>
+              <w:t>Логическое сложение глобальных переменных</w:t>
+            </w:r>
+          </w:p>
+        </w:tc>
+        <w:tc>
+          <w:tcPr>
+            <w:tcW w:w="1022" w:type="dxa"/>
+          </w:tcPr>
+          <w:p>
+            <w:r>
+              <w:t>+</w:t>
+            </w:r>
+          </w:p>
+        </w:tc>
+      </w:tr>
+      <w:tr>
+        <w:tc>
+          <w:tcPr>
+            <w:tcW w:w="1396" w:type="dxa"/>
+          </w:tcPr>
+          <w:p>
+            <w:r>
+              <w:t>+7</w:t>
+            </w:r>
+            <w:r>
+              <w:rPr>
+                <w:lang w:val="en-US"/>
+              </w:rPr>
+              <w:t>G</w:t>
+            </w:r>
+          </w:p>
+        </w:tc>
+        <w:tc>
+          <w:tcPr>
+            <w:tcW w:w="8062" w:type="dxa"/>
+          </w:tcPr>
+          <w:p>
+            <w:r>
+              <w:t>Исключение неоригинальных повторений переменной</w:t>
+            </w:r>
+          </w:p>
+        </w:tc>
+        <w:tc>
+          <w:tcPr>
+            <w:tcW w:w="1022" w:type="dxa"/>
+          </w:tcPr>
+          <w:p>
+            <w:r>
+              <w:t>+</w:t>
+            </w:r>
+          </w:p>
+        </w:tc>
+      </w:tr>
+      <w:tr>
+        <w:tc>
+          <w:tcPr>
+            <w:tcW w:w="1396" w:type="dxa"/>
+          </w:tcPr>
+          <w:p>
+            <w:pPr>
+              <w:rPr>
+                <w:lang w:val="en-US"/>
+              </w:rPr>
+            </w:pPr>
+            <w:r>
+              <w:rPr>
+                <w:lang w:val="en-US"/>
+              </w:rPr>
+              <w:t>+7M</w:t>
+            </w:r>
+          </w:p>
+        </w:tc>
+        <w:tc>
+          <w:tcPr>
+            <w:tcW w:w="8062" w:type="dxa"/>
+          </w:tcPr>
+          <w:p>
+            <w:r>
+              <w:t>Логическое перемножение глобальных переменных</w:t>
+            </w:r>
+          </w:p>
+        </w:tc>
+        <w:tc>
+          <w:tcPr>
+            <w:tcW w:w="1022" w:type="dxa"/>
+          </w:tcPr>
+          <w:p>
+            <w:r>
+              <w:t>+</w:t>
+            </w:r>
+          </w:p>
+        </w:tc>
+      </w:tr>
+      <w:tr>
+        <w:tc>
+          <w:tcPr>
+            <w:tcW w:w="1396" w:type="dxa"/>
+          </w:tcPr>
+          <w:p>
+            <w:pPr>
+              <w:rPr>
+                <w:lang w:val="en-US"/>
+              </w:rPr>
+            </w:pPr>
+            <w:r>
+              <w:t>+7</w:t>
+            </w:r>
+            <w:r>
+              <w:rPr>
+                <w:lang w:val="en-US"/>
+              </w:rPr>
+              <w:t>R</w:t>
+            </w:r>
+          </w:p>
+        </w:tc>
+        <w:tc>
+          <w:tcPr>
+            <w:tcW w:w="8062" w:type="dxa"/>
+          </w:tcPr>
+          <w:p>
+            <w:r>
+              <w:t>Чтение глобальной переменной</w:t>
+            </w:r>
+          </w:p>
+        </w:tc>
+        <w:tc>
+          <w:tcPr>
+            <w:tcW w:w="1022" w:type="dxa"/>
+          </w:tcPr>
+          <w:p>
+            <w:r>
+              <w:t>+</w:t>
+            </w:r>
+          </w:p>
+        </w:tc>
+      </w:tr>
+      <w:tr>
+        <w:tc>
+          <w:tcPr>
+            <w:tcW w:w="1396" w:type="dxa"/>
+          </w:tcPr>
+          <w:p>
+            <w:pPr>
+              <w:rPr>
+                <w:lang w:val="en-US"/>
+              </w:rPr>
+            </w:pPr>
+            <w:r>
+              <w:t>+</w:t>
+            </w:r>
+            <w:r>
+              <w:rPr>
+                <w:lang w:val="en-US"/>
+              </w:rPr>
+              <w:t>7S</w:t>
+            </w:r>
+          </w:p>
+        </w:tc>
+        <w:tc>
+          <w:tcPr>
+            <w:tcW w:w="8062" w:type="dxa"/>
+          </w:tcPr>
+          <w:p>
+            <w:r>
+              <w:t>Логическое вычитание глобальных переменных</w:t>
+            </w:r>
+          </w:p>
+        </w:tc>
+        <w:tc>
+          <w:tcPr>
+            <w:tcW w:w="1022" w:type="dxa"/>
+          </w:tcPr>
+          <w:p>
+            <w:r>
+              <w:t>+</w:t>
+            </w:r>
+          </w:p>
+        </w:tc>
+      </w:tr>
+      <w:tr>
+        <w:tc>
+          <w:tcPr>
+            <w:tcW w:w="1396" w:type="dxa"/>
+          </w:tcPr>
+          <w:p>
+            <w:pPr>
+              <w:rPr>
+                <w:lang w:val="en-US"/>
+              </w:rPr>
+            </w:pPr>
+            <w:r>
+              <w:rPr>
+                <w:lang w:val="en-US"/>
+              </w:rPr>
+              <w:t>+7U</w:t>
+            </w:r>
+          </w:p>
+        </w:tc>
+        <w:tc>
+          <w:tcPr>
+            <w:tcW w:w="8062" w:type="dxa"/>
+          </w:tcPr>
+          <w:p>
+            <w:r>
+              <w:t>Добавление повторений глобальной переменной</w:t>
+            </w:r>
+          </w:p>
+        </w:tc>
+        <w:tc>
+          <w:tcPr>
+            <w:tcW w:w="1022" w:type="dxa"/>
+          </w:tcPr>
+          <w:p>
+            <w:r>
+              <w:t>+</w:t>
+            </w:r>
+          </w:p>
+        </w:tc>
+      </w:tr>
+      <w:tr>
+        <w:tc>
+          <w:tcPr>
+            <w:tcW w:w="1396" w:type="dxa"/>
+          </w:tcPr>
+          <w:p>
+            <w:pPr>
+              <w:rPr>
+                <w:lang w:val="en-US"/>
+              </w:rPr>
+            </w:pPr>
+            <w:r>
+              <w:t>+</w:t>
+            </w:r>
+            <w:r>
+              <w:rPr>
+                <w:lang w:val="en-US"/>
+              </w:rPr>
+              <w:t>7W</w:t>
+            </w:r>
+          </w:p>
+        </w:tc>
+        <w:tc>
+          <w:tcPr>
+            <w:tcW w:w="8062" w:type="dxa"/>
+          </w:tcPr>
+          <w:p>
+            <w:r>
+              <w:t>Запись глобальной переменной</w:t>
+            </w:r>
+          </w:p>
+        </w:tc>
+        <w:tc>
+          <w:tcPr>
+            <w:tcW w:w="1022" w:type="dxa"/>
+          </w:tcPr>
+          <w:p>
+            <w:r>
+              <w:t>+</w:t>
+            </w:r>
+          </w:p>
+        </w:tc>
+      </w:tr>
+      <w:tr>
+        <w:tc>
+          <w:tcPr>
+            <w:tcW w:w="1396" w:type="dxa"/>
+          </w:tcPr>
+          <w:p>
+            <w:pPr>
+              <w:rPr>
+                <w:lang w:val="en-US"/>
+              </w:rPr>
+            </w:pPr>
             <w:r>
               <w:rPr>
                 <w:lang w:val="en-US"/>

</xml_diff>

<commit_message>
Add Unifor +9S -- find substring
</commit_message>
<xml_diff>
--- a/Source/Classic/Libs/ManagedIrbis/Source/Pft/Docs/Реализация команд UNIFOR.docx
+++ b/Source/Classic/Libs/ManagedIrbis/Source/Pft/Docs/Реализация команд UNIFOR.docx
@@ -1315,6 +1315,2411 @@
             <w:r>
               <w:t>+</w:t>
             </w:r>
+          </w:p>
+        </w:tc>
+      </w:tr>
+      <w:tr>
+        <w:tc>
+          <w:tcPr>
+            <w:tcW w:w="1396" w:type="dxa"/>
+          </w:tcPr>
+          <w:p>
+            <w:pPr>
+              <w:rPr>
+                <w:lang w:val="en-US"/>
+              </w:rPr>
+            </w:pPr>
+            <w:r>
+              <w:rPr>
+                <w:lang w:val="en-US"/>
+              </w:rPr>
+              <w:t>K</w:t>
+            </w:r>
+          </w:p>
+        </w:tc>
+        <w:tc>
+          <w:tcPr>
+            <w:tcW w:w="8062" w:type="dxa"/>
+          </w:tcPr>
+          <w:p>
+            <w:r>
+              <w:t>Раскодировка через справочник</w:t>
+            </w:r>
+            <w:r>
+              <w:rPr>
+                <w:lang w:val="en-US"/>
+              </w:rPr>
+              <w:t>/</w:t>
+            </w:r>
+            <w:r>
+              <w:t>меню</w:t>
+            </w:r>
+          </w:p>
+        </w:tc>
+        <w:tc>
+          <w:tcPr>
+            <w:tcW w:w="1022" w:type="dxa"/>
+          </w:tcPr>
+          <w:p>
+            <w:pPr>
+              <w:rPr>
+                <w:lang w:val="en-US"/>
+              </w:rPr>
+            </w:pPr>
+            <w:r>
+              <w:rPr>
+                <w:lang w:val="en-US"/>
+              </w:rPr>
+              <w:t>+</w:t>
+            </w:r>
+          </w:p>
+        </w:tc>
+      </w:tr>
+      <w:tr>
+        <w:tc>
+          <w:tcPr>
+            <w:tcW w:w="1396" w:type="dxa"/>
+          </w:tcPr>
+          <w:p>
+            <w:r>
+              <w:rPr>
+                <w:lang w:val="en-US"/>
+              </w:rPr>
+              <w:t>L</w:t>
+            </w:r>
+          </w:p>
+        </w:tc>
+        <w:tc>
+          <w:tcPr>
+            <w:tcW w:w="8062" w:type="dxa"/>
+          </w:tcPr>
+          <w:p>
+            <w:r>
+              <w:t>Вернуть окончание термина</w:t>
+            </w:r>
+          </w:p>
+        </w:tc>
+        <w:tc>
+          <w:tcPr>
+            <w:tcW w:w="1022" w:type="dxa"/>
+          </w:tcPr>
+          <w:p/>
+        </w:tc>
+      </w:tr>
+      <w:tr>
+        <w:tc>
+          <w:tcPr>
+            <w:tcW w:w="1396" w:type="dxa"/>
+          </w:tcPr>
+          <w:p>
+            <w:r>
+              <w:rPr>
+                <w:lang w:val="en-US"/>
+              </w:rPr>
+              <w:t>M</w:t>
+            </w:r>
+          </w:p>
+        </w:tc>
+        <w:tc>
+          <w:tcPr>
+            <w:tcW w:w="8062" w:type="dxa"/>
+          </w:tcPr>
+          <w:p>
+            <w:r>
+              <w:t>Отсортировать повторения заданного поля</w:t>
+            </w:r>
+          </w:p>
+        </w:tc>
+        <w:tc>
+          <w:tcPr>
+            <w:tcW w:w="1022" w:type="dxa"/>
+          </w:tcPr>
+          <w:p>
+            <w:pPr>
+              <w:rPr>
+                <w:lang w:val="en-US"/>
+              </w:rPr>
+            </w:pPr>
+            <w:r>
+              <w:rPr>
+                <w:lang w:val="en-US"/>
+              </w:rPr>
+              <w:t>+</w:t>
+            </w:r>
+          </w:p>
+        </w:tc>
+      </w:tr>
+      <w:tr>
+        <w:tc>
+          <w:tcPr>
+            <w:tcW w:w="1396" w:type="dxa"/>
+          </w:tcPr>
+          <w:p>
+            <w:pPr>
+              <w:rPr>
+                <w:lang w:val="en-US"/>
+              </w:rPr>
+            </w:pPr>
+            <w:r>
+              <w:rPr>
+                <w:lang w:val="en-US"/>
+              </w:rPr>
+              <w:t>N</w:t>
+            </w:r>
+          </w:p>
+        </w:tc>
+        <w:tc>
+          <w:tcPr>
+            <w:tcW w:w="8062" w:type="dxa"/>
+          </w:tcPr>
+          <w:p/>
+        </w:tc>
+        <w:tc>
+          <w:tcPr>
+            <w:tcW w:w="1022" w:type="dxa"/>
+          </w:tcPr>
+          <w:p>
+            <w:pPr>
+              <w:rPr>
+                <w:lang w:val="en-US"/>
+              </w:rPr>
+            </w:pPr>
+          </w:p>
+        </w:tc>
+      </w:tr>
+      <w:tr>
+        <w:tc>
+          <w:tcPr>
+            <w:tcW w:w="1396" w:type="dxa"/>
+          </w:tcPr>
+          <w:p>
+            <w:pPr>
+              <w:rPr>
+                <w:lang w:val="en-US"/>
+              </w:rPr>
+            </w:pPr>
+            <w:r>
+              <w:rPr>
+                <w:lang w:val="en-US"/>
+              </w:rPr>
+              <w:t>O</w:t>
+            </w:r>
+          </w:p>
+        </w:tc>
+        <w:tc>
+          <w:tcPr>
+            <w:tcW w:w="8062" w:type="dxa"/>
+          </w:tcPr>
+          <w:p>
+            <w:r>
+              <w:t>Вывод сведений о всех экземплярах по всем местам хранения</w:t>
+            </w:r>
+          </w:p>
+        </w:tc>
+        <w:tc>
+          <w:tcPr>
+            <w:tcW w:w="1022" w:type="dxa"/>
+          </w:tcPr>
+          <w:p>
+            <w:pPr>
+              <w:rPr>
+                <w:lang w:val="en-US"/>
+              </w:rPr>
+            </w:pPr>
+            <w:r>
+              <w:rPr>
+                <w:lang w:val="en-US"/>
+              </w:rPr>
+              <w:t>+</w:t>
+            </w:r>
+          </w:p>
+        </w:tc>
+      </w:tr>
+      <w:tr>
+        <w:tc>
+          <w:tcPr>
+            <w:tcW w:w="1396" w:type="dxa"/>
+          </w:tcPr>
+          <w:p>
+            <w:r>
+              <w:rPr>
+                <w:lang w:val="en-US"/>
+              </w:rPr>
+              <w:t>P</w:t>
+            </w:r>
+          </w:p>
+        </w:tc>
+        <w:tc>
+          <w:tcPr>
+            <w:tcW w:w="8062" w:type="dxa"/>
+          </w:tcPr>
+          <w:p>
+            <w:r>
+              <w:t>Выдать заданное оригинальное повторение поля</w:t>
+            </w:r>
+          </w:p>
+        </w:tc>
+        <w:tc>
+          <w:tcPr>
+            <w:tcW w:w="1022" w:type="dxa"/>
+          </w:tcPr>
+          <w:p/>
+        </w:tc>
+      </w:tr>
+      <w:tr>
+        <w:tc>
+          <w:tcPr>
+            <w:tcW w:w="1396" w:type="dxa"/>
+          </w:tcPr>
+          <w:p>
+            <w:pPr>
+              <w:rPr>
+                <w:lang w:val="en-US"/>
+              </w:rPr>
+            </w:pPr>
+            <w:r>
+              <w:t>Q</w:t>
+            </w:r>
+          </w:p>
+        </w:tc>
+        <w:tc>
+          <w:tcPr>
+            <w:tcW w:w="8062" w:type="dxa"/>
+          </w:tcPr>
+          <w:p>
+            <w:r>
+              <w:t>Вернуть заданную строку в нижнем регистре</w:t>
+            </w:r>
+          </w:p>
+        </w:tc>
+        <w:tc>
+          <w:tcPr>
+            <w:tcW w:w="1022" w:type="dxa"/>
+          </w:tcPr>
+          <w:p>
+            <w:pPr>
+              <w:rPr>
+                <w:lang w:val="en-US"/>
+              </w:rPr>
+            </w:pPr>
+            <w:r>
+              <w:rPr>
+                <w:lang w:val="en-US"/>
+              </w:rPr>
+              <w:t>+</w:t>
+            </w:r>
+          </w:p>
+        </w:tc>
+      </w:tr>
+      <w:tr>
+        <w:tc>
+          <w:tcPr>
+            <w:tcW w:w="1396" w:type="dxa"/>
+          </w:tcPr>
+          <w:p>
+            <w:pPr>
+              <w:rPr>
+                <w:lang w:val="en-US"/>
+              </w:rPr>
+            </w:pPr>
+            <w:r>
+              <w:rPr>
+                <w:lang w:val="en-US"/>
+              </w:rPr>
+              <w:t>R</w:t>
+            </w:r>
+          </w:p>
+        </w:tc>
+        <w:tc>
+          <w:tcPr>
+            <w:tcW w:w="8062" w:type="dxa"/>
+          </w:tcPr>
+          <w:p>
+            <w:r>
+              <w:t>Генерация случайного числа</w:t>
+            </w:r>
+          </w:p>
+        </w:tc>
+        <w:tc>
+          <w:tcPr>
+            <w:tcW w:w="1022" w:type="dxa"/>
+          </w:tcPr>
+          <w:p>
+            <w:pPr>
+              <w:rPr>
+                <w:lang w:val="en-US"/>
+              </w:rPr>
+            </w:pPr>
+            <w:r>
+              <w:rPr>
+                <w:lang w:val="en-US"/>
+              </w:rPr>
+              <w:t>+</w:t>
+            </w:r>
+          </w:p>
+        </w:tc>
+      </w:tr>
+      <w:tr>
+        <w:tc>
+          <w:tcPr>
+            <w:tcW w:w="1396" w:type="dxa"/>
+          </w:tcPr>
+          <w:p>
+            <w:pPr>
+              <w:rPr>
+                <w:lang w:val="en-US"/>
+              </w:rPr>
+            </w:pPr>
+            <w:r>
+              <w:rPr>
+                <w:lang w:val="en-US"/>
+              </w:rPr>
+              <w:t>S</w:t>
+            </w:r>
+          </w:p>
+        </w:tc>
+        <w:tc>
+          <w:tcPr>
+            <w:tcW w:w="8062" w:type="dxa"/>
+          </w:tcPr>
+          <w:p>
+            <w:r>
+              <w:t>Универсальный счетчик</w:t>
+            </w:r>
+          </w:p>
+        </w:tc>
+        <w:tc>
+          <w:tcPr>
+            <w:tcW w:w="1022" w:type="dxa"/>
+          </w:tcPr>
+          <w:p>
+            <w:pPr>
+              <w:rPr>
+                <w:lang w:val="en-US"/>
+              </w:rPr>
+            </w:pPr>
+            <w:r>
+              <w:rPr>
+                <w:lang w:val="en-US"/>
+              </w:rPr>
+              <w:t>+</w:t>
+            </w:r>
+          </w:p>
+        </w:tc>
+      </w:tr>
+      <w:tr>
+        <w:tc>
+          <w:tcPr>
+            <w:tcW w:w="1396" w:type="dxa"/>
+          </w:tcPr>
+          <w:p>
+            <w:pPr>
+              <w:rPr>
+                <w:lang w:val="en-US"/>
+              </w:rPr>
+            </w:pPr>
+            <w:r>
+              <w:rPr>
+                <w:lang w:val="en-US"/>
+              </w:rPr>
+              <w:t>T</w:t>
+            </w:r>
+          </w:p>
+        </w:tc>
+        <w:tc>
+          <w:tcPr>
+            <w:tcW w:w="8062" w:type="dxa"/>
+          </w:tcPr>
+          <w:p>
+            <w:r>
+              <w:t>Транслитерация латиницей</w:t>
+            </w:r>
+          </w:p>
+        </w:tc>
+        <w:tc>
+          <w:tcPr>
+            <w:tcW w:w="1022" w:type="dxa"/>
+          </w:tcPr>
+          <w:p/>
+        </w:tc>
+      </w:tr>
+      <w:tr>
+        <w:tc>
+          <w:tcPr>
+            <w:tcW w:w="1396" w:type="dxa"/>
+          </w:tcPr>
+          <w:p>
+            <w:pPr>
+              <w:rPr>
+                <w:lang w:val="en-US"/>
+              </w:rPr>
+            </w:pPr>
+            <w:r>
+              <w:rPr>
+                <w:lang w:val="en-US"/>
+              </w:rPr>
+              <w:t>U</w:t>
+            </w:r>
+          </w:p>
+        </w:tc>
+        <w:tc>
+          <w:tcPr>
+            <w:tcW w:w="8062" w:type="dxa"/>
+          </w:tcPr>
+          <w:p>
+            <w:r>
+              <w:t>Кумуляция номеров журналов</w:t>
+            </w:r>
+          </w:p>
+        </w:tc>
+        <w:tc>
+          <w:tcPr>
+            <w:tcW w:w="1022" w:type="dxa"/>
+          </w:tcPr>
+          <w:p>
+            <w:pPr>
+              <w:rPr>
+                <w:lang w:val="en-US"/>
+              </w:rPr>
+            </w:pPr>
+            <w:r>
+              <w:rPr>
+                <w:lang w:val="en-US"/>
+              </w:rPr>
+              <w:t>+</w:t>
+            </w:r>
+          </w:p>
+        </w:tc>
+      </w:tr>
+      <w:tr>
+        <w:tc>
+          <w:tcPr>
+            <w:tcW w:w="1396" w:type="dxa"/>
+          </w:tcPr>
+          <w:p>
+            <w:pPr>
+              <w:rPr>
+                <w:lang w:val="en-US"/>
+              </w:rPr>
+            </w:pPr>
+            <w:r>
+              <w:rPr>
+                <w:lang w:val="en-US"/>
+              </w:rPr>
+              <w:t>V</w:t>
+            </w:r>
+          </w:p>
+        </w:tc>
+        <w:tc>
+          <w:tcPr>
+            <w:tcW w:w="8062" w:type="dxa"/>
+          </w:tcPr>
+          <w:p>
+            <w:r>
+              <w:t>Декумуляция номеров журнала</w:t>
+            </w:r>
+          </w:p>
+        </w:tc>
+        <w:tc>
+          <w:tcPr>
+            <w:tcW w:w="1022" w:type="dxa"/>
+          </w:tcPr>
+          <w:p>
+            <w:pPr>
+              <w:rPr>
+                <w:lang w:val="en-US"/>
+              </w:rPr>
+            </w:pPr>
+            <w:r>
+              <w:rPr>
+                <w:lang w:val="en-US"/>
+              </w:rPr>
+              <w:t>+</w:t>
+            </w:r>
+          </w:p>
+        </w:tc>
+      </w:tr>
+      <w:tr>
+        <w:tc>
+          <w:tcPr>
+            <w:tcW w:w="1396" w:type="dxa"/>
+          </w:tcPr>
+          <w:p>
+            <w:r>
+              <w:rPr>
+                <w:lang w:val="en-US"/>
+              </w:rPr>
+              <w:t>W</w:t>
+            </w:r>
+          </w:p>
+        </w:tc>
+        <w:tc>
+          <w:tcPr>
+            <w:tcW w:w="8062" w:type="dxa"/>
+          </w:tcPr>
+          <w:p>
+            <w:r>
+              <w:t>Контроль кумуляции</w:t>
+            </w:r>
+          </w:p>
+        </w:tc>
+        <w:tc>
+          <w:tcPr>
+            <w:tcW w:w="1022" w:type="dxa"/>
+          </w:tcPr>
+          <w:p>
+            <w:pPr>
+              <w:rPr>
+                <w:lang w:val="en-US"/>
+              </w:rPr>
+            </w:pPr>
+            <w:r>
+              <w:rPr>
+                <w:lang w:val="en-US"/>
+              </w:rPr>
+              <w:t>+</w:t>
+            </w:r>
+          </w:p>
+        </w:tc>
+      </w:tr>
+      <w:tr>
+        <w:tc>
+          <w:tcPr>
+            <w:tcW w:w="1396" w:type="dxa"/>
+          </w:tcPr>
+          <w:p>
+            <w:pPr>
+              <w:rPr>
+                <w:lang w:val="en-US"/>
+              </w:rPr>
+            </w:pPr>
+            <w:r>
+              <w:rPr>
+                <w:lang w:val="en-US"/>
+              </w:rPr>
+              <w:t>X</w:t>
+            </w:r>
+          </w:p>
+        </w:tc>
+        <w:tc>
+          <w:tcPr>
+            <w:tcW w:w="8062" w:type="dxa"/>
+          </w:tcPr>
+          <w:p>
+            <w:r>
+              <w:t>Удаление из заданной строки фрагментов, выделенных угловыми скобками</w:t>
+            </w:r>
+          </w:p>
+        </w:tc>
+        <w:tc>
+          <w:tcPr>
+            <w:tcW w:w="1022" w:type="dxa"/>
+          </w:tcPr>
+          <w:p/>
+        </w:tc>
+      </w:tr>
+      <w:tr>
+        <w:tc>
+          <w:tcPr>
+            <w:tcW w:w="1396" w:type="dxa"/>
+          </w:tcPr>
+          <w:p>
+            <w:pPr>
+              <w:rPr>
+                <w:lang w:val="en-US"/>
+              </w:rPr>
+            </w:pPr>
+            <w:r>
+              <w:rPr>
+                <w:lang w:val="en-US"/>
+              </w:rPr>
+              <w:t>Y</w:t>
+            </w:r>
+          </w:p>
+        </w:tc>
+        <w:tc>
+          <w:tcPr>
+            <w:tcW w:w="8062" w:type="dxa"/>
+          </w:tcPr>
+          <w:p>
+            <w:r>
+              <w:t>Возвращает данные о всех свободных (не выданных) экземплярах по всем местах хранения</w:t>
+            </w:r>
+          </w:p>
+        </w:tc>
+        <w:tc>
+          <w:tcPr>
+            <w:tcW w:w="1022" w:type="dxa"/>
+          </w:tcPr>
+          <w:p>
+            <w:pPr>
+              <w:rPr>
+                <w:lang w:val="en-US"/>
+              </w:rPr>
+            </w:pPr>
+            <w:r>
+              <w:rPr>
+                <w:lang w:val="en-US"/>
+              </w:rPr>
+              <w:t>+</w:t>
+            </w:r>
+          </w:p>
+        </w:tc>
+      </w:tr>
+      <w:tr>
+        <w:tc>
+          <w:tcPr>
+            <w:tcW w:w="1396" w:type="dxa"/>
+          </w:tcPr>
+          <w:p>
+            <w:r>
+              <w:t>!</w:t>
+            </w:r>
+          </w:p>
+        </w:tc>
+        <w:tc>
+          <w:tcPr>
+            <w:tcW w:w="8062" w:type="dxa"/>
+          </w:tcPr>
+          <w:p>
+            <w:r>
+              <w:t>Очистка результата расформатирования от двойных разделителей</w:t>
+            </w:r>
+          </w:p>
+        </w:tc>
+        <w:tc>
+          <w:tcPr>
+            <w:tcW w:w="1022" w:type="dxa"/>
+          </w:tcPr>
+          <w:p/>
+        </w:tc>
+      </w:tr>
+      <w:tr>
+        <w:tc>
+          <w:tcPr>
+            <w:tcW w:w="1396" w:type="dxa"/>
+          </w:tcPr>
+          <w:p>
+            <w:pPr>
+              <w:rPr>
+                <w:lang w:val="en-US"/>
+              </w:rPr>
+            </w:pPr>
+            <w:r>
+              <w:rPr>
+                <w:lang w:val="en-US"/>
+              </w:rPr>
+              <w:t>+0</w:t>
+            </w:r>
+          </w:p>
+        </w:tc>
+        <w:tc>
+          <w:tcPr>
+            <w:tcW w:w="8062" w:type="dxa"/>
+          </w:tcPr>
+          <w:p>
+            <w:r>
+              <w:t>Выдать содержимое документа полностью (формат ALLl)</w:t>
+            </w:r>
+          </w:p>
+        </w:tc>
+        <w:tc>
+          <w:tcPr>
+            <w:tcW w:w="1022" w:type="dxa"/>
+          </w:tcPr>
+          <w:p/>
+        </w:tc>
+      </w:tr>
+      <w:tr>
+        <w:tc>
+          <w:tcPr>
+            <w:tcW w:w="1396" w:type="dxa"/>
+          </w:tcPr>
+          <w:p>
+            <w:pPr>
+              <w:rPr>
+                <w:lang w:val="en-US"/>
+              </w:rPr>
+            </w:pPr>
+            <w:r>
+              <w:rPr>
+                <w:lang w:val="en-US"/>
+              </w:rPr>
+              <w:t>+1</w:t>
+            </w:r>
+          </w:p>
+        </w:tc>
+        <w:tc>
+          <w:tcPr>
+            <w:tcW w:w="8062" w:type="dxa"/>
+          </w:tcPr>
+          <w:p>
+            <w:r>
+              <w:t>Опустошить все глобальные переменные</w:t>
+            </w:r>
+          </w:p>
+        </w:tc>
+        <w:tc>
+          <w:tcPr>
+            <w:tcW w:w="1022" w:type="dxa"/>
+          </w:tcPr>
+          <w:p/>
+        </w:tc>
+      </w:tr>
+      <w:tr>
+        <w:tc>
+          <w:tcPr>
+            <w:tcW w:w="1396" w:type="dxa"/>
+          </w:tcPr>
+          <w:p>
+            <w:pPr>
+              <w:rPr>
+                <w:lang w:val="en-US"/>
+              </w:rPr>
+            </w:pPr>
+            <w:r>
+              <w:t>+1</w:t>
+            </w:r>
+            <w:r>
+              <w:rPr>
+                <w:lang w:val="en-US"/>
+              </w:rPr>
+              <w:t>K</w:t>
+            </w:r>
+          </w:p>
+        </w:tc>
+        <w:tc>
+          <w:tcPr>
+            <w:tcW w:w="8062" w:type="dxa"/>
+          </w:tcPr>
+          <w:p>
+            <w:r>
+              <w:t>Групповая мультираскодировка переменных</w:t>
+            </w:r>
+          </w:p>
+        </w:tc>
+        <w:tc>
+          <w:tcPr>
+            <w:tcW w:w="1022" w:type="dxa"/>
+          </w:tcPr>
+          <w:p/>
+        </w:tc>
+      </w:tr>
+      <w:tr>
+        <w:tc>
+          <w:tcPr>
+            <w:tcW w:w="1396" w:type="dxa"/>
+          </w:tcPr>
+          <w:p>
+            <w:r>
+              <w:lastRenderedPageBreak/>
+              <w:t>+1</w:t>
+            </w:r>
+            <w:r>
+              <w:rPr>
+                <w:lang w:val="en-US"/>
+              </w:rPr>
+              <w:t>M</w:t>
+            </w:r>
+          </w:p>
+        </w:tc>
+        <w:tc>
+          <w:tcPr>
+            <w:tcW w:w="8062" w:type="dxa"/>
+          </w:tcPr>
+          <w:p>
+            <w:r>
+              <w:t>Перемножение двух списков (групп переменных)</w:t>
+            </w:r>
+          </w:p>
+        </w:tc>
+        <w:tc>
+          <w:tcPr>
+            <w:tcW w:w="1022" w:type="dxa"/>
+          </w:tcPr>
+          <w:p/>
+        </w:tc>
+      </w:tr>
+      <w:tr>
+        <w:tc>
+          <w:tcPr>
+            <w:tcW w:w="1396" w:type="dxa"/>
+          </w:tcPr>
+          <w:p>
+            <w:r>
+              <w:t>+1</w:t>
+            </w:r>
+            <w:r>
+              <w:rPr>
+                <w:lang w:val="en-US"/>
+              </w:rPr>
+              <w:t>O</w:t>
+            </w:r>
+          </w:p>
+        </w:tc>
+        <w:tc>
+          <w:tcPr>
+            <w:tcW w:w="8062" w:type="dxa"/>
+          </w:tcPr>
+          <w:p>
+            <w:r>
+              <w:t>Групповая мультираскодировка списка</w:t>
+            </w:r>
+          </w:p>
+        </w:tc>
+        <w:tc>
+          <w:tcPr>
+            <w:tcW w:w="1022" w:type="dxa"/>
+          </w:tcPr>
+          <w:p/>
+        </w:tc>
+      </w:tr>
+      <w:tr>
+        <w:tc>
+          <w:tcPr>
+            <w:tcW w:w="1396" w:type="dxa"/>
+          </w:tcPr>
+          <w:p>
+            <w:r>
+              <w:t>+1</w:t>
+            </w:r>
+            <w:r>
+              <w:rPr>
+                <w:lang w:val="en-US"/>
+              </w:rPr>
+              <w:t>R</w:t>
+            </w:r>
+          </w:p>
+        </w:tc>
+        <w:tc>
+          <w:tcPr>
+            <w:tcW w:w="8062" w:type="dxa"/>
+          </w:tcPr>
+          <w:p>
+            <w:r>
+              <w:t>Чтение глобальных переменных</w:t>
+            </w:r>
+          </w:p>
+        </w:tc>
+        <w:tc>
+          <w:tcPr>
+            <w:tcW w:w="1022" w:type="dxa"/>
+          </w:tcPr>
+          <w:p/>
+        </w:tc>
+      </w:tr>
+      <w:tr>
+        <w:tc>
+          <w:tcPr>
+            <w:tcW w:w="1396" w:type="dxa"/>
+          </w:tcPr>
+          <w:p>
+            <w:r>
+              <w:t>+1</w:t>
+            </w:r>
+            <w:r>
+              <w:rPr>
+                <w:lang w:val="en-US"/>
+              </w:rPr>
+              <w:t>W</w:t>
+            </w:r>
+          </w:p>
+        </w:tc>
+        <w:tc>
+          <w:tcPr>
+            <w:tcW w:w="8062" w:type="dxa"/>
+          </w:tcPr>
+          <w:p>
+            <w:r>
+              <w:t>Запись в глобальные переменные</w:t>
+            </w:r>
+          </w:p>
+        </w:tc>
+        <w:tc>
+          <w:tcPr>
+            <w:tcW w:w="1022" w:type="dxa"/>
+          </w:tcPr>
+          <w:p/>
+        </w:tc>
+      </w:tr>
+      <w:tr>
+        <w:tc>
+          <w:tcPr>
+            <w:tcW w:w="1396" w:type="dxa"/>
+          </w:tcPr>
+          <w:p>
+            <w:pPr>
+              <w:rPr>
+                <w:lang w:val="en-US"/>
+              </w:rPr>
+            </w:pPr>
+            <w:r>
+              <w:rPr>
+                <w:lang w:val="en-US"/>
+              </w:rPr>
+              <w:t>+2</w:t>
+            </w:r>
+          </w:p>
+        </w:tc>
+        <w:tc>
+          <w:tcPr>
+            <w:tcW w:w="8062" w:type="dxa"/>
+          </w:tcPr>
+          <w:p>
+            <w:r>
+              <w:t>Выполнение внешнего приложения</w:t>
+            </w:r>
+          </w:p>
+        </w:tc>
+        <w:tc>
+          <w:tcPr>
+            <w:tcW w:w="1022" w:type="dxa"/>
+          </w:tcPr>
+          <w:p>
+            <w:pPr>
+              <w:rPr>
+                <w:lang w:val="en-US"/>
+              </w:rPr>
+            </w:pPr>
+            <w:r>
+              <w:t>+</w:t>
+            </w:r>
+          </w:p>
+        </w:tc>
+      </w:tr>
+      <w:tr>
+        <w:tc>
+          <w:tcPr>
+            <w:tcW w:w="1396" w:type="dxa"/>
+          </w:tcPr>
+          <w:p>
+            <w:pPr>
+              <w:rPr>
+                <w:lang w:val="en-US"/>
+              </w:rPr>
+            </w:pPr>
+            <w:r>
+              <w:t>+3</w:t>
+            </w:r>
+            <w:r>
+              <w:rPr>
+                <w:lang w:val="en-US"/>
+              </w:rPr>
+              <w:t>D</w:t>
+            </w:r>
+          </w:p>
+        </w:tc>
+        <w:tc>
+          <w:tcPr>
+            <w:tcW w:w="8062" w:type="dxa"/>
+          </w:tcPr>
+          <w:p>
+            <w:pPr>
+              <w:rPr>
+                <w:lang w:val="en-US"/>
+              </w:rPr>
+            </w:pPr>
+            <w:r>
+              <w:t>Декодирование данных из</w:t>
+            </w:r>
+            <w:r>
+              <w:rPr>
+                <w:lang w:val="en-US"/>
+              </w:rPr>
+              <w:t xml:space="preserve"> URL</w:t>
+            </w:r>
+          </w:p>
+        </w:tc>
+        <w:tc>
+          <w:tcPr>
+            <w:tcW w:w="1022" w:type="dxa"/>
+          </w:tcPr>
+          <w:p>
+            <w:pPr>
+              <w:rPr>
+                <w:lang w:val="en-US"/>
+              </w:rPr>
+            </w:pPr>
+            <w:r>
+              <w:rPr>
+                <w:lang w:val="en-US"/>
+              </w:rPr>
+              <w:t>+</w:t>
+            </w:r>
+          </w:p>
+        </w:tc>
+      </w:tr>
+      <w:tr>
+        <w:tc>
+          <w:tcPr>
+            <w:tcW w:w="1396" w:type="dxa"/>
+          </w:tcPr>
+          <w:p>
+            <w:pPr>
+              <w:rPr>
+                <w:lang w:val="en-US"/>
+              </w:rPr>
+            </w:pPr>
+            <w:r>
+              <w:rPr>
+                <w:lang w:val="en-US"/>
+              </w:rPr>
+              <w:t>+3E</w:t>
+            </w:r>
+          </w:p>
+        </w:tc>
+        <w:tc>
+          <w:tcPr>
+            <w:tcW w:w="8062" w:type="dxa"/>
+          </w:tcPr>
+          <w:p>
+            <w:pPr>
+              <w:rPr>
+                <w:lang w:val="en-US"/>
+              </w:rPr>
+            </w:pPr>
+            <w:r>
+              <w:t xml:space="preserve">Кодирование данных в </w:t>
+            </w:r>
+            <w:r>
+              <w:rPr>
+                <w:lang w:val="en-US"/>
+              </w:rPr>
+              <w:t>URL</w:t>
+            </w:r>
+          </w:p>
+        </w:tc>
+        <w:tc>
+          <w:tcPr>
+            <w:tcW w:w="1022" w:type="dxa"/>
+          </w:tcPr>
+          <w:p>
+            <w:pPr>
+              <w:rPr>
+                <w:lang w:val="en-US"/>
+              </w:rPr>
+            </w:pPr>
+            <w:r>
+              <w:rPr>
+                <w:lang w:val="en-US"/>
+              </w:rPr>
+              <w:t>+</w:t>
+            </w:r>
+          </w:p>
+        </w:tc>
+      </w:tr>
+      <w:tr>
+        <w:tc>
+          <w:tcPr>
+            <w:tcW w:w="1396" w:type="dxa"/>
+          </w:tcPr>
+          <w:p>
+            <w:pPr>
+              <w:rPr>
+                <w:lang w:val="en-US"/>
+              </w:rPr>
+            </w:pPr>
+            <w:r>
+              <w:rPr>
+                <w:lang w:val="en-US"/>
+              </w:rPr>
+              <w:t>+3U</w:t>
+            </w:r>
+          </w:p>
+        </w:tc>
+        <w:tc>
+          <w:tcPr>
+            <w:tcW w:w="8062" w:type="dxa"/>
+          </w:tcPr>
+          <w:p>
+            <w:pPr>
+              <w:rPr>
+                <w:lang w:val="en-US"/>
+              </w:rPr>
+            </w:pPr>
+            <w:r>
+              <w:t xml:space="preserve">Кодирование строки в </w:t>
+            </w:r>
+            <w:r>
+              <w:rPr>
+                <w:lang w:val="en-US"/>
+              </w:rPr>
+              <w:t>UTF-8</w:t>
+            </w:r>
+          </w:p>
+        </w:tc>
+        <w:tc>
+          <w:tcPr>
+            <w:tcW w:w="1022" w:type="dxa"/>
+          </w:tcPr>
+          <w:p>
+            <w:pPr>
+              <w:rPr>
+                <w:lang w:val="en-US"/>
+              </w:rPr>
+            </w:pPr>
+            <w:r>
+              <w:rPr>
+                <w:lang w:val="en-US"/>
+              </w:rPr>
+              <w:t>+</w:t>
+            </w:r>
+          </w:p>
+        </w:tc>
+      </w:tr>
+      <w:tr>
+        <w:tc>
+          <w:tcPr>
+            <w:tcW w:w="1396" w:type="dxa"/>
+          </w:tcPr>
+          <w:p>
+            <w:pPr>
+              <w:rPr>
+                <w:lang w:val="en-US"/>
+              </w:rPr>
+            </w:pPr>
+            <w:r>
+              <w:rPr>
+                <w:lang w:val="en-US"/>
+              </w:rPr>
+              <w:t>+3W</w:t>
+            </w:r>
+          </w:p>
+        </w:tc>
+        <w:tc>
+          <w:tcPr>
+            <w:tcW w:w="8062" w:type="dxa"/>
+          </w:tcPr>
+          <w:p>
+            <w:pPr>
+              <w:rPr>
+                <w:lang w:val="en-US"/>
+              </w:rPr>
+            </w:pPr>
+            <w:r>
+              <w:t>Декодирование строки из</w:t>
+            </w:r>
+            <w:r>
+              <w:rPr>
+                <w:lang w:val="en-US"/>
+              </w:rPr>
+              <w:t xml:space="preserve"> UTF-8</w:t>
+            </w:r>
+          </w:p>
+        </w:tc>
+        <w:tc>
+          <w:tcPr>
+            <w:tcW w:w="1022" w:type="dxa"/>
+          </w:tcPr>
+          <w:p>
+            <w:r>
+              <w:t>+</w:t>
+            </w:r>
+          </w:p>
+        </w:tc>
+      </w:tr>
+      <w:tr>
+        <w:tc>
+          <w:tcPr>
+            <w:tcW w:w="1396" w:type="dxa"/>
+          </w:tcPr>
+          <w:p>
+            <w:r>
+              <w:t>+4</w:t>
+            </w:r>
+          </w:p>
+        </w:tc>
+        <w:tc>
+          <w:tcPr>
+            <w:tcW w:w="8062" w:type="dxa"/>
+          </w:tcPr>
+          <w:p>
+            <w:r>
+              <w:t>Выдача метки в соответствии с индексом повторения</w:t>
+            </w:r>
+          </w:p>
+        </w:tc>
+        <w:tc>
+          <w:tcPr>
+            <w:tcW w:w="1022" w:type="dxa"/>
+          </w:tcPr>
+          <w:p/>
+        </w:tc>
+      </w:tr>
+      <w:tr>
+        <w:tc>
+          <w:tcPr>
+            <w:tcW w:w="1396" w:type="dxa"/>
+          </w:tcPr>
+          <w:p>
+            <w:r>
+              <w:t>+5</w:t>
+            </w:r>
+          </w:p>
+        </w:tc>
+        <w:tc>
+          <w:tcPr>
+            <w:tcW w:w="8062" w:type="dxa"/>
+          </w:tcPr>
+          <w:p>
+            <w:r>
+              <w:t>Выдача элемента списка</w:t>
+            </w:r>
+            <w:r>
+              <w:rPr>
+                <w:lang w:val="en-US"/>
+              </w:rPr>
+              <w:t>/</w:t>
+            </w:r>
+            <w:r>
+              <w:t>справочника в соответствии с индексом повторения</w:t>
+            </w:r>
+          </w:p>
+        </w:tc>
+        <w:tc>
+          <w:tcPr>
+            <w:tcW w:w="1022" w:type="dxa"/>
+          </w:tcPr>
+          <w:p/>
+        </w:tc>
+      </w:tr>
+      <w:tr>
+        <w:tc>
+          <w:tcPr>
+            <w:tcW w:w="1396" w:type="dxa"/>
+          </w:tcPr>
+          <w:p>
+            <w:pPr>
+              <w:rPr>
+                <w:lang w:val="en-US"/>
+              </w:rPr>
+            </w:pPr>
+            <w:r>
+              <w:rPr>
+                <w:lang w:val="en-US"/>
+              </w:rPr>
+              <w:t>+6</w:t>
+            </w:r>
+          </w:p>
+        </w:tc>
+        <w:tc>
+          <w:tcPr>
+            <w:tcW w:w="8062" w:type="dxa"/>
+          </w:tcPr>
+          <w:p>
+            <w:r>
+              <w:t>Выдать статус записи (логически удалённая?)</w:t>
+            </w:r>
+          </w:p>
+        </w:tc>
+        <w:tc>
+          <w:tcPr>
+            <w:tcW w:w="1022" w:type="dxa"/>
+          </w:tcPr>
+          <w:p>
+            <w:pPr>
+              <w:rPr>
+                <w:lang w:val="en-US"/>
+              </w:rPr>
+            </w:pPr>
+            <w:r>
+              <w:rPr>
+                <w:lang w:val="en-US"/>
+              </w:rPr>
+              <w:t>+</w:t>
+            </w:r>
+          </w:p>
+        </w:tc>
+      </w:tr>
+      <w:tr>
+        <w:tc>
+          <w:tcPr>
+            <w:tcW w:w="1396" w:type="dxa"/>
+          </w:tcPr>
+          <w:p>
+            <w:pPr>
+              <w:rPr>
+                <w:lang w:val="en-US"/>
+              </w:rPr>
+            </w:pPr>
+            <w:r>
+              <w:rPr>
+                <w:lang w:val="en-US"/>
+              </w:rPr>
+              <w:t>+7</w:t>
+            </w:r>
+          </w:p>
+        </w:tc>
+        <w:tc>
+          <w:tcPr>
+            <w:tcW w:w="8062" w:type="dxa"/>
+          </w:tcPr>
+          <w:p>
+            <w:r>
+              <w:t>Очистить глобальные переменные</w:t>
+            </w:r>
+          </w:p>
+        </w:tc>
+        <w:tc>
+          <w:tcPr>
+            <w:tcW w:w="1022" w:type="dxa"/>
+          </w:tcPr>
+          <w:p>
+            <w:r>
+              <w:t>+</w:t>
+            </w:r>
+          </w:p>
+        </w:tc>
+      </w:tr>
+      <w:tr>
+        <w:tc>
+          <w:tcPr>
+            <w:tcW w:w="1396" w:type="dxa"/>
+          </w:tcPr>
+          <w:p>
+            <w:pPr>
+              <w:rPr>
+                <w:lang w:val="en-US"/>
+              </w:rPr>
+            </w:pPr>
+            <w:r>
+              <w:t>+</w:t>
+            </w:r>
+            <w:r>
+              <w:rPr>
+                <w:lang w:val="en-US"/>
+              </w:rPr>
+              <w:t>7A</w:t>
+            </w:r>
+          </w:p>
+        </w:tc>
+        <w:tc>
+          <w:tcPr>
+            <w:tcW w:w="8062" w:type="dxa"/>
+          </w:tcPr>
+          <w:p>
+            <w:r>
+              <w:t>Логическое сложение глобальных переменных</w:t>
+            </w:r>
+          </w:p>
+        </w:tc>
+        <w:tc>
+          <w:tcPr>
+            <w:tcW w:w="1022" w:type="dxa"/>
+          </w:tcPr>
+          <w:p>
+            <w:r>
+              <w:t>+</w:t>
+            </w:r>
+          </w:p>
+        </w:tc>
+      </w:tr>
+      <w:tr>
+        <w:tc>
+          <w:tcPr>
+            <w:tcW w:w="1396" w:type="dxa"/>
+          </w:tcPr>
+          <w:p>
+            <w:r>
+              <w:t>+7</w:t>
+            </w:r>
+            <w:r>
+              <w:rPr>
+                <w:lang w:val="en-US"/>
+              </w:rPr>
+              <w:t>G</w:t>
+            </w:r>
+          </w:p>
+        </w:tc>
+        <w:tc>
+          <w:tcPr>
+            <w:tcW w:w="8062" w:type="dxa"/>
+          </w:tcPr>
+          <w:p>
+            <w:r>
+              <w:t>Исключение неоригинальных повторений переменной</w:t>
+            </w:r>
+          </w:p>
+        </w:tc>
+        <w:tc>
+          <w:tcPr>
+            <w:tcW w:w="1022" w:type="dxa"/>
+          </w:tcPr>
+          <w:p>
+            <w:r>
+              <w:t>+</w:t>
+            </w:r>
+          </w:p>
+        </w:tc>
+      </w:tr>
+      <w:tr>
+        <w:tc>
+          <w:tcPr>
+            <w:tcW w:w="1396" w:type="dxa"/>
+          </w:tcPr>
+          <w:p>
+            <w:pPr>
+              <w:rPr>
+                <w:lang w:val="en-US"/>
+              </w:rPr>
+            </w:pPr>
+            <w:r>
+              <w:rPr>
+                <w:lang w:val="en-US"/>
+              </w:rPr>
+              <w:t>+7M</w:t>
+            </w:r>
+          </w:p>
+        </w:tc>
+        <w:tc>
+          <w:tcPr>
+            <w:tcW w:w="8062" w:type="dxa"/>
+          </w:tcPr>
+          <w:p>
+            <w:r>
+              <w:t>Логическое перемножение глобальных переменных</w:t>
+            </w:r>
+          </w:p>
+        </w:tc>
+        <w:tc>
+          <w:tcPr>
+            <w:tcW w:w="1022" w:type="dxa"/>
+          </w:tcPr>
+          <w:p>
+            <w:r>
+              <w:t>+</w:t>
+            </w:r>
+          </w:p>
+        </w:tc>
+      </w:tr>
+      <w:tr>
+        <w:tc>
+          <w:tcPr>
+            <w:tcW w:w="1396" w:type="dxa"/>
+          </w:tcPr>
+          <w:p>
+            <w:pPr>
+              <w:rPr>
+                <w:lang w:val="en-US"/>
+              </w:rPr>
+            </w:pPr>
+            <w:r>
+              <w:t>+7</w:t>
+            </w:r>
+            <w:r>
+              <w:rPr>
+                <w:lang w:val="en-US"/>
+              </w:rPr>
+              <w:t>R</w:t>
+            </w:r>
+          </w:p>
+        </w:tc>
+        <w:tc>
+          <w:tcPr>
+            <w:tcW w:w="8062" w:type="dxa"/>
+          </w:tcPr>
+          <w:p>
+            <w:r>
+              <w:t>Чтение глобальной переменной</w:t>
+            </w:r>
+          </w:p>
+        </w:tc>
+        <w:tc>
+          <w:tcPr>
+            <w:tcW w:w="1022" w:type="dxa"/>
+          </w:tcPr>
+          <w:p>
+            <w:r>
+              <w:t>+</w:t>
+            </w:r>
+          </w:p>
+        </w:tc>
+      </w:tr>
+      <w:tr>
+        <w:tc>
+          <w:tcPr>
+            <w:tcW w:w="1396" w:type="dxa"/>
+          </w:tcPr>
+          <w:p>
+            <w:pPr>
+              <w:rPr>
+                <w:lang w:val="en-US"/>
+              </w:rPr>
+            </w:pPr>
+            <w:r>
+              <w:t>+</w:t>
+            </w:r>
+            <w:r>
+              <w:rPr>
+                <w:lang w:val="en-US"/>
+              </w:rPr>
+              <w:t>7S</w:t>
+            </w:r>
+          </w:p>
+        </w:tc>
+        <w:tc>
+          <w:tcPr>
+            <w:tcW w:w="8062" w:type="dxa"/>
+          </w:tcPr>
+          <w:p>
+            <w:r>
+              <w:t>Логическое вычитание глобальных переменных</w:t>
+            </w:r>
+          </w:p>
+        </w:tc>
+        <w:tc>
+          <w:tcPr>
+            <w:tcW w:w="1022" w:type="dxa"/>
+          </w:tcPr>
+          <w:p>
+            <w:r>
+              <w:t>+</w:t>
+            </w:r>
+          </w:p>
+        </w:tc>
+      </w:tr>
+      <w:tr>
+        <w:tc>
+          <w:tcPr>
+            <w:tcW w:w="1396" w:type="dxa"/>
+          </w:tcPr>
+          <w:p>
+            <w:pPr>
+              <w:rPr>
+                <w:lang w:val="en-US"/>
+              </w:rPr>
+            </w:pPr>
+            <w:r>
+              <w:rPr>
+                <w:lang w:val="en-US"/>
+              </w:rPr>
+              <w:t>+7U</w:t>
+            </w:r>
+          </w:p>
+        </w:tc>
+        <w:tc>
+          <w:tcPr>
+            <w:tcW w:w="8062" w:type="dxa"/>
+          </w:tcPr>
+          <w:p>
+            <w:r>
+              <w:t>Добавление повторений глобальной переменной</w:t>
+            </w:r>
+          </w:p>
+        </w:tc>
+        <w:tc>
+          <w:tcPr>
+            <w:tcW w:w="1022" w:type="dxa"/>
+          </w:tcPr>
+          <w:p>
+            <w:r>
+              <w:t>+</w:t>
+            </w:r>
+          </w:p>
+        </w:tc>
+      </w:tr>
+      <w:tr>
+        <w:tc>
+          <w:tcPr>
+            <w:tcW w:w="1396" w:type="dxa"/>
+          </w:tcPr>
+          <w:p>
+            <w:pPr>
+              <w:rPr>
+                <w:lang w:val="en-US"/>
+              </w:rPr>
+            </w:pPr>
+            <w:r>
+              <w:t>+</w:t>
+            </w:r>
+            <w:r>
+              <w:rPr>
+                <w:lang w:val="en-US"/>
+              </w:rPr>
+              <w:t>7W</w:t>
+            </w:r>
+          </w:p>
+        </w:tc>
+        <w:tc>
+          <w:tcPr>
+            <w:tcW w:w="8062" w:type="dxa"/>
+          </w:tcPr>
+          <w:p>
+            <w:r>
+              <w:t>Запись глобальной переменной</w:t>
+            </w:r>
+          </w:p>
+        </w:tc>
+        <w:tc>
+          <w:tcPr>
+            <w:tcW w:w="1022" w:type="dxa"/>
+          </w:tcPr>
+          <w:p>
+            <w:r>
+              <w:t>+</w:t>
+            </w:r>
+          </w:p>
+        </w:tc>
+      </w:tr>
+      <w:tr>
+        <w:tc>
+          <w:tcPr>
+            <w:tcW w:w="1396" w:type="dxa"/>
+          </w:tcPr>
+          <w:p>
+            <w:pPr>
+              <w:rPr>
+                <w:lang w:val="en-US"/>
+              </w:rPr>
+            </w:pPr>
+            <w:r>
+              <w:rPr>
+                <w:lang w:val="en-US"/>
+              </w:rPr>
+              <w:t>+8</w:t>
+            </w:r>
+          </w:p>
+        </w:tc>
+        <w:tc>
+          <w:tcPr>
+            <w:tcW w:w="8062" w:type="dxa"/>
+          </w:tcPr>
+          <w:p>
+            <w:r>
+              <w:t>Подключение функций пользователя</w:t>
+            </w:r>
+          </w:p>
+        </w:tc>
+        <w:tc>
+          <w:tcPr>
+            <w:tcW w:w="1022" w:type="dxa"/>
+          </w:tcPr>
+          <w:p>
+            <w:r>
+              <w:t>+</w:t>
+            </w:r>
+          </w:p>
+        </w:tc>
+      </w:tr>
+      <w:tr>
+        <w:tc>
+          <w:tcPr>
+            <w:tcW w:w="1396" w:type="dxa"/>
+          </w:tcPr>
+          <w:p>
+            <w:pPr>
+              <w:rPr>
+                <w:lang w:val="en-US"/>
+              </w:rPr>
+            </w:pPr>
+            <w:r>
+              <w:rPr>
+                <w:lang w:val="en-US"/>
+              </w:rPr>
+              <w:t>+90</w:t>
+            </w:r>
+          </w:p>
+        </w:tc>
+        <w:tc>
+          <w:tcPr>
+            <w:tcW w:w="8062" w:type="dxa"/>
+          </w:tcPr>
+          <w:p>
+            <w:r>
+              <w:t>Вернуть номер текущего повторения в повторяющейся группе</w:t>
+            </w:r>
+          </w:p>
+        </w:tc>
+        <w:tc>
+          <w:tcPr>
+            <w:tcW w:w="1022" w:type="dxa"/>
+          </w:tcPr>
+          <w:p>
+            <w:pPr>
+              <w:rPr>
+                <w:lang w:val="en-US"/>
+              </w:rPr>
+            </w:pPr>
+            <w:r>
+              <w:rPr>
+                <w:lang w:val="en-US"/>
+              </w:rPr>
+              <w:t>+</w:t>
+            </w:r>
+          </w:p>
+        </w:tc>
+      </w:tr>
+      <w:tr>
+        <w:tc>
+          <w:tcPr>
+            <w:tcW w:w="1396" w:type="dxa"/>
+          </w:tcPr>
+          <w:p>
+            <w:pPr>
+              <w:rPr>
+                <w:lang w:val="en-US"/>
+              </w:rPr>
+            </w:pPr>
+            <w:r>
+              <w:rPr>
+                <w:lang w:val="en-US"/>
+              </w:rPr>
+              <w:t>+91</w:t>
+            </w:r>
+          </w:p>
+        </w:tc>
+        <w:tc>
+          <w:tcPr>
+            <w:tcW w:w="8062" w:type="dxa"/>
+          </w:tcPr>
+          <w:p>
+            <w:r>
+              <w:t>Вернуть имя файла из заданного полного пути/имени.</w:t>
+            </w:r>
+          </w:p>
+        </w:tc>
+        <w:tc>
+          <w:tcPr>
+            <w:tcW w:w="1022" w:type="dxa"/>
+          </w:tcPr>
+          <w:p>
+            <w:pPr>
+              <w:rPr>
+                <w:lang w:val="en-US"/>
+              </w:rPr>
+            </w:pPr>
+            <w:r>
+              <w:rPr>
+                <w:lang w:val="en-US"/>
+              </w:rPr>
+              <w:t>+</w:t>
+            </w:r>
+          </w:p>
+        </w:tc>
+      </w:tr>
+      <w:tr>
+        <w:tc>
+          <w:tcPr>
+            <w:tcW w:w="1396" w:type="dxa"/>
+          </w:tcPr>
+          <w:p>
+            <w:pPr>
+              <w:rPr>
+                <w:lang w:val="en-US"/>
+              </w:rPr>
+            </w:pPr>
+            <w:r>
+              <w:rPr>
+                <w:lang w:val="en-US"/>
+              </w:rPr>
+              <w:t>+92</w:t>
+            </w:r>
+          </w:p>
+        </w:tc>
+        <w:tc>
+          <w:tcPr>
+            <w:tcW w:w="8062" w:type="dxa"/>
+          </w:tcPr>
+          <w:p>
+            <w:r>
+              <w:t xml:space="preserve">Вернуть путь </w:t>
+            </w:r>
+            <w:r>
+              <w:t>из заданного полного пути/имени</w:t>
+            </w:r>
+          </w:p>
+        </w:tc>
+        <w:tc>
+          <w:tcPr>
+            <w:tcW w:w="1022" w:type="dxa"/>
+          </w:tcPr>
+          <w:p>
+            <w:pPr>
+              <w:rPr>
+                <w:lang w:val="en-US"/>
+              </w:rPr>
+            </w:pPr>
+            <w:r>
+              <w:rPr>
+                <w:lang w:val="en-US"/>
+              </w:rPr>
+              <w:t>+</w:t>
+            </w:r>
+          </w:p>
+        </w:tc>
+      </w:tr>
+      <w:tr>
+        <w:tc>
+          <w:tcPr>
+            <w:tcW w:w="1396" w:type="dxa"/>
+          </w:tcPr>
+          <w:p>
+            <w:pPr>
+              <w:rPr>
+                <w:lang w:val="en-US"/>
+              </w:rPr>
+            </w:pPr>
+            <w:r>
+              <w:rPr>
+                <w:lang w:val="en-US"/>
+              </w:rPr>
+              <w:t>+93</w:t>
+            </w:r>
+          </w:p>
+        </w:tc>
+        <w:tc>
+          <w:tcPr>
+            <w:tcW w:w="8062" w:type="dxa"/>
+          </w:tcPr>
+          <w:p>
+            <w:r>
+              <w:t>Вернуть расширение из заданного полного пути/имени</w:t>
+            </w:r>
+          </w:p>
+        </w:tc>
+        <w:tc>
+          <w:tcPr>
+            <w:tcW w:w="1022" w:type="dxa"/>
+          </w:tcPr>
+          <w:p>
+            <w:pPr>
+              <w:rPr>
+                <w:lang w:val="en-US"/>
+              </w:rPr>
+            </w:pPr>
+            <w:r>
+              <w:rPr>
+                <w:lang w:val="en-US"/>
+              </w:rPr>
+              <w:t>+</w:t>
+            </w:r>
+          </w:p>
+        </w:tc>
+      </w:tr>
+      <w:tr>
+        <w:tc>
+          <w:tcPr>
+            <w:tcW w:w="1396" w:type="dxa"/>
+          </w:tcPr>
+          <w:p>
+            <w:pPr>
+              <w:rPr>
+                <w:lang w:val="en-US"/>
+              </w:rPr>
+            </w:pPr>
+            <w:r>
+              <w:rPr>
+                <w:lang w:val="en-US"/>
+              </w:rPr>
+              <w:t>+94</w:t>
+            </w:r>
+          </w:p>
+        </w:tc>
+        <w:tc>
+          <w:tcPr>
+            <w:tcW w:w="8062" w:type="dxa"/>
+          </w:tcPr>
+          <w:p>
+            <w:r>
+              <w:t>Вернуть имя диска из заданного полного пути/имени</w:t>
+            </w:r>
+          </w:p>
+        </w:tc>
+        <w:tc>
+          <w:tcPr>
+            <w:tcW w:w="1022" w:type="dxa"/>
+          </w:tcPr>
+          <w:p>
+            <w:pPr>
+              <w:rPr>
+                <w:lang w:val="en-US"/>
+              </w:rPr>
+            </w:pPr>
+            <w:r>
+              <w:rPr>
+                <w:lang w:val="en-US"/>
+              </w:rPr>
+              <w:t>+</w:t>
+            </w:r>
+          </w:p>
+        </w:tc>
+      </w:tr>
+      <w:tr>
+        <w:tc>
+          <w:tcPr>
+            <w:tcW w:w="1396" w:type="dxa"/>
+          </w:tcPr>
+          <w:p>
+            <w:pPr>
+              <w:rPr>
+                <w:lang w:val="en-US"/>
+              </w:rPr>
+            </w:pPr>
+            <w:r>
+              <w:rPr>
+                <w:lang w:val="en-US"/>
+              </w:rPr>
+              <w:t>+95</w:t>
+            </w:r>
+          </w:p>
+        </w:tc>
+        <w:tc>
+          <w:tcPr>
+            <w:tcW w:w="8062" w:type="dxa"/>
+          </w:tcPr>
+          <w:p>
+            <w:r>
+              <w:t>Вернуть длину исходной строки</w:t>
+            </w:r>
+          </w:p>
+        </w:tc>
+        <w:tc>
+          <w:tcPr>
+            <w:tcW w:w="1022" w:type="dxa"/>
+          </w:tcPr>
+          <w:p>
+            <w:pPr>
+              <w:rPr>
+                <w:lang w:val="en-US"/>
+              </w:rPr>
+            </w:pPr>
+            <w:r>
+              <w:rPr>
+                <w:lang w:val="en-US"/>
+              </w:rPr>
+              <w:t>+</w:t>
+            </w:r>
+          </w:p>
+        </w:tc>
+      </w:tr>
+      <w:tr>
+        <w:tc>
+          <w:tcPr>
+            <w:tcW w:w="1396" w:type="dxa"/>
+          </w:tcPr>
+          <w:p>
+            <w:pPr>
+              <w:rPr>
+                <w:lang w:val="en-US"/>
+              </w:rPr>
+            </w:pPr>
+            <w:r>
+              <w:rPr>
+                <w:lang w:val="en-US"/>
+              </w:rPr>
+              <w:t>+96</w:t>
+            </w:r>
+          </w:p>
+        </w:tc>
+        <w:tc>
+          <w:tcPr>
+            <w:tcW w:w="8062" w:type="dxa"/>
+          </w:tcPr>
+          <w:p>
+            <w:r>
+              <w:t>Вернуть часть строки</w:t>
+            </w:r>
+          </w:p>
+        </w:tc>
+        <w:tc>
+          <w:tcPr>
+            <w:tcW w:w="1022" w:type="dxa"/>
+          </w:tcPr>
+          <w:p>
+            <w:pPr>
+              <w:rPr>
+                <w:lang w:val="en-US"/>
+              </w:rPr>
+            </w:pPr>
+            <w:r>
+              <w:rPr>
+                <w:lang w:val="en-US"/>
+              </w:rPr>
+              <w:t>+</w:t>
+            </w:r>
+          </w:p>
+        </w:tc>
+      </w:tr>
+      <w:tr>
+        <w:tc>
+          <w:tcPr>
+            <w:tcW w:w="1396" w:type="dxa"/>
+          </w:tcPr>
+          <w:p>
+            <w:pPr>
+              <w:rPr>
+                <w:lang w:val="en-US"/>
+              </w:rPr>
+            </w:pPr>
+            <w:r>
+              <w:rPr>
+                <w:lang w:val="en-US"/>
+              </w:rPr>
+              <w:t>+97</w:t>
+            </w:r>
+          </w:p>
+        </w:tc>
+        <w:tc>
+          <w:tcPr>
+            <w:tcW w:w="8062" w:type="dxa"/>
+          </w:tcPr>
+          <w:p>
+            <w:r>
+              <w:t>Вернуть заданную строку в верхнем регистре</w:t>
+            </w:r>
+          </w:p>
+        </w:tc>
+        <w:tc>
+          <w:tcPr>
+            <w:tcW w:w="1022" w:type="dxa"/>
+          </w:tcPr>
+          <w:p>
+            <w:pPr>
+              <w:rPr>
+                <w:lang w:val="en-US"/>
+              </w:rPr>
+            </w:pPr>
+            <w:r>
+              <w:rPr>
+                <w:lang w:val="en-US"/>
+              </w:rPr>
+              <w:t>+</w:t>
+            </w:r>
+          </w:p>
+        </w:tc>
+      </w:tr>
+      <w:tr>
+        <w:tc>
+          <w:tcPr>
+            <w:tcW w:w="1396" w:type="dxa"/>
+          </w:tcPr>
+          <w:p>
+            <w:pPr>
+              <w:rPr>
+                <w:lang w:val="en-US"/>
+              </w:rPr>
+            </w:pPr>
+            <w:r>
+              <w:rPr>
+                <w:lang w:val="en-US"/>
+              </w:rPr>
+              <w:t>+98</w:t>
+            </w:r>
+          </w:p>
+        </w:tc>
+        <w:tc>
+          <w:tcPr>
+            <w:tcW w:w="8062" w:type="dxa"/>
+          </w:tcPr>
+          <w:p>
+            <w:r>
+              <w:t>Заменить в заданной строке один символ на другой (регистр учитывается)</w:t>
+            </w:r>
+          </w:p>
+        </w:tc>
+        <w:tc>
+          <w:tcPr>
+            <w:tcW w:w="1022" w:type="dxa"/>
+          </w:tcPr>
+          <w:p>
+            <w:pPr>
+              <w:rPr>
+                <w:lang w:val="en-US"/>
+              </w:rPr>
+            </w:pPr>
+            <w:r>
+              <w:rPr>
+                <w:lang w:val="en-US"/>
+              </w:rPr>
+              <w:t>+</w:t>
+            </w:r>
+          </w:p>
+        </w:tc>
+      </w:tr>
+      <w:tr>
+        <w:tc>
+          <w:tcPr>
+            <w:tcW w:w="1396" w:type="dxa"/>
+          </w:tcPr>
+          <w:p>
+            <w:r>
+              <w:t>+99</w:t>
+            </w:r>
+          </w:p>
+        </w:tc>
+        <w:tc>
+          <w:tcPr>
+            <w:tcW w:w="8062" w:type="dxa"/>
+          </w:tcPr>
+          <w:p>
+            <w:pPr>
+              <w:rPr>
+                <w:lang w:val="en-US"/>
+              </w:rPr>
+            </w:pPr>
+            <w:r>
+              <w:t>Групповая установка глобальных переменных</w:t>
+            </w:r>
+          </w:p>
+        </w:tc>
+        <w:tc>
+          <w:tcPr>
+            <w:tcW w:w="1022" w:type="dxa"/>
+          </w:tcPr>
+          <w:p/>
+        </w:tc>
+      </w:tr>
+      <w:tr>
+        <w:tc>
+          <w:tcPr>
+            <w:tcW w:w="1396" w:type="dxa"/>
+          </w:tcPr>
+          <w:p>
+            <w:pPr>
+              <w:rPr>
+                <w:lang w:val="en-US"/>
+              </w:rPr>
+            </w:pPr>
+            <w:r>
+              <w:rPr>
+                <w:lang w:val="en-US"/>
+              </w:rPr>
+              <w:t>+9F</w:t>
+            </w:r>
+          </w:p>
+        </w:tc>
+        <w:tc>
+          <w:tcPr>
+            <w:tcW w:w="8062" w:type="dxa"/>
+          </w:tcPr>
+          <w:p>
+            <w:r>
+              <w:t>Вернуть ANSI-символ с заданным кодом</w:t>
+            </w:r>
+          </w:p>
+        </w:tc>
+        <w:tc>
+          <w:tcPr>
+            <w:tcW w:w="1022" w:type="dxa"/>
+          </w:tcPr>
+          <w:p>
+            <w:pPr>
+              <w:rPr>
+                <w:lang w:val="en-US"/>
+              </w:rPr>
+            </w:pPr>
+            <w:r>
+              <w:rPr>
+                <w:lang w:val="en-US"/>
+              </w:rPr>
+              <w:t>+</w:t>
+            </w:r>
+          </w:p>
+        </w:tc>
+      </w:tr>
+      <w:tr>
+        <w:tc>
+          <w:tcPr>
+            <w:tcW w:w="1396" w:type="dxa"/>
+          </w:tcPr>
+          <w:p>
+            <w:pPr>
+              <w:rPr>
+                <w:lang w:val="en-US"/>
+              </w:rPr>
+            </w:pPr>
+            <w:r>
+              <w:rPr>
+                <w:lang w:val="en-US"/>
+              </w:rPr>
+              <w:t>+9I</w:t>
+            </w:r>
+          </w:p>
+        </w:tc>
+        <w:tc>
+          <w:tcPr>
+            <w:tcW w:w="8062" w:type="dxa"/>
+          </w:tcPr>
+          <w:p>
+            <w:r>
+              <w:t>Заменить в исходных данных некоторую заданную последовательность символов другой заданн</w:t>
+            </w:r>
+            <w:r>
+              <w:t>ой последовательностью символов</w:t>
+            </w:r>
+          </w:p>
+        </w:tc>
+        <w:tc>
+          <w:tcPr>
+            <w:tcW w:w="1022" w:type="dxa"/>
+          </w:tcPr>
+          <w:p>
+            <w:pPr>
+              <w:rPr>
+                <w:lang w:val="en-US"/>
+              </w:rPr>
+            </w:pPr>
+            <w:r>
+              <w:rPr>
+                <w:lang w:val="en-US"/>
+              </w:rPr>
+              <w:t>+</w:t>
+            </w:r>
+          </w:p>
+        </w:tc>
+      </w:tr>
+      <w:tr>
+        <w:tc>
+          <w:tcPr>
+            <w:tcW w:w="1396" w:type="dxa"/>
+          </w:tcPr>
+          <w:p>
+            <w:pPr>
+              <w:rPr>
+                <w:lang w:val="en-US"/>
+              </w:rPr>
+            </w:pPr>
+            <w:r>
+              <w:t>+9</w:t>
+            </w:r>
+            <w:r>
+              <w:rPr>
+                <w:lang w:val="en-US"/>
+              </w:rPr>
+              <w:t>L</w:t>
+            </w:r>
+          </w:p>
+        </w:tc>
+        <w:tc>
+          <w:tcPr>
+            <w:tcW w:w="8062" w:type="dxa"/>
+          </w:tcPr>
+          <w:p>
+            <w:pPr>
+              <w:rPr>
+                <w:lang w:val="en-US"/>
+              </w:rPr>
+            </w:pPr>
+            <w:r>
+              <w:t>Проверить наличие файла</w:t>
+            </w:r>
+            <w:r>
+              <w:rPr>
+                <w:lang w:val="en-US"/>
+              </w:rPr>
+              <w:t>/</w:t>
+            </w:r>
+            <w:r>
+              <w:t xml:space="preserve">корректность </w:t>
+            </w:r>
+            <w:r>
+              <w:rPr>
+                <w:lang w:val="en-US"/>
+              </w:rPr>
+              <w:t>URL</w:t>
+            </w:r>
+          </w:p>
+        </w:tc>
+        <w:tc>
+          <w:tcPr>
+            <w:tcW w:w="1022" w:type="dxa"/>
+          </w:tcPr>
+          <w:p/>
+        </w:tc>
+      </w:tr>
+      <w:tr>
+        <w:tc>
+          <w:tcPr>
+            <w:tcW w:w="1396" w:type="dxa"/>
+          </w:tcPr>
+          <w:p>
+            <w:pPr>
+              <w:rPr>
+                <w:lang w:val="en-US"/>
+              </w:rPr>
+            </w:pPr>
+            <w:r>
+              <w:rPr>
+                <w:lang w:val="en-US"/>
+              </w:rPr>
+              <w:t>+9S</w:t>
+            </w:r>
+          </w:p>
+        </w:tc>
+        <w:tc>
+          <w:tcPr>
+            <w:tcW w:w="8062" w:type="dxa"/>
+          </w:tcPr>
+          <w:p>
+            <w:r>
+              <w:t>Найти подстроку</w:t>
+            </w:r>
+          </w:p>
+        </w:tc>
+        <w:tc>
+          <w:tcPr>
+            <w:tcW w:w="1022" w:type="dxa"/>
+          </w:tcPr>
+          <w:p>
+            <w:pPr>
+              <w:rPr>
+                <w:lang w:val="en-US"/>
+              </w:rPr>
+            </w:pPr>
+            <w:r>
+              <w:rPr>
+                <w:lang w:val="en-US"/>
+              </w:rPr>
+              <w:t>+</w:t>
+            </w:r>
+          </w:p>
+        </w:tc>
+      </w:tr>
+      <w:tr>
+        <w:tc>
+          <w:tcPr>
+            <w:tcW w:w="1396" w:type="dxa"/>
+          </w:tcPr>
+          <w:p>
+            <w:pPr>
+              <w:rPr>
+                <w:lang w:val="en-US"/>
+              </w:rPr>
+            </w:pPr>
+            <w:r>
+              <w:rPr>
+                <w:lang w:val="en-US"/>
+              </w:rPr>
+              <w:t>+9V</w:t>
+            </w:r>
+          </w:p>
+        </w:tc>
+        <w:tc>
+          <w:tcPr>
+            <w:tcW w:w="8062" w:type="dxa"/>
+          </w:tcPr>
+          <w:p>
+            <w:r>
+              <w:t>Вернуть номер поколения ИРБИС</w:t>
+            </w:r>
+          </w:p>
+        </w:tc>
+        <w:tc>
+          <w:tcPr>
+            <w:tcW w:w="1022" w:type="dxa"/>
+          </w:tcPr>
+          <w:p>
+            <w:pPr>
+              <w:rPr>
+                <w:lang w:val="en-US"/>
+              </w:rPr>
+            </w:pPr>
+            <w:r>
+              <w:rPr>
+                <w:lang w:val="en-US"/>
+              </w:rPr>
+              <w:t>+</w:t>
+            </w:r>
             <w:bookmarkStart w:id="0" w:name="_GoBack"/>
             <w:bookmarkEnd w:id="0"/>
           </w:p>
@@ -1335,1611 +3740,6 @@
               <w:rPr>
                 <w:lang w:val="en-US"/>
               </w:rPr>
-              <w:t>K</w:t>
-            </w:r>
-          </w:p>
-        </w:tc>
-        <w:tc>
-          <w:tcPr>
-            <w:tcW w:w="8062" w:type="dxa"/>
-          </w:tcPr>
-          <w:p>
-            <w:r>
-              <w:t>Раскодировка через справочник</w:t>
-            </w:r>
-            <w:r>
-              <w:rPr>
-                <w:lang w:val="en-US"/>
-              </w:rPr>
-              <w:t>/</w:t>
-            </w:r>
-            <w:r>
-              <w:t>меню</w:t>
-            </w:r>
-          </w:p>
-        </w:tc>
-        <w:tc>
-          <w:tcPr>
-            <w:tcW w:w="1022" w:type="dxa"/>
-          </w:tcPr>
-          <w:p>
-            <w:pPr>
-              <w:rPr>
-                <w:lang w:val="en-US"/>
-              </w:rPr>
-            </w:pPr>
-            <w:r>
-              <w:rPr>
-                <w:lang w:val="en-US"/>
-              </w:rPr>
-              <w:t>+</w:t>
-            </w:r>
-          </w:p>
-        </w:tc>
-      </w:tr>
-      <w:tr>
-        <w:tc>
-          <w:tcPr>
-            <w:tcW w:w="1396" w:type="dxa"/>
-          </w:tcPr>
-          <w:p>
-            <w:r>
-              <w:rPr>
-                <w:lang w:val="en-US"/>
-              </w:rPr>
-              <w:t>L</w:t>
-            </w:r>
-          </w:p>
-        </w:tc>
-        <w:tc>
-          <w:tcPr>
-            <w:tcW w:w="8062" w:type="dxa"/>
-          </w:tcPr>
-          <w:p>
-            <w:r>
-              <w:t>Вернуть окончание термина</w:t>
-            </w:r>
-          </w:p>
-        </w:tc>
-        <w:tc>
-          <w:tcPr>
-            <w:tcW w:w="1022" w:type="dxa"/>
-          </w:tcPr>
-          <w:p/>
-        </w:tc>
-      </w:tr>
-      <w:tr>
-        <w:tc>
-          <w:tcPr>
-            <w:tcW w:w="1396" w:type="dxa"/>
-          </w:tcPr>
-          <w:p>
-            <w:r>
-              <w:rPr>
-                <w:lang w:val="en-US"/>
-              </w:rPr>
-              <w:t>M</w:t>
-            </w:r>
-          </w:p>
-        </w:tc>
-        <w:tc>
-          <w:tcPr>
-            <w:tcW w:w="8062" w:type="dxa"/>
-          </w:tcPr>
-          <w:p>
-            <w:r>
-              <w:t>Отсортировать повторения заданного поля</w:t>
-            </w:r>
-          </w:p>
-        </w:tc>
-        <w:tc>
-          <w:tcPr>
-            <w:tcW w:w="1022" w:type="dxa"/>
-          </w:tcPr>
-          <w:p>
-            <w:pPr>
-              <w:rPr>
-                <w:lang w:val="en-US"/>
-              </w:rPr>
-            </w:pPr>
-            <w:r>
-              <w:rPr>
-                <w:lang w:val="en-US"/>
-              </w:rPr>
-              <w:t>+</w:t>
-            </w:r>
-          </w:p>
-        </w:tc>
-      </w:tr>
-      <w:tr>
-        <w:tc>
-          <w:tcPr>
-            <w:tcW w:w="1396" w:type="dxa"/>
-          </w:tcPr>
-          <w:p>
-            <w:r>
-              <w:rPr>
-                <w:lang w:val="en-US"/>
-              </w:rPr>
-              <w:t>P</w:t>
-            </w:r>
-          </w:p>
-        </w:tc>
-        <w:tc>
-          <w:tcPr>
-            <w:tcW w:w="8062" w:type="dxa"/>
-          </w:tcPr>
-          <w:p>
-            <w:r>
-              <w:t>Выдать заданное оригинальное повторение поля</w:t>
-            </w:r>
-          </w:p>
-        </w:tc>
-        <w:tc>
-          <w:tcPr>
-            <w:tcW w:w="1022" w:type="dxa"/>
-          </w:tcPr>
-          <w:p/>
-        </w:tc>
-      </w:tr>
-      <w:tr>
-        <w:tc>
-          <w:tcPr>
-            <w:tcW w:w="1396" w:type="dxa"/>
-          </w:tcPr>
-          <w:p>
-            <w:pPr>
-              <w:rPr>
-                <w:lang w:val="en-US"/>
-              </w:rPr>
-            </w:pPr>
-            <w:r>
-              <w:t>Q</w:t>
-            </w:r>
-          </w:p>
-        </w:tc>
-        <w:tc>
-          <w:tcPr>
-            <w:tcW w:w="8062" w:type="dxa"/>
-          </w:tcPr>
-          <w:p>
-            <w:r>
-              <w:t>Вернуть заданную строку в нижнем регистре</w:t>
-            </w:r>
-          </w:p>
-        </w:tc>
-        <w:tc>
-          <w:tcPr>
-            <w:tcW w:w="1022" w:type="dxa"/>
-          </w:tcPr>
-          <w:p>
-            <w:pPr>
-              <w:rPr>
-                <w:lang w:val="en-US"/>
-              </w:rPr>
-            </w:pPr>
-            <w:r>
-              <w:rPr>
-                <w:lang w:val="en-US"/>
-              </w:rPr>
-              <w:t>+</w:t>
-            </w:r>
-          </w:p>
-        </w:tc>
-      </w:tr>
-      <w:tr>
-        <w:tc>
-          <w:tcPr>
-            <w:tcW w:w="1396" w:type="dxa"/>
-          </w:tcPr>
-          <w:p>
-            <w:pPr>
-              <w:rPr>
-                <w:lang w:val="en-US"/>
-              </w:rPr>
-            </w:pPr>
-            <w:r>
-              <w:rPr>
-                <w:lang w:val="en-US"/>
-              </w:rPr>
-              <w:t>R</w:t>
-            </w:r>
-          </w:p>
-        </w:tc>
-        <w:tc>
-          <w:tcPr>
-            <w:tcW w:w="8062" w:type="dxa"/>
-          </w:tcPr>
-          <w:p>
-            <w:r>
-              <w:t>Генерация случайного числа</w:t>
-            </w:r>
-          </w:p>
-        </w:tc>
-        <w:tc>
-          <w:tcPr>
-            <w:tcW w:w="1022" w:type="dxa"/>
-          </w:tcPr>
-          <w:p>
-            <w:pPr>
-              <w:rPr>
-                <w:lang w:val="en-US"/>
-              </w:rPr>
-            </w:pPr>
-            <w:r>
-              <w:rPr>
-                <w:lang w:val="en-US"/>
-              </w:rPr>
-              <w:t>+</w:t>
-            </w:r>
-          </w:p>
-        </w:tc>
-      </w:tr>
-      <w:tr>
-        <w:tc>
-          <w:tcPr>
-            <w:tcW w:w="1396" w:type="dxa"/>
-          </w:tcPr>
-          <w:p>
-            <w:pPr>
-              <w:rPr>
-                <w:lang w:val="en-US"/>
-              </w:rPr>
-            </w:pPr>
-            <w:r>
-              <w:rPr>
-                <w:lang w:val="en-US"/>
-              </w:rPr>
-              <w:t>S</w:t>
-            </w:r>
-          </w:p>
-        </w:tc>
-        <w:tc>
-          <w:tcPr>
-            <w:tcW w:w="8062" w:type="dxa"/>
-          </w:tcPr>
-          <w:p>
-            <w:r>
-              <w:t>Универсальный счетчик</w:t>
-            </w:r>
-          </w:p>
-        </w:tc>
-        <w:tc>
-          <w:tcPr>
-            <w:tcW w:w="1022" w:type="dxa"/>
-          </w:tcPr>
-          <w:p>
-            <w:pPr>
-              <w:rPr>
-                <w:lang w:val="en-US"/>
-              </w:rPr>
-            </w:pPr>
-            <w:r>
-              <w:rPr>
-                <w:lang w:val="en-US"/>
-              </w:rPr>
-              <w:t>+</w:t>
-            </w:r>
-          </w:p>
-        </w:tc>
-      </w:tr>
-      <w:tr>
-        <w:tc>
-          <w:tcPr>
-            <w:tcW w:w="1396" w:type="dxa"/>
-          </w:tcPr>
-          <w:p>
-            <w:pPr>
-              <w:rPr>
-                <w:lang w:val="en-US"/>
-              </w:rPr>
-            </w:pPr>
-            <w:r>
-              <w:rPr>
-                <w:lang w:val="en-US"/>
-              </w:rPr>
-              <w:t>T</w:t>
-            </w:r>
-          </w:p>
-        </w:tc>
-        <w:tc>
-          <w:tcPr>
-            <w:tcW w:w="8062" w:type="dxa"/>
-          </w:tcPr>
-          <w:p>
-            <w:r>
-              <w:t>Транслитерация латиницей</w:t>
-            </w:r>
-          </w:p>
-        </w:tc>
-        <w:tc>
-          <w:tcPr>
-            <w:tcW w:w="1022" w:type="dxa"/>
-          </w:tcPr>
-          <w:p/>
-        </w:tc>
-      </w:tr>
-      <w:tr>
-        <w:tc>
-          <w:tcPr>
-            <w:tcW w:w="1396" w:type="dxa"/>
-          </w:tcPr>
-          <w:p>
-            <w:pPr>
-              <w:rPr>
-                <w:lang w:val="en-US"/>
-              </w:rPr>
-            </w:pPr>
-            <w:r>
-              <w:rPr>
-                <w:lang w:val="en-US"/>
-              </w:rPr>
-              <w:t>U</w:t>
-            </w:r>
-          </w:p>
-        </w:tc>
-        <w:tc>
-          <w:tcPr>
-            <w:tcW w:w="8062" w:type="dxa"/>
-          </w:tcPr>
-          <w:p>
-            <w:r>
-              <w:t>Кумуляция номеров журналов</w:t>
-            </w:r>
-          </w:p>
-        </w:tc>
-        <w:tc>
-          <w:tcPr>
-            <w:tcW w:w="1022" w:type="dxa"/>
-          </w:tcPr>
-          <w:p>
-            <w:pPr>
-              <w:rPr>
-                <w:lang w:val="en-US"/>
-              </w:rPr>
-            </w:pPr>
-            <w:r>
-              <w:rPr>
-                <w:lang w:val="en-US"/>
-              </w:rPr>
-              <w:t>+</w:t>
-            </w:r>
-          </w:p>
-        </w:tc>
-      </w:tr>
-      <w:tr>
-        <w:tc>
-          <w:tcPr>
-            <w:tcW w:w="1396" w:type="dxa"/>
-          </w:tcPr>
-          <w:p>
-            <w:pPr>
-              <w:rPr>
-                <w:lang w:val="en-US"/>
-              </w:rPr>
-            </w:pPr>
-            <w:r>
-              <w:rPr>
-                <w:lang w:val="en-US"/>
-              </w:rPr>
-              <w:t>V</w:t>
-            </w:r>
-          </w:p>
-        </w:tc>
-        <w:tc>
-          <w:tcPr>
-            <w:tcW w:w="8062" w:type="dxa"/>
-          </w:tcPr>
-          <w:p>
-            <w:r>
-              <w:t>Декумуляция номеров журнала</w:t>
-            </w:r>
-          </w:p>
-        </w:tc>
-        <w:tc>
-          <w:tcPr>
-            <w:tcW w:w="1022" w:type="dxa"/>
-          </w:tcPr>
-          <w:p>
-            <w:pPr>
-              <w:rPr>
-                <w:lang w:val="en-US"/>
-              </w:rPr>
-            </w:pPr>
-            <w:r>
-              <w:rPr>
-                <w:lang w:val="en-US"/>
-              </w:rPr>
-              <w:t>+</w:t>
-            </w:r>
-          </w:p>
-        </w:tc>
-      </w:tr>
-      <w:tr>
-        <w:tc>
-          <w:tcPr>
-            <w:tcW w:w="1396" w:type="dxa"/>
-          </w:tcPr>
-          <w:p>
-            <w:r>
-              <w:rPr>
-                <w:lang w:val="en-US"/>
-              </w:rPr>
-              <w:t>W</w:t>
-            </w:r>
-          </w:p>
-        </w:tc>
-        <w:tc>
-          <w:tcPr>
-            <w:tcW w:w="8062" w:type="dxa"/>
-          </w:tcPr>
-          <w:p>
-            <w:r>
-              <w:t>Контроль кумуляции</w:t>
-            </w:r>
-          </w:p>
-        </w:tc>
-        <w:tc>
-          <w:tcPr>
-            <w:tcW w:w="1022" w:type="dxa"/>
-          </w:tcPr>
-          <w:p>
-            <w:pPr>
-              <w:rPr>
-                <w:lang w:val="en-US"/>
-              </w:rPr>
-            </w:pPr>
-            <w:r>
-              <w:rPr>
-                <w:lang w:val="en-US"/>
-              </w:rPr>
-              <w:t>+</w:t>
-            </w:r>
-          </w:p>
-        </w:tc>
-      </w:tr>
-      <w:tr>
-        <w:tc>
-          <w:tcPr>
-            <w:tcW w:w="1396" w:type="dxa"/>
-          </w:tcPr>
-          <w:p>
-            <w:pPr>
-              <w:rPr>
-                <w:lang w:val="en-US"/>
-              </w:rPr>
-            </w:pPr>
-            <w:r>
-              <w:rPr>
-                <w:lang w:val="en-US"/>
-              </w:rPr>
-              <w:t>X</w:t>
-            </w:r>
-          </w:p>
-        </w:tc>
-        <w:tc>
-          <w:tcPr>
-            <w:tcW w:w="8062" w:type="dxa"/>
-          </w:tcPr>
-          <w:p>
-            <w:r>
-              <w:t>Удаление из заданной строки фрагментов, выделенных угловыми скобками</w:t>
-            </w:r>
-          </w:p>
-        </w:tc>
-        <w:tc>
-          <w:tcPr>
-            <w:tcW w:w="1022" w:type="dxa"/>
-          </w:tcPr>
-          <w:p/>
-        </w:tc>
-      </w:tr>
-      <w:tr>
-        <w:tc>
-          <w:tcPr>
-            <w:tcW w:w="1396" w:type="dxa"/>
-          </w:tcPr>
-          <w:p>
-            <w:r>
-              <w:t>!</w:t>
-            </w:r>
-          </w:p>
-        </w:tc>
-        <w:tc>
-          <w:tcPr>
-            <w:tcW w:w="8062" w:type="dxa"/>
-          </w:tcPr>
-          <w:p>
-            <w:r>
-              <w:t>Очистка результата расформатирования от двойных разделителей</w:t>
-            </w:r>
-          </w:p>
-        </w:tc>
-        <w:tc>
-          <w:tcPr>
-            <w:tcW w:w="1022" w:type="dxa"/>
-          </w:tcPr>
-          <w:p/>
-        </w:tc>
-      </w:tr>
-      <w:tr>
-        <w:tc>
-          <w:tcPr>
-            <w:tcW w:w="1396" w:type="dxa"/>
-          </w:tcPr>
-          <w:p>
-            <w:pPr>
-              <w:rPr>
-                <w:lang w:val="en-US"/>
-              </w:rPr>
-            </w:pPr>
-            <w:r>
-              <w:rPr>
-                <w:lang w:val="en-US"/>
-              </w:rPr>
-              <w:t>+1</w:t>
-            </w:r>
-          </w:p>
-        </w:tc>
-        <w:tc>
-          <w:tcPr>
-            <w:tcW w:w="8062" w:type="dxa"/>
-          </w:tcPr>
-          <w:p>
-            <w:r>
-              <w:t>Опустошить все глобальные переменные</w:t>
-            </w:r>
-          </w:p>
-        </w:tc>
-        <w:tc>
-          <w:tcPr>
-            <w:tcW w:w="1022" w:type="dxa"/>
-          </w:tcPr>
-          <w:p/>
-        </w:tc>
-      </w:tr>
-      <w:tr>
-        <w:tc>
-          <w:tcPr>
-            <w:tcW w:w="1396" w:type="dxa"/>
-          </w:tcPr>
-          <w:p>
-            <w:pPr>
-              <w:rPr>
-                <w:lang w:val="en-US"/>
-              </w:rPr>
-            </w:pPr>
-            <w:r>
-              <w:t>+1</w:t>
-            </w:r>
-            <w:r>
-              <w:rPr>
-                <w:lang w:val="en-US"/>
-              </w:rPr>
-              <w:t>K</w:t>
-            </w:r>
-          </w:p>
-        </w:tc>
-        <w:tc>
-          <w:tcPr>
-            <w:tcW w:w="8062" w:type="dxa"/>
-          </w:tcPr>
-          <w:p>
-            <w:r>
-              <w:t>Групповая мультираскодировка переменных</w:t>
-            </w:r>
-          </w:p>
-        </w:tc>
-        <w:tc>
-          <w:tcPr>
-            <w:tcW w:w="1022" w:type="dxa"/>
-          </w:tcPr>
-          <w:p/>
-        </w:tc>
-      </w:tr>
-      <w:tr>
-        <w:tc>
-          <w:tcPr>
-            <w:tcW w:w="1396" w:type="dxa"/>
-          </w:tcPr>
-          <w:p>
-            <w:r>
-              <w:t>+1</w:t>
-            </w:r>
-            <w:r>
-              <w:rPr>
-                <w:lang w:val="en-US"/>
-              </w:rPr>
-              <w:t>M</w:t>
-            </w:r>
-          </w:p>
-        </w:tc>
-        <w:tc>
-          <w:tcPr>
-            <w:tcW w:w="8062" w:type="dxa"/>
-          </w:tcPr>
-          <w:p>
-            <w:r>
-              <w:t>Перемножение двух списков (групп переменных)</w:t>
-            </w:r>
-          </w:p>
-        </w:tc>
-        <w:tc>
-          <w:tcPr>
-            <w:tcW w:w="1022" w:type="dxa"/>
-          </w:tcPr>
-          <w:p/>
-        </w:tc>
-      </w:tr>
-      <w:tr>
-        <w:tc>
-          <w:tcPr>
-            <w:tcW w:w="1396" w:type="dxa"/>
-          </w:tcPr>
-          <w:p>
-            <w:r>
-              <w:t>+1</w:t>
-            </w:r>
-            <w:r>
-              <w:rPr>
-                <w:lang w:val="en-US"/>
-              </w:rPr>
-              <w:t>O</w:t>
-            </w:r>
-          </w:p>
-        </w:tc>
-        <w:tc>
-          <w:tcPr>
-            <w:tcW w:w="8062" w:type="dxa"/>
-          </w:tcPr>
-          <w:p>
-            <w:r>
-              <w:t>Групповая мультираскодировка списка</w:t>
-            </w:r>
-          </w:p>
-        </w:tc>
-        <w:tc>
-          <w:tcPr>
-            <w:tcW w:w="1022" w:type="dxa"/>
-          </w:tcPr>
-          <w:p/>
-        </w:tc>
-      </w:tr>
-      <w:tr>
-        <w:tc>
-          <w:tcPr>
-            <w:tcW w:w="1396" w:type="dxa"/>
-          </w:tcPr>
-          <w:p>
-            <w:r>
-              <w:t>+1</w:t>
-            </w:r>
-            <w:r>
-              <w:rPr>
-                <w:lang w:val="en-US"/>
-              </w:rPr>
-              <w:t>R</w:t>
-            </w:r>
-          </w:p>
-        </w:tc>
-        <w:tc>
-          <w:tcPr>
-            <w:tcW w:w="8062" w:type="dxa"/>
-          </w:tcPr>
-          <w:p>
-            <w:r>
-              <w:t>Чтение глобальных переменных</w:t>
-            </w:r>
-          </w:p>
-        </w:tc>
-        <w:tc>
-          <w:tcPr>
-            <w:tcW w:w="1022" w:type="dxa"/>
-          </w:tcPr>
-          <w:p/>
-        </w:tc>
-      </w:tr>
-      <w:tr>
-        <w:tc>
-          <w:tcPr>
-            <w:tcW w:w="1396" w:type="dxa"/>
-          </w:tcPr>
-          <w:p>
-            <w:r>
-              <w:t>+1</w:t>
-            </w:r>
-            <w:r>
-              <w:rPr>
-                <w:lang w:val="en-US"/>
-              </w:rPr>
-              <w:t>W</w:t>
-            </w:r>
-          </w:p>
-        </w:tc>
-        <w:tc>
-          <w:tcPr>
-            <w:tcW w:w="8062" w:type="dxa"/>
-          </w:tcPr>
-          <w:p>
-            <w:r>
-              <w:t>Запись в глобальные переменные</w:t>
-            </w:r>
-          </w:p>
-        </w:tc>
-        <w:tc>
-          <w:tcPr>
-            <w:tcW w:w="1022" w:type="dxa"/>
-          </w:tcPr>
-          <w:p/>
-        </w:tc>
-      </w:tr>
-      <w:tr>
-        <w:tc>
-          <w:tcPr>
-            <w:tcW w:w="1396" w:type="dxa"/>
-          </w:tcPr>
-          <w:p>
-            <w:pPr>
-              <w:rPr>
-                <w:lang w:val="en-US"/>
-              </w:rPr>
-            </w:pPr>
-            <w:r>
-              <w:rPr>
-                <w:lang w:val="en-US"/>
-              </w:rPr>
-              <w:lastRenderedPageBreak/>
-              <w:t>+2</w:t>
-            </w:r>
-          </w:p>
-        </w:tc>
-        <w:tc>
-          <w:tcPr>
-            <w:tcW w:w="8062" w:type="dxa"/>
-          </w:tcPr>
-          <w:p>
-            <w:r>
-              <w:t>Выполнение внешнего приложения</w:t>
-            </w:r>
-          </w:p>
-        </w:tc>
-        <w:tc>
-          <w:tcPr>
-            <w:tcW w:w="1022" w:type="dxa"/>
-          </w:tcPr>
-          <w:p>
-            <w:pPr>
-              <w:rPr>
-                <w:lang w:val="en-US"/>
-              </w:rPr>
-            </w:pPr>
-            <w:r>
-              <w:t>+</w:t>
-            </w:r>
-          </w:p>
-        </w:tc>
-      </w:tr>
-      <w:tr>
-        <w:tc>
-          <w:tcPr>
-            <w:tcW w:w="1396" w:type="dxa"/>
-          </w:tcPr>
-          <w:p>
-            <w:pPr>
-              <w:rPr>
-                <w:lang w:val="en-US"/>
-              </w:rPr>
-            </w:pPr>
-            <w:r>
-              <w:t>+3</w:t>
-            </w:r>
-            <w:r>
-              <w:rPr>
-                <w:lang w:val="en-US"/>
-              </w:rPr>
-              <w:t>D</w:t>
-            </w:r>
-          </w:p>
-        </w:tc>
-        <w:tc>
-          <w:tcPr>
-            <w:tcW w:w="8062" w:type="dxa"/>
-          </w:tcPr>
-          <w:p>
-            <w:pPr>
-              <w:rPr>
-                <w:lang w:val="en-US"/>
-              </w:rPr>
-            </w:pPr>
-            <w:r>
-              <w:t>Декодирование данных из</w:t>
-            </w:r>
-            <w:r>
-              <w:rPr>
-                <w:lang w:val="en-US"/>
-              </w:rPr>
-              <w:t xml:space="preserve"> URL</w:t>
-            </w:r>
-          </w:p>
-        </w:tc>
-        <w:tc>
-          <w:tcPr>
-            <w:tcW w:w="1022" w:type="dxa"/>
-          </w:tcPr>
-          <w:p>
-            <w:pPr>
-              <w:rPr>
-                <w:lang w:val="en-US"/>
-              </w:rPr>
-            </w:pPr>
-            <w:r>
-              <w:rPr>
-                <w:lang w:val="en-US"/>
-              </w:rPr>
-              <w:t>+</w:t>
-            </w:r>
-          </w:p>
-        </w:tc>
-      </w:tr>
-      <w:tr>
-        <w:tc>
-          <w:tcPr>
-            <w:tcW w:w="1396" w:type="dxa"/>
-          </w:tcPr>
-          <w:p>
-            <w:pPr>
-              <w:rPr>
-                <w:lang w:val="en-US"/>
-              </w:rPr>
-            </w:pPr>
-            <w:r>
-              <w:rPr>
-                <w:lang w:val="en-US"/>
-              </w:rPr>
-              <w:t>+3E</w:t>
-            </w:r>
-          </w:p>
-        </w:tc>
-        <w:tc>
-          <w:tcPr>
-            <w:tcW w:w="8062" w:type="dxa"/>
-          </w:tcPr>
-          <w:p>
-            <w:pPr>
-              <w:rPr>
-                <w:lang w:val="en-US"/>
-              </w:rPr>
-            </w:pPr>
-            <w:r>
-              <w:t xml:space="preserve">Кодирование данных в </w:t>
-            </w:r>
-            <w:r>
-              <w:rPr>
-                <w:lang w:val="en-US"/>
-              </w:rPr>
-              <w:t>URL</w:t>
-            </w:r>
-          </w:p>
-        </w:tc>
-        <w:tc>
-          <w:tcPr>
-            <w:tcW w:w="1022" w:type="dxa"/>
-          </w:tcPr>
-          <w:p>
-            <w:pPr>
-              <w:rPr>
-                <w:lang w:val="en-US"/>
-              </w:rPr>
-            </w:pPr>
-            <w:r>
-              <w:rPr>
-                <w:lang w:val="en-US"/>
-              </w:rPr>
-              <w:t>+</w:t>
-            </w:r>
-          </w:p>
-        </w:tc>
-      </w:tr>
-      <w:tr>
-        <w:tc>
-          <w:tcPr>
-            <w:tcW w:w="1396" w:type="dxa"/>
-          </w:tcPr>
-          <w:p>
-            <w:pPr>
-              <w:rPr>
-                <w:lang w:val="en-US"/>
-              </w:rPr>
-            </w:pPr>
-            <w:r>
-              <w:rPr>
-                <w:lang w:val="en-US"/>
-              </w:rPr>
-              <w:t>+3U</w:t>
-            </w:r>
-          </w:p>
-        </w:tc>
-        <w:tc>
-          <w:tcPr>
-            <w:tcW w:w="8062" w:type="dxa"/>
-          </w:tcPr>
-          <w:p>
-            <w:pPr>
-              <w:rPr>
-                <w:lang w:val="en-US"/>
-              </w:rPr>
-            </w:pPr>
-            <w:r>
-              <w:t xml:space="preserve">Кодирование строки в </w:t>
-            </w:r>
-            <w:r>
-              <w:rPr>
-                <w:lang w:val="en-US"/>
-              </w:rPr>
-              <w:t>UTF-8</w:t>
-            </w:r>
-          </w:p>
-        </w:tc>
-        <w:tc>
-          <w:tcPr>
-            <w:tcW w:w="1022" w:type="dxa"/>
-          </w:tcPr>
-          <w:p>
-            <w:pPr>
-              <w:rPr>
-                <w:lang w:val="en-US"/>
-              </w:rPr>
-            </w:pPr>
-            <w:r>
-              <w:rPr>
-                <w:lang w:val="en-US"/>
-              </w:rPr>
-              <w:t>+</w:t>
-            </w:r>
-          </w:p>
-        </w:tc>
-      </w:tr>
-      <w:tr>
-        <w:tc>
-          <w:tcPr>
-            <w:tcW w:w="1396" w:type="dxa"/>
-          </w:tcPr>
-          <w:p>
-            <w:pPr>
-              <w:rPr>
-                <w:lang w:val="en-US"/>
-              </w:rPr>
-            </w:pPr>
-            <w:r>
-              <w:rPr>
-                <w:lang w:val="en-US"/>
-              </w:rPr>
-              <w:t>+3W</w:t>
-            </w:r>
-          </w:p>
-        </w:tc>
-        <w:tc>
-          <w:tcPr>
-            <w:tcW w:w="8062" w:type="dxa"/>
-          </w:tcPr>
-          <w:p>
-            <w:pPr>
-              <w:rPr>
-                <w:lang w:val="en-US"/>
-              </w:rPr>
-            </w:pPr>
-            <w:r>
-              <w:t>Декодирование строки из</w:t>
-            </w:r>
-            <w:r>
-              <w:rPr>
-                <w:lang w:val="en-US"/>
-              </w:rPr>
-              <w:t xml:space="preserve"> UTF-8</w:t>
-            </w:r>
-          </w:p>
-        </w:tc>
-        <w:tc>
-          <w:tcPr>
-            <w:tcW w:w="1022" w:type="dxa"/>
-          </w:tcPr>
-          <w:p>
-            <w:r>
-              <w:t>+</w:t>
-            </w:r>
-          </w:p>
-        </w:tc>
-      </w:tr>
-      <w:tr>
-        <w:tc>
-          <w:tcPr>
-            <w:tcW w:w="1396" w:type="dxa"/>
-          </w:tcPr>
-          <w:p>
-            <w:r>
-              <w:t>+4</w:t>
-            </w:r>
-          </w:p>
-        </w:tc>
-        <w:tc>
-          <w:tcPr>
-            <w:tcW w:w="8062" w:type="dxa"/>
-          </w:tcPr>
-          <w:p>
-            <w:r>
-              <w:t>Выдача метки в соответствии с индексом повторения</w:t>
-            </w:r>
-          </w:p>
-        </w:tc>
-        <w:tc>
-          <w:tcPr>
-            <w:tcW w:w="1022" w:type="dxa"/>
-          </w:tcPr>
-          <w:p/>
-        </w:tc>
-      </w:tr>
-      <w:tr>
-        <w:tc>
-          <w:tcPr>
-            <w:tcW w:w="1396" w:type="dxa"/>
-          </w:tcPr>
-          <w:p>
-            <w:r>
-              <w:t>+5</w:t>
-            </w:r>
-          </w:p>
-        </w:tc>
-        <w:tc>
-          <w:tcPr>
-            <w:tcW w:w="8062" w:type="dxa"/>
-          </w:tcPr>
-          <w:p>
-            <w:r>
-              <w:t>Выдача элемента списка</w:t>
-            </w:r>
-            <w:r>
-              <w:rPr>
-                <w:lang w:val="en-US"/>
-              </w:rPr>
-              <w:t>/</w:t>
-            </w:r>
-            <w:r>
-              <w:t>справочника в соответствии с индексом повторения</w:t>
-            </w:r>
-          </w:p>
-        </w:tc>
-        <w:tc>
-          <w:tcPr>
-            <w:tcW w:w="1022" w:type="dxa"/>
-          </w:tcPr>
-          <w:p/>
-        </w:tc>
-      </w:tr>
-      <w:tr>
-        <w:tc>
-          <w:tcPr>
-            <w:tcW w:w="1396" w:type="dxa"/>
-          </w:tcPr>
-          <w:p>
-            <w:pPr>
-              <w:rPr>
-                <w:lang w:val="en-US"/>
-              </w:rPr>
-            </w:pPr>
-            <w:r>
-              <w:rPr>
-                <w:lang w:val="en-US"/>
-              </w:rPr>
-              <w:t>+6</w:t>
-            </w:r>
-          </w:p>
-        </w:tc>
-        <w:tc>
-          <w:tcPr>
-            <w:tcW w:w="8062" w:type="dxa"/>
-          </w:tcPr>
-          <w:p>
-            <w:r>
-              <w:t>Выдать статус записи (логически удалённая?)</w:t>
-            </w:r>
-          </w:p>
-        </w:tc>
-        <w:tc>
-          <w:tcPr>
-            <w:tcW w:w="1022" w:type="dxa"/>
-          </w:tcPr>
-          <w:p>
-            <w:pPr>
-              <w:rPr>
-                <w:lang w:val="en-US"/>
-              </w:rPr>
-            </w:pPr>
-            <w:r>
-              <w:rPr>
-                <w:lang w:val="en-US"/>
-              </w:rPr>
-              <w:t>+</w:t>
-            </w:r>
-          </w:p>
-        </w:tc>
-      </w:tr>
-      <w:tr>
-        <w:tc>
-          <w:tcPr>
-            <w:tcW w:w="1396" w:type="dxa"/>
-          </w:tcPr>
-          <w:p>
-            <w:pPr>
-              <w:rPr>
-                <w:lang w:val="en-US"/>
-              </w:rPr>
-            </w:pPr>
-            <w:r>
-              <w:rPr>
-                <w:lang w:val="en-US"/>
-              </w:rPr>
-              <w:t>+7</w:t>
-            </w:r>
-          </w:p>
-        </w:tc>
-        <w:tc>
-          <w:tcPr>
-            <w:tcW w:w="8062" w:type="dxa"/>
-          </w:tcPr>
-          <w:p>
-            <w:r>
-              <w:t>Очистить глобальные переменные</w:t>
-            </w:r>
-          </w:p>
-        </w:tc>
-        <w:tc>
-          <w:tcPr>
-            <w:tcW w:w="1022" w:type="dxa"/>
-          </w:tcPr>
-          <w:p>
-            <w:r>
-              <w:t>+</w:t>
-            </w:r>
-          </w:p>
-        </w:tc>
-      </w:tr>
-      <w:tr>
-        <w:tc>
-          <w:tcPr>
-            <w:tcW w:w="1396" w:type="dxa"/>
-          </w:tcPr>
-          <w:p>
-            <w:pPr>
-              <w:rPr>
-                <w:lang w:val="en-US"/>
-              </w:rPr>
-            </w:pPr>
-            <w:r>
-              <w:t>+</w:t>
-            </w:r>
-            <w:r>
-              <w:rPr>
-                <w:lang w:val="en-US"/>
-              </w:rPr>
-              <w:t>7A</w:t>
-            </w:r>
-          </w:p>
-        </w:tc>
-        <w:tc>
-          <w:tcPr>
-            <w:tcW w:w="8062" w:type="dxa"/>
-          </w:tcPr>
-          <w:p>
-            <w:r>
-              <w:t>Логическое сложение глобальных переменных</w:t>
-            </w:r>
-          </w:p>
-        </w:tc>
-        <w:tc>
-          <w:tcPr>
-            <w:tcW w:w="1022" w:type="dxa"/>
-          </w:tcPr>
-          <w:p>
-            <w:r>
-              <w:t>+</w:t>
-            </w:r>
-          </w:p>
-        </w:tc>
-      </w:tr>
-      <w:tr>
-        <w:tc>
-          <w:tcPr>
-            <w:tcW w:w="1396" w:type="dxa"/>
-          </w:tcPr>
-          <w:p>
-            <w:r>
-              <w:t>+7</w:t>
-            </w:r>
-            <w:r>
-              <w:rPr>
-                <w:lang w:val="en-US"/>
-              </w:rPr>
-              <w:t>G</w:t>
-            </w:r>
-          </w:p>
-        </w:tc>
-        <w:tc>
-          <w:tcPr>
-            <w:tcW w:w="8062" w:type="dxa"/>
-          </w:tcPr>
-          <w:p>
-            <w:r>
-              <w:t>Исключение неоригинальных повторений переменной</w:t>
-            </w:r>
-          </w:p>
-        </w:tc>
-        <w:tc>
-          <w:tcPr>
-            <w:tcW w:w="1022" w:type="dxa"/>
-          </w:tcPr>
-          <w:p>
-            <w:r>
-              <w:t>+</w:t>
-            </w:r>
-          </w:p>
-        </w:tc>
-      </w:tr>
-      <w:tr>
-        <w:tc>
-          <w:tcPr>
-            <w:tcW w:w="1396" w:type="dxa"/>
-          </w:tcPr>
-          <w:p>
-            <w:pPr>
-              <w:rPr>
-                <w:lang w:val="en-US"/>
-              </w:rPr>
-            </w:pPr>
-            <w:r>
-              <w:rPr>
-                <w:lang w:val="en-US"/>
-              </w:rPr>
-              <w:t>+7M</w:t>
-            </w:r>
-          </w:p>
-        </w:tc>
-        <w:tc>
-          <w:tcPr>
-            <w:tcW w:w="8062" w:type="dxa"/>
-          </w:tcPr>
-          <w:p>
-            <w:r>
-              <w:t>Логическое перемножение глобальных переменных</w:t>
-            </w:r>
-          </w:p>
-        </w:tc>
-        <w:tc>
-          <w:tcPr>
-            <w:tcW w:w="1022" w:type="dxa"/>
-          </w:tcPr>
-          <w:p>
-            <w:r>
-              <w:t>+</w:t>
-            </w:r>
-          </w:p>
-        </w:tc>
-      </w:tr>
-      <w:tr>
-        <w:tc>
-          <w:tcPr>
-            <w:tcW w:w="1396" w:type="dxa"/>
-          </w:tcPr>
-          <w:p>
-            <w:pPr>
-              <w:rPr>
-                <w:lang w:val="en-US"/>
-              </w:rPr>
-            </w:pPr>
-            <w:r>
-              <w:t>+7</w:t>
-            </w:r>
-            <w:r>
-              <w:rPr>
-                <w:lang w:val="en-US"/>
-              </w:rPr>
-              <w:t>R</w:t>
-            </w:r>
-          </w:p>
-        </w:tc>
-        <w:tc>
-          <w:tcPr>
-            <w:tcW w:w="8062" w:type="dxa"/>
-          </w:tcPr>
-          <w:p>
-            <w:r>
-              <w:t>Чтение глобальной переменной</w:t>
-            </w:r>
-          </w:p>
-        </w:tc>
-        <w:tc>
-          <w:tcPr>
-            <w:tcW w:w="1022" w:type="dxa"/>
-          </w:tcPr>
-          <w:p>
-            <w:r>
-              <w:t>+</w:t>
-            </w:r>
-          </w:p>
-        </w:tc>
-      </w:tr>
-      <w:tr>
-        <w:tc>
-          <w:tcPr>
-            <w:tcW w:w="1396" w:type="dxa"/>
-          </w:tcPr>
-          <w:p>
-            <w:pPr>
-              <w:rPr>
-                <w:lang w:val="en-US"/>
-              </w:rPr>
-            </w:pPr>
-            <w:r>
-              <w:t>+</w:t>
-            </w:r>
-            <w:r>
-              <w:rPr>
-                <w:lang w:val="en-US"/>
-              </w:rPr>
-              <w:t>7S</w:t>
-            </w:r>
-          </w:p>
-        </w:tc>
-        <w:tc>
-          <w:tcPr>
-            <w:tcW w:w="8062" w:type="dxa"/>
-          </w:tcPr>
-          <w:p>
-            <w:r>
-              <w:t>Логическое вычитание глобальных переменных</w:t>
-            </w:r>
-          </w:p>
-        </w:tc>
-        <w:tc>
-          <w:tcPr>
-            <w:tcW w:w="1022" w:type="dxa"/>
-          </w:tcPr>
-          <w:p>
-            <w:r>
-              <w:t>+</w:t>
-            </w:r>
-          </w:p>
-        </w:tc>
-      </w:tr>
-      <w:tr>
-        <w:tc>
-          <w:tcPr>
-            <w:tcW w:w="1396" w:type="dxa"/>
-          </w:tcPr>
-          <w:p>
-            <w:pPr>
-              <w:rPr>
-                <w:lang w:val="en-US"/>
-              </w:rPr>
-            </w:pPr>
-            <w:r>
-              <w:rPr>
-                <w:lang w:val="en-US"/>
-              </w:rPr>
-              <w:t>+7U</w:t>
-            </w:r>
-          </w:p>
-        </w:tc>
-        <w:tc>
-          <w:tcPr>
-            <w:tcW w:w="8062" w:type="dxa"/>
-          </w:tcPr>
-          <w:p>
-            <w:r>
-              <w:t>Добавление повторений глобальной переменной</w:t>
-            </w:r>
-          </w:p>
-        </w:tc>
-        <w:tc>
-          <w:tcPr>
-            <w:tcW w:w="1022" w:type="dxa"/>
-          </w:tcPr>
-          <w:p>
-            <w:r>
-              <w:t>+</w:t>
-            </w:r>
-          </w:p>
-        </w:tc>
-      </w:tr>
-      <w:tr>
-        <w:tc>
-          <w:tcPr>
-            <w:tcW w:w="1396" w:type="dxa"/>
-          </w:tcPr>
-          <w:p>
-            <w:pPr>
-              <w:rPr>
-                <w:lang w:val="en-US"/>
-              </w:rPr>
-            </w:pPr>
-            <w:r>
-              <w:t>+</w:t>
-            </w:r>
-            <w:r>
-              <w:rPr>
-                <w:lang w:val="en-US"/>
-              </w:rPr>
-              <w:t>7W</w:t>
-            </w:r>
-          </w:p>
-        </w:tc>
-        <w:tc>
-          <w:tcPr>
-            <w:tcW w:w="8062" w:type="dxa"/>
-          </w:tcPr>
-          <w:p>
-            <w:r>
-              <w:t>Запись глобальной переменной</w:t>
-            </w:r>
-          </w:p>
-        </w:tc>
-        <w:tc>
-          <w:tcPr>
-            <w:tcW w:w="1022" w:type="dxa"/>
-          </w:tcPr>
-          <w:p>
-            <w:r>
-              <w:t>+</w:t>
-            </w:r>
-          </w:p>
-        </w:tc>
-      </w:tr>
-      <w:tr>
-        <w:tc>
-          <w:tcPr>
-            <w:tcW w:w="1396" w:type="dxa"/>
-          </w:tcPr>
-          <w:p>
-            <w:pPr>
-              <w:rPr>
-                <w:lang w:val="en-US"/>
-              </w:rPr>
-            </w:pPr>
-            <w:r>
-              <w:rPr>
-                <w:lang w:val="en-US"/>
-              </w:rPr>
-              <w:t>+8</w:t>
-            </w:r>
-          </w:p>
-        </w:tc>
-        <w:tc>
-          <w:tcPr>
-            <w:tcW w:w="8062" w:type="dxa"/>
-          </w:tcPr>
-          <w:p>
-            <w:r>
-              <w:t>Подключение функций пользователя</w:t>
-            </w:r>
-          </w:p>
-        </w:tc>
-        <w:tc>
-          <w:tcPr>
-            <w:tcW w:w="1022" w:type="dxa"/>
-          </w:tcPr>
-          <w:p>
-            <w:r>
-              <w:t>+</w:t>
-            </w:r>
-          </w:p>
-        </w:tc>
-      </w:tr>
-      <w:tr>
-        <w:tc>
-          <w:tcPr>
-            <w:tcW w:w="1396" w:type="dxa"/>
-          </w:tcPr>
-          <w:p>
-            <w:r>
-              <w:t>+99</w:t>
-            </w:r>
-          </w:p>
-        </w:tc>
-        <w:tc>
-          <w:tcPr>
-            <w:tcW w:w="8062" w:type="dxa"/>
-          </w:tcPr>
-          <w:p>
-            <w:pPr>
-              <w:rPr>
-                <w:lang w:val="en-US"/>
-              </w:rPr>
-            </w:pPr>
-            <w:r>
-              <w:t>Групповая установка глобальных переменных</w:t>
-            </w:r>
-          </w:p>
-        </w:tc>
-        <w:tc>
-          <w:tcPr>
-            <w:tcW w:w="1022" w:type="dxa"/>
-          </w:tcPr>
-          <w:p/>
-        </w:tc>
-      </w:tr>
-      <w:tr>
-        <w:tc>
-          <w:tcPr>
-            <w:tcW w:w="1396" w:type="dxa"/>
-          </w:tcPr>
-          <w:p>
-            <w:pPr>
-              <w:rPr>
-                <w:lang w:val="en-US"/>
-              </w:rPr>
-            </w:pPr>
-            <w:r>
-              <w:t>+9</w:t>
-            </w:r>
-            <w:r>
-              <w:rPr>
-                <w:lang w:val="en-US"/>
-              </w:rPr>
-              <w:t>L</w:t>
-            </w:r>
-          </w:p>
-        </w:tc>
-        <w:tc>
-          <w:tcPr>
-            <w:tcW w:w="8062" w:type="dxa"/>
-          </w:tcPr>
-          <w:p>
-            <w:pPr>
-              <w:rPr>
-                <w:lang w:val="en-US"/>
-              </w:rPr>
-            </w:pPr>
-            <w:r>
-              <w:t>Проверить наличие файла</w:t>
-            </w:r>
-            <w:r>
-              <w:rPr>
-                <w:lang w:val="en-US"/>
-              </w:rPr>
-              <w:t>/</w:t>
-            </w:r>
-            <w:r>
-              <w:t xml:space="preserve">корректность </w:t>
-            </w:r>
-            <w:r>
-              <w:rPr>
-                <w:lang w:val="en-US"/>
-              </w:rPr>
-              <w:t>URL</w:t>
-            </w:r>
-          </w:p>
-        </w:tc>
-        <w:tc>
-          <w:tcPr>
-            <w:tcW w:w="1022" w:type="dxa"/>
-          </w:tcPr>
-          <w:p/>
-        </w:tc>
-      </w:tr>
-      <w:tr>
-        <w:tc>
-          <w:tcPr>
-            <w:tcW w:w="1396" w:type="dxa"/>
-          </w:tcPr>
-          <w:p>
-            <w:pPr>
-              <w:rPr>
-                <w:lang w:val="en-US"/>
-              </w:rPr>
-            </w:pPr>
-            <w:r>
-              <w:rPr>
-                <w:lang w:val="en-US"/>
-              </w:rPr>
               <w:t>+D</w:t>
             </w:r>
           </w:p>
@@ -3274,13 +4074,40 @@
           <w:tcPr>
             <w:tcW w:w="1396" w:type="dxa"/>
           </w:tcPr>
-          <w:p/>
-        </w:tc>
-        <w:tc>
-          <w:tcPr>
-            <w:tcW w:w="8062" w:type="dxa"/>
-          </w:tcPr>
-          <w:p/>
+          <w:p>
+            <w:pPr>
+              <w:rPr>
+                <w:lang w:val="en-US"/>
+              </w:rPr>
+            </w:pPr>
+            <w:r>
+              <w:rPr>
+                <w:lang w:val="en-US"/>
+              </w:rPr>
+              <w:t>++0</w:t>
+            </w:r>
+          </w:p>
+        </w:tc>
+        <w:tc>
+          <w:tcPr>
+            <w:tcW w:w="8062" w:type="dxa"/>
+          </w:tcPr>
+          <w:p>
+            <w:pPr>
+              <w:rPr>
+                <w:lang w:val="en-US"/>
+              </w:rPr>
+            </w:pPr>
+            <w:r>
+              <w:t>Выдать содержимое документа полностью – только содержимое полей</w:t>
+            </w:r>
+            <w:r>
+              <w:rPr>
+                <w:lang w:val="en-US"/>
+              </w:rPr>
+              <w:t xml:space="preserve"> (формат ALLl)</w:t>
+            </w:r>
+          </w:p>
         </w:tc>
         <w:tc>
           <w:tcPr>

</xml_diff>

<commit_message>
Add Unifor +@ -- JSON format
</commit_message>
<xml_diff>
--- a/Source/Classic/Libs/ManagedIrbis/Source/Pft/Docs/Реализация команд UNIFOR.docx
+++ b/Source/Classic/Libs/ManagedIrbis/Source/Pft/Docs/Реализация команд UNIFOR.docx
@@ -3484,6 +3484,78 @@
               <w:rPr>
                 <w:lang w:val="en-US"/>
               </w:rPr>
+              <w:t>+9A</w:t>
+            </w:r>
+          </w:p>
+        </w:tc>
+        <w:tc>
+          <w:tcPr>
+            <w:tcW w:w="8062" w:type="dxa"/>
+          </w:tcPr>
+          <w:p>
+            <w:r>
+              <w:t>Вернуть размер файла в байтах</w:t>
+            </w:r>
+          </w:p>
+        </w:tc>
+        <w:tc>
+          <w:tcPr>
+            <w:tcW w:w="1022" w:type="dxa"/>
+          </w:tcPr>
+          <w:p/>
+        </w:tc>
+      </w:tr>
+      <w:tr>
+        <w:tc>
+          <w:tcPr>
+            <w:tcW w:w="1396" w:type="dxa"/>
+          </w:tcPr>
+          <w:p>
+            <w:pPr>
+              <w:rPr>
+                <w:lang w:val="en-US"/>
+              </w:rPr>
+            </w:pPr>
+            <w:r>
+              <w:rPr>
+                <w:lang w:val="en-US"/>
+              </w:rPr>
+              <w:t>+9C</w:t>
+            </w:r>
+          </w:p>
+        </w:tc>
+        <w:tc>
+          <w:tcPr>
+            <w:tcW w:w="8062" w:type="dxa"/>
+          </w:tcPr>
+          <w:p>
+            <w:r>
+              <w:t>Вставить данные из заданного текстового файла</w:t>
+            </w:r>
+          </w:p>
+        </w:tc>
+        <w:tc>
+          <w:tcPr>
+            <w:tcW w:w="1022" w:type="dxa"/>
+          </w:tcPr>
+          <w:p/>
+        </w:tc>
+      </w:tr>
+      <w:tr>
+        <w:tc>
+          <w:tcPr>
+            <w:tcW w:w="1396" w:type="dxa"/>
+          </w:tcPr>
+          <w:p>
+            <w:pPr>
+              <w:rPr>
+                <w:lang w:val="en-US"/>
+              </w:rPr>
+            </w:pPr>
+            <w:r>
+              <w:rPr>
+                <w:lang w:val="en-US"/>
+              </w:rPr>
               <w:t>+9F</w:t>
             </w:r>
           </w:p>
@@ -3701,6 +3773,358 @@
           <w:p>
             <w:r>
               <w:t>Вернуть номер поколения ИРБИС</w:t>
+            </w:r>
+          </w:p>
+        </w:tc>
+        <w:tc>
+          <w:tcPr>
+            <w:tcW w:w="1022" w:type="dxa"/>
+          </w:tcPr>
+          <w:p>
+            <w:pPr>
+              <w:rPr>
+                <w:lang w:val="en-US"/>
+              </w:rPr>
+            </w:pPr>
+            <w:r>
+              <w:rPr>
+                <w:lang w:val="en-US"/>
+              </w:rPr>
+              <w:t>+</w:t>
+            </w:r>
+          </w:p>
+        </w:tc>
+      </w:tr>
+      <w:tr>
+        <w:tc>
+          <w:tcPr>
+            <w:tcW w:w="1396" w:type="dxa"/>
+          </w:tcPr>
+          <w:p>
+            <w:pPr>
+              <w:rPr>
+                <w:lang w:val="en-US"/>
+              </w:rPr>
+            </w:pPr>
+            <w:r>
+              <w:rPr>
+                <w:lang w:val="en-US"/>
+              </w:rPr>
+              <w:t>+D</w:t>
+            </w:r>
+          </w:p>
+        </w:tc>
+        <w:tc>
+          <w:tcPr>
+            <w:tcW w:w="8062" w:type="dxa"/>
+          </w:tcPr>
+          <w:p>
+            <w:r>
+              <w:t>Имя текущей базы данных</w:t>
+            </w:r>
+          </w:p>
+        </w:tc>
+        <w:tc>
+          <w:tcPr>
+            <w:tcW w:w="1022" w:type="dxa"/>
+          </w:tcPr>
+          <w:p>
+            <w:pPr>
+              <w:rPr>
+                <w:lang w:val="en-US"/>
+              </w:rPr>
+            </w:pPr>
+            <w:r>
+              <w:rPr>
+                <w:lang w:val="en-US"/>
+              </w:rPr>
+              <w:t>+</w:t>
+            </w:r>
+          </w:p>
+        </w:tc>
+      </w:tr>
+      <w:tr>
+        <w:tc>
+          <w:tcPr>
+            <w:tcW w:w="1396" w:type="dxa"/>
+          </w:tcPr>
+          <w:p>
+            <w:pPr>
+              <w:rPr>
+                <w:lang w:val="en-US"/>
+              </w:rPr>
+            </w:pPr>
+            <w:r>
+              <w:rPr>
+                <w:lang w:val="en-US"/>
+              </w:rPr>
+              <w:t>+E</w:t>
+            </w:r>
+          </w:p>
+        </w:tc>
+        <w:tc>
+          <w:tcPr>
+            <w:tcW w:w="8062" w:type="dxa"/>
+          </w:tcPr>
+          <w:p>
+            <w:r>
+              <w:t>Возвращает порядковый номер заданного поля в записи</w:t>
+            </w:r>
+          </w:p>
+        </w:tc>
+        <w:tc>
+          <w:tcPr>
+            <w:tcW w:w="1022" w:type="dxa"/>
+          </w:tcPr>
+          <w:p>
+            <w:pPr>
+              <w:rPr>
+                <w:lang w:val="en-US"/>
+              </w:rPr>
+            </w:pPr>
+            <w:r>
+              <w:rPr>
+                <w:lang w:val="en-US"/>
+              </w:rPr>
+              <w:t>+</w:t>
+            </w:r>
+          </w:p>
+        </w:tc>
+      </w:tr>
+      <w:tr>
+        <w:tc>
+          <w:tcPr>
+            <w:tcW w:w="1396" w:type="dxa"/>
+          </w:tcPr>
+          <w:p>
+            <w:pPr>
+              <w:rPr>
+                <w:lang w:val="en-US"/>
+              </w:rPr>
+            </w:pPr>
+            <w:r>
+              <w:rPr>
+                <w:lang w:val="en-US"/>
+              </w:rPr>
+              <w:t>+F</w:t>
+            </w:r>
+          </w:p>
+        </w:tc>
+        <w:tc>
+          <w:tcPr>
+            <w:tcW w:w="8062" w:type="dxa"/>
+          </w:tcPr>
+          <w:p>
+            <w:r>
+              <w:t xml:space="preserve">Очистка результата расформатирования от </w:t>
+            </w:r>
+            <w:r>
+              <w:rPr>
+                <w:lang w:val="en-US"/>
+              </w:rPr>
+              <w:t>RTF-</w:t>
+            </w:r>
+            <w:r>
+              <w:t>конструкций</w:t>
+            </w:r>
+          </w:p>
+        </w:tc>
+        <w:tc>
+          <w:tcPr>
+            <w:tcW w:w="1022" w:type="dxa"/>
+          </w:tcPr>
+          <w:p/>
+        </w:tc>
+      </w:tr>
+      <w:tr>
+        <w:tc>
+          <w:tcPr>
+            <w:tcW w:w="1396" w:type="dxa"/>
+          </w:tcPr>
+          <w:p>
+            <w:pPr>
+              <w:rPr>
+                <w:lang w:val="en-US"/>
+              </w:rPr>
+            </w:pPr>
+            <w:r>
+              <w:rPr>
+                <w:lang w:val="en-US"/>
+              </w:rPr>
+              <w:t>+N</w:t>
+            </w:r>
+          </w:p>
+        </w:tc>
+        <w:tc>
+          <w:tcPr>
+            <w:tcW w:w="8062" w:type="dxa"/>
+          </w:tcPr>
+          <w:p>
+            <w:pPr>
+              <w:rPr>
+                <w:lang w:val="en-US"/>
+              </w:rPr>
+            </w:pPr>
+            <w:r>
+              <w:t>Выдать количество повторений поля</w:t>
+            </w:r>
+          </w:p>
+        </w:tc>
+        <w:tc>
+          <w:tcPr>
+            <w:tcW w:w="1022" w:type="dxa"/>
+          </w:tcPr>
+          <w:p>
+            <w:pPr>
+              <w:rPr>
+                <w:lang w:val="en-US"/>
+              </w:rPr>
+            </w:pPr>
+            <w:r>
+              <w:rPr>
+                <w:lang w:val="en-US"/>
+              </w:rPr>
+              <w:t>+</w:t>
+            </w:r>
+          </w:p>
+        </w:tc>
+      </w:tr>
+      <w:tr>
+        <w:tc>
+          <w:tcPr>
+            <w:tcW w:w="1396" w:type="dxa"/>
+          </w:tcPr>
+          <w:p>
+            <w:pPr>
+              <w:rPr>
+                <w:lang w:val="en-US"/>
+              </w:rPr>
+            </w:pPr>
+            <w:r>
+              <w:rPr>
+                <w:lang w:val="en-US"/>
+              </w:rPr>
+              <w:t>+R</w:t>
+            </w:r>
+          </w:p>
+        </w:tc>
+        <w:tc>
+          <w:tcPr>
+            <w:tcW w:w="8062" w:type="dxa"/>
+          </w:tcPr>
+          <w:p>
+            <w:pPr>
+              <w:rPr>
+                <w:lang w:val="en-US"/>
+              </w:rPr>
+            </w:pPr>
+            <w:r>
+              <w:t>Усекает строку справа до точки</w:t>
+            </w:r>
+          </w:p>
+        </w:tc>
+        <w:tc>
+          <w:tcPr>
+            <w:tcW w:w="1022" w:type="dxa"/>
+          </w:tcPr>
+          <w:p>
+            <w:pPr>
+              <w:rPr>
+                <w:lang w:val="en-US"/>
+              </w:rPr>
+            </w:pPr>
+            <w:r>
+              <w:rPr>
+                <w:lang w:val="en-US"/>
+              </w:rPr>
+              <w:t>+</w:t>
+            </w:r>
+          </w:p>
+        </w:tc>
+      </w:tr>
+      <w:tr>
+        <w:tc>
+          <w:tcPr>
+            <w:tcW w:w="1396" w:type="dxa"/>
+          </w:tcPr>
+          <w:p>
+            <w:pPr>
+              <w:rPr>
+                <w:lang w:val="en-US"/>
+              </w:rPr>
+            </w:pPr>
+            <w:r>
+              <w:rPr>
+                <w:lang w:val="en-US"/>
+              </w:rPr>
+              <w:t>+S</w:t>
+            </w:r>
+          </w:p>
+        </w:tc>
+        <w:tc>
+          <w:tcPr>
+            <w:tcW w:w="8062" w:type="dxa"/>
+          </w:tcPr>
+          <w:p>
+            <w:r>
+              <w:t>Раскодирование конструкции</w:t>
+            </w:r>
+            <w:r>
+              <w:rPr>
+                <w:lang w:val="en-US"/>
+              </w:rPr>
+              <w:t xml:space="preserve"> &lt;=&gt;</w:t>
+            </w:r>
+            <w:r>
+              <w:t xml:space="preserve"> в заглавиях</w:t>
+            </w:r>
+          </w:p>
+        </w:tc>
+        <w:tc>
+          <w:tcPr>
+            <w:tcW w:w="1022" w:type="dxa"/>
+          </w:tcPr>
+          <w:p>
+            <w:pPr>
+              <w:rPr>
+                <w:lang w:val="en-US"/>
+              </w:rPr>
+            </w:pPr>
+            <w:r>
+              <w:rPr>
+                <w:lang w:val="en-US"/>
+              </w:rPr>
+              <w:t>+</w:t>
+            </w:r>
+          </w:p>
+        </w:tc>
+      </w:tr>
+      <w:tr>
+        <w:tc>
+          <w:tcPr>
+            <w:tcW w:w="1396" w:type="dxa"/>
+          </w:tcPr>
+          <w:p>
+            <w:pPr>
+              <w:rPr>
+                <w:lang w:val="en-US"/>
+              </w:rPr>
+            </w:pPr>
+            <w:r>
+              <w:rPr>
+                <w:lang w:val="en-US"/>
+              </w:rPr>
+              <w:t>+@</w:t>
+            </w:r>
+          </w:p>
+        </w:tc>
+        <w:tc>
+          <w:tcPr>
+            <w:tcW w:w="8062" w:type="dxa"/>
+          </w:tcPr>
+          <w:p>
+            <w:r>
+              <w:t>Выдать содержимое документа полностью в формате JSON</w:t>
             </w:r>
           </w:p>
         </w:tc>
@@ -3723,330 +4147,6 @@
             <w:bookmarkStart w:id="0" w:name="_GoBack"/>
             <w:bookmarkEnd w:id="0"/>
           </w:p>
-        </w:tc>
-      </w:tr>
-      <w:tr>
-        <w:tc>
-          <w:tcPr>
-            <w:tcW w:w="1396" w:type="dxa"/>
-          </w:tcPr>
-          <w:p>
-            <w:pPr>
-              <w:rPr>
-                <w:lang w:val="en-US"/>
-              </w:rPr>
-            </w:pPr>
-            <w:r>
-              <w:rPr>
-                <w:lang w:val="en-US"/>
-              </w:rPr>
-              <w:t>+D</w:t>
-            </w:r>
-          </w:p>
-        </w:tc>
-        <w:tc>
-          <w:tcPr>
-            <w:tcW w:w="8062" w:type="dxa"/>
-          </w:tcPr>
-          <w:p>
-            <w:r>
-              <w:t>Имя текущей базы данных</w:t>
-            </w:r>
-          </w:p>
-        </w:tc>
-        <w:tc>
-          <w:tcPr>
-            <w:tcW w:w="1022" w:type="dxa"/>
-          </w:tcPr>
-          <w:p>
-            <w:pPr>
-              <w:rPr>
-                <w:lang w:val="en-US"/>
-              </w:rPr>
-            </w:pPr>
-            <w:r>
-              <w:rPr>
-                <w:lang w:val="en-US"/>
-              </w:rPr>
-              <w:t>+</w:t>
-            </w:r>
-          </w:p>
-        </w:tc>
-      </w:tr>
-      <w:tr>
-        <w:tc>
-          <w:tcPr>
-            <w:tcW w:w="1396" w:type="dxa"/>
-          </w:tcPr>
-          <w:p>
-            <w:pPr>
-              <w:rPr>
-                <w:lang w:val="en-US"/>
-              </w:rPr>
-            </w:pPr>
-            <w:r>
-              <w:rPr>
-                <w:lang w:val="en-US"/>
-              </w:rPr>
-              <w:t>+E</w:t>
-            </w:r>
-          </w:p>
-        </w:tc>
-        <w:tc>
-          <w:tcPr>
-            <w:tcW w:w="8062" w:type="dxa"/>
-          </w:tcPr>
-          <w:p>
-            <w:r>
-              <w:t>Возвращает порядковый номер заданного поля в записи</w:t>
-            </w:r>
-          </w:p>
-        </w:tc>
-        <w:tc>
-          <w:tcPr>
-            <w:tcW w:w="1022" w:type="dxa"/>
-          </w:tcPr>
-          <w:p>
-            <w:pPr>
-              <w:rPr>
-                <w:lang w:val="en-US"/>
-              </w:rPr>
-            </w:pPr>
-            <w:r>
-              <w:rPr>
-                <w:lang w:val="en-US"/>
-              </w:rPr>
-              <w:t>+</w:t>
-            </w:r>
-          </w:p>
-        </w:tc>
-      </w:tr>
-      <w:tr>
-        <w:tc>
-          <w:tcPr>
-            <w:tcW w:w="1396" w:type="dxa"/>
-          </w:tcPr>
-          <w:p>
-            <w:pPr>
-              <w:rPr>
-                <w:lang w:val="en-US"/>
-              </w:rPr>
-            </w:pPr>
-            <w:r>
-              <w:rPr>
-                <w:lang w:val="en-US"/>
-              </w:rPr>
-              <w:t>+F</w:t>
-            </w:r>
-          </w:p>
-        </w:tc>
-        <w:tc>
-          <w:tcPr>
-            <w:tcW w:w="8062" w:type="dxa"/>
-          </w:tcPr>
-          <w:p>
-            <w:r>
-              <w:t xml:space="preserve">Очистка результата расформатирования от </w:t>
-            </w:r>
-            <w:r>
-              <w:rPr>
-                <w:lang w:val="en-US"/>
-              </w:rPr>
-              <w:t>RTF-</w:t>
-            </w:r>
-            <w:r>
-              <w:t>конструкций</w:t>
-            </w:r>
-          </w:p>
-        </w:tc>
-        <w:tc>
-          <w:tcPr>
-            <w:tcW w:w="1022" w:type="dxa"/>
-          </w:tcPr>
-          <w:p/>
-        </w:tc>
-      </w:tr>
-      <w:tr>
-        <w:tc>
-          <w:tcPr>
-            <w:tcW w:w="1396" w:type="dxa"/>
-          </w:tcPr>
-          <w:p>
-            <w:pPr>
-              <w:rPr>
-                <w:lang w:val="en-US"/>
-              </w:rPr>
-            </w:pPr>
-            <w:r>
-              <w:rPr>
-                <w:lang w:val="en-US"/>
-              </w:rPr>
-              <w:t>+N</w:t>
-            </w:r>
-          </w:p>
-        </w:tc>
-        <w:tc>
-          <w:tcPr>
-            <w:tcW w:w="8062" w:type="dxa"/>
-          </w:tcPr>
-          <w:p>
-            <w:pPr>
-              <w:rPr>
-                <w:lang w:val="en-US"/>
-              </w:rPr>
-            </w:pPr>
-            <w:r>
-              <w:t>Выдать количество повторений поля</w:t>
-            </w:r>
-          </w:p>
-        </w:tc>
-        <w:tc>
-          <w:tcPr>
-            <w:tcW w:w="1022" w:type="dxa"/>
-          </w:tcPr>
-          <w:p>
-            <w:pPr>
-              <w:rPr>
-                <w:lang w:val="en-US"/>
-              </w:rPr>
-            </w:pPr>
-            <w:r>
-              <w:rPr>
-                <w:lang w:val="en-US"/>
-              </w:rPr>
-              <w:t>+</w:t>
-            </w:r>
-          </w:p>
-        </w:tc>
-      </w:tr>
-      <w:tr>
-        <w:tc>
-          <w:tcPr>
-            <w:tcW w:w="1396" w:type="dxa"/>
-          </w:tcPr>
-          <w:p>
-            <w:pPr>
-              <w:rPr>
-                <w:lang w:val="en-US"/>
-              </w:rPr>
-            </w:pPr>
-            <w:r>
-              <w:rPr>
-                <w:lang w:val="en-US"/>
-              </w:rPr>
-              <w:t>+R</w:t>
-            </w:r>
-          </w:p>
-        </w:tc>
-        <w:tc>
-          <w:tcPr>
-            <w:tcW w:w="8062" w:type="dxa"/>
-          </w:tcPr>
-          <w:p>
-            <w:pPr>
-              <w:rPr>
-                <w:lang w:val="en-US"/>
-              </w:rPr>
-            </w:pPr>
-            <w:r>
-              <w:t>Усекает строку справа до точки</w:t>
-            </w:r>
-          </w:p>
-        </w:tc>
-        <w:tc>
-          <w:tcPr>
-            <w:tcW w:w="1022" w:type="dxa"/>
-          </w:tcPr>
-          <w:p>
-            <w:pPr>
-              <w:rPr>
-                <w:lang w:val="en-US"/>
-              </w:rPr>
-            </w:pPr>
-            <w:r>
-              <w:rPr>
-                <w:lang w:val="en-US"/>
-              </w:rPr>
-              <w:t>+</w:t>
-            </w:r>
-          </w:p>
-        </w:tc>
-      </w:tr>
-      <w:tr>
-        <w:tc>
-          <w:tcPr>
-            <w:tcW w:w="1396" w:type="dxa"/>
-          </w:tcPr>
-          <w:p>
-            <w:pPr>
-              <w:rPr>
-                <w:lang w:val="en-US"/>
-              </w:rPr>
-            </w:pPr>
-            <w:r>
-              <w:rPr>
-                <w:lang w:val="en-US"/>
-              </w:rPr>
-              <w:t>+S</w:t>
-            </w:r>
-          </w:p>
-        </w:tc>
-        <w:tc>
-          <w:tcPr>
-            <w:tcW w:w="8062" w:type="dxa"/>
-          </w:tcPr>
-          <w:p>
-            <w:r>
-              <w:t>Раскодирование конструкции</w:t>
-            </w:r>
-            <w:r>
-              <w:rPr>
-                <w:lang w:val="en-US"/>
-              </w:rPr>
-              <w:t xml:space="preserve"> &lt;=&gt;</w:t>
-            </w:r>
-            <w:r>
-              <w:t xml:space="preserve"> в заглавиях</w:t>
-            </w:r>
-          </w:p>
-        </w:tc>
-        <w:tc>
-          <w:tcPr>
-            <w:tcW w:w="1022" w:type="dxa"/>
-          </w:tcPr>
-          <w:p>
-            <w:pPr>
-              <w:rPr>
-                <w:lang w:val="en-US"/>
-              </w:rPr>
-            </w:pPr>
-            <w:r>
-              <w:rPr>
-                <w:lang w:val="en-US"/>
-              </w:rPr>
-              <w:t>+</w:t>
-            </w:r>
-          </w:p>
-        </w:tc>
-      </w:tr>
-      <w:tr>
-        <w:tc>
-          <w:tcPr>
-            <w:tcW w:w="1396" w:type="dxa"/>
-          </w:tcPr>
-          <w:p/>
-        </w:tc>
-        <w:tc>
-          <w:tcPr>
-            <w:tcW w:w="8062" w:type="dxa"/>
-          </w:tcPr>
-          <w:p/>
-        </w:tc>
-        <w:tc>
-          <w:tcPr>
-            <w:tcW w:w="1022" w:type="dxa"/>
-          </w:tcPr>
-          <w:p/>
         </w:tc>
       </w:tr>
       <w:tr>

</xml_diff>

<commit_message>
Add PFT postprocessing cleanup support
</commit_message>
<xml_diff>
--- a/Source/Classic/Libs/ManagedIrbis/Source/Pft/Docs/Реализация команд UNIFOR.docx
+++ b/Source/Classic/Libs/ManagedIrbis/Source/Pft/Docs/Реализация команд UNIFOR.docx
@@ -3933,205 +3933,6 @@
           <w:tcPr>
             <w:tcW w:w="1022" w:type="dxa"/>
           </w:tcPr>
-          <w:p/>
-        </w:tc>
-      </w:tr>
-      <w:tr>
-        <w:tc>
-          <w:tcPr>
-            <w:tcW w:w="1396" w:type="dxa"/>
-          </w:tcPr>
-          <w:p>
-            <w:pPr>
-              <w:rPr>
-                <w:lang w:val="en-US"/>
-              </w:rPr>
-            </w:pPr>
-            <w:r>
-              <w:rPr>
-                <w:lang w:val="en-US"/>
-              </w:rPr>
-              <w:t>+N</w:t>
-            </w:r>
-          </w:p>
-        </w:tc>
-        <w:tc>
-          <w:tcPr>
-            <w:tcW w:w="8062" w:type="dxa"/>
-          </w:tcPr>
-          <w:p>
-            <w:pPr>
-              <w:rPr>
-                <w:lang w:val="en-US"/>
-              </w:rPr>
-            </w:pPr>
-            <w:r>
-              <w:t>Выдать количество повторений поля</w:t>
-            </w:r>
-          </w:p>
-        </w:tc>
-        <w:tc>
-          <w:tcPr>
-            <w:tcW w:w="1022" w:type="dxa"/>
-          </w:tcPr>
-          <w:p>
-            <w:pPr>
-              <w:rPr>
-                <w:lang w:val="en-US"/>
-              </w:rPr>
-            </w:pPr>
-            <w:r>
-              <w:rPr>
-                <w:lang w:val="en-US"/>
-              </w:rPr>
-              <w:t>+</w:t>
-            </w:r>
-          </w:p>
-        </w:tc>
-      </w:tr>
-      <w:tr>
-        <w:tc>
-          <w:tcPr>
-            <w:tcW w:w="1396" w:type="dxa"/>
-          </w:tcPr>
-          <w:p>
-            <w:pPr>
-              <w:rPr>
-                <w:lang w:val="en-US"/>
-              </w:rPr>
-            </w:pPr>
-            <w:r>
-              <w:rPr>
-                <w:lang w:val="en-US"/>
-              </w:rPr>
-              <w:t>+R</w:t>
-            </w:r>
-          </w:p>
-        </w:tc>
-        <w:tc>
-          <w:tcPr>
-            <w:tcW w:w="8062" w:type="dxa"/>
-          </w:tcPr>
-          <w:p>
-            <w:pPr>
-              <w:rPr>
-                <w:lang w:val="en-US"/>
-              </w:rPr>
-            </w:pPr>
-            <w:r>
-              <w:t>Усекает строку справа до точки</w:t>
-            </w:r>
-          </w:p>
-        </w:tc>
-        <w:tc>
-          <w:tcPr>
-            <w:tcW w:w="1022" w:type="dxa"/>
-          </w:tcPr>
-          <w:p>
-            <w:pPr>
-              <w:rPr>
-                <w:lang w:val="en-US"/>
-              </w:rPr>
-            </w:pPr>
-            <w:r>
-              <w:rPr>
-                <w:lang w:val="en-US"/>
-              </w:rPr>
-              <w:t>+</w:t>
-            </w:r>
-          </w:p>
-        </w:tc>
-      </w:tr>
-      <w:tr>
-        <w:tc>
-          <w:tcPr>
-            <w:tcW w:w="1396" w:type="dxa"/>
-          </w:tcPr>
-          <w:p>
-            <w:pPr>
-              <w:rPr>
-                <w:lang w:val="en-US"/>
-              </w:rPr>
-            </w:pPr>
-            <w:r>
-              <w:rPr>
-                <w:lang w:val="en-US"/>
-              </w:rPr>
-              <w:t>+S</w:t>
-            </w:r>
-          </w:p>
-        </w:tc>
-        <w:tc>
-          <w:tcPr>
-            <w:tcW w:w="8062" w:type="dxa"/>
-          </w:tcPr>
-          <w:p>
-            <w:r>
-              <w:t>Раскодирование конструкции</w:t>
-            </w:r>
-            <w:r>
-              <w:rPr>
-                <w:lang w:val="en-US"/>
-              </w:rPr>
-              <w:t xml:space="preserve"> &lt;=&gt;</w:t>
-            </w:r>
-            <w:r>
-              <w:t xml:space="preserve"> в заглавиях</w:t>
-            </w:r>
-          </w:p>
-        </w:tc>
-        <w:tc>
-          <w:tcPr>
-            <w:tcW w:w="1022" w:type="dxa"/>
-          </w:tcPr>
-          <w:p>
-            <w:pPr>
-              <w:rPr>
-                <w:lang w:val="en-US"/>
-              </w:rPr>
-            </w:pPr>
-            <w:r>
-              <w:rPr>
-                <w:lang w:val="en-US"/>
-              </w:rPr>
-              <w:t>+</w:t>
-            </w:r>
-          </w:p>
-        </w:tc>
-      </w:tr>
-      <w:tr>
-        <w:tc>
-          <w:tcPr>
-            <w:tcW w:w="1396" w:type="dxa"/>
-          </w:tcPr>
-          <w:p>
-            <w:pPr>
-              <w:rPr>
-                <w:lang w:val="en-US"/>
-              </w:rPr>
-            </w:pPr>
-            <w:r>
-              <w:rPr>
-                <w:lang w:val="en-US"/>
-              </w:rPr>
-              <w:t>+@</w:t>
-            </w:r>
-          </w:p>
-        </w:tc>
-        <w:tc>
-          <w:tcPr>
-            <w:tcW w:w="8062" w:type="dxa"/>
-          </w:tcPr>
-          <w:p>
-            <w:r>
-              <w:t>Выдать содержимое документа полностью в формате JSON</w:t>
-            </w:r>
-          </w:p>
-        </w:tc>
-        <w:tc>
-          <w:tcPr>
-            <w:tcW w:w="1022" w:type="dxa"/>
-          </w:tcPr>
           <w:p>
             <w:pPr>
               <w:rPr>
@@ -4154,6 +3955,268 @@
           <w:tcPr>
             <w:tcW w:w="1396" w:type="dxa"/>
           </w:tcPr>
+          <w:p>
+            <w:pPr>
+              <w:rPr>
+                <w:lang w:val="en-US"/>
+              </w:rPr>
+            </w:pPr>
+            <w:r>
+              <w:rPr>
+                <w:lang w:val="en-US"/>
+              </w:rPr>
+              <w:t>+N</w:t>
+            </w:r>
+          </w:p>
+        </w:tc>
+        <w:tc>
+          <w:tcPr>
+            <w:tcW w:w="8062" w:type="dxa"/>
+          </w:tcPr>
+          <w:p>
+            <w:pPr>
+              <w:rPr>
+                <w:lang w:val="en-US"/>
+              </w:rPr>
+            </w:pPr>
+            <w:r>
+              <w:t>Выдать количество повторений поля</w:t>
+            </w:r>
+          </w:p>
+        </w:tc>
+        <w:tc>
+          <w:tcPr>
+            <w:tcW w:w="1022" w:type="dxa"/>
+          </w:tcPr>
+          <w:p>
+            <w:pPr>
+              <w:rPr>
+                <w:lang w:val="en-US"/>
+              </w:rPr>
+            </w:pPr>
+            <w:r>
+              <w:rPr>
+                <w:lang w:val="en-US"/>
+              </w:rPr>
+              <w:t>+</w:t>
+            </w:r>
+          </w:p>
+        </w:tc>
+      </w:tr>
+      <w:tr>
+        <w:tc>
+          <w:tcPr>
+            <w:tcW w:w="1396" w:type="dxa"/>
+          </w:tcPr>
+          <w:p>
+            <w:pPr>
+              <w:rPr>
+                <w:lang w:val="en-US"/>
+              </w:rPr>
+            </w:pPr>
+            <w:r>
+              <w:rPr>
+                <w:lang w:val="en-US"/>
+              </w:rPr>
+              <w:t>+R</w:t>
+            </w:r>
+          </w:p>
+        </w:tc>
+        <w:tc>
+          <w:tcPr>
+            <w:tcW w:w="8062" w:type="dxa"/>
+          </w:tcPr>
+          <w:p>
+            <w:pPr>
+              <w:rPr>
+                <w:lang w:val="en-US"/>
+              </w:rPr>
+            </w:pPr>
+            <w:r>
+              <w:t>Усекает строку справа до точки</w:t>
+            </w:r>
+          </w:p>
+        </w:tc>
+        <w:tc>
+          <w:tcPr>
+            <w:tcW w:w="1022" w:type="dxa"/>
+          </w:tcPr>
+          <w:p>
+            <w:pPr>
+              <w:rPr>
+                <w:lang w:val="en-US"/>
+              </w:rPr>
+            </w:pPr>
+            <w:r>
+              <w:rPr>
+                <w:lang w:val="en-US"/>
+              </w:rPr>
+              <w:t>+</w:t>
+            </w:r>
+          </w:p>
+        </w:tc>
+      </w:tr>
+      <w:tr>
+        <w:tc>
+          <w:tcPr>
+            <w:tcW w:w="1396" w:type="dxa"/>
+          </w:tcPr>
+          <w:p>
+            <w:pPr>
+              <w:rPr>
+                <w:lang w:val="en-US"/>
+              </w:rPr>
+            </w:pPr>
+            <w:r>
+              <w:rPr>
+                <w:lang w:val="en-US"/>
+              </w:rPr>
+              <w:t>+S</w:t>
+            </w:r>
+          </w:p>
+        </w:tc>
+        <w:tc>
+          <w:tcPr>
+            <w:tcW w:w="8062" w:type="dxa"/>
+          </w:tcPr>
+          <w:p>
+            <w:r>
+              <w:t>Раскодирование конструкции</w:t>
+            </w:r>
+            <w:r>
+              <w:rPr>
+                <w:lang w:val="en-US"/>
+              </w:rPr>
+              <w:t xml:space="preserve"> &lt;=&gt;</w:t>
+            </w:r>
+            <w:r>
+              <w:t xml:space="preserve"> в заглавиях</w:t>
+            </w:r>
+          </w:p>
+        </w:tc>
+        <w:tc>
+          <w:tcPr>
+            <w:tcW w:w="1022" w:type="dxa"/>
+          </w:tcPr>
+          <w:p>
+            <w:pPr>
+              <w:rPr>
+                <w:lang w:val="en-US"/>
+              </w:rPr>
+            </w:pPr>
+            <w:r>
+              <w:rPr>
+                <w:lang w:val="en-US"/>
+              </w:rPr>
+              <w:t>+</w:t>
+            </w:r>
+          </w:p>
+        </w:tc>
+      </w:tr>
+      <w:tr>
+        <w:tc>
+          <w:tcPr>
+            <w:tcW w:w="1396" w:type="dxa"/>
+          </w:tcPr>
+          <w:p>
+            <w:pPr>
+              <w:rPr>
+                <w:lang w:val="en-US"/>
+              </w:rPr>
+            </w:pPr>
+            <w:r>
+              <w:rPr>
+                <w:lang w:val="en-US"/>
+              </w:rPr>
+              <w:t>+@</w:t>
+            </w:r>
+          </w:p>
+        </w:tc>
+        <w:tc>
+          <w:tcPr>
+            <w:tcW w:w="8062" w:type="dxa"/>
+          </w:tcPr>
+          <w:p>
+            <w:r>
+              <w:t>Выдать содержимое документа полностью в формате JSON</w:t>
+            </w:r>
+          </w:p>
+        </w:tc>
+        <w:tc>
+          <w:tcPr>
+            <w:tcW w:w="1022" w:type="dxa"/>
+          </w:tcPr>
+          <w:p>
+            <w:pPr>
+              <w:rPr>
+                <w:lang w:val="en-US"/>
+              </w:rPr>
+            </w:pPr>
+            <w:r>
+              <w:rPr>
+                <w:lang w:val="en-US"/>
+              </w:rPr>
+              <w:t>+</w:t>
+            </w:r>
+          </w:p>
+        </w:tc>
+      </w:tr>
+      <w:tr>
+        <w:tc>
+          <w:tcPr>
+            <w:tcW w:w="1396" w:type="dxa"/>
+          </w:tcPr>
+          <w:p>
+            <w:pPr>
+              <w:rPr>
+                <w:lang w:val="en-US"/>
+              </w:rPr>
+            </w:pPr>
+            <w:r>
+              <w:rPr>
+                <w:lang w:val="en-US"/>
+              </w:rPr>
+              <w:t>!</w:t>
+            </w:r>
+          </w:p>
+        </w:tc>
+        <w:tc>
+          <w:tcPr>
+            <w:tcW w:w="8062" w:type="dxa"/>
+          </w:tcPr>
+          <w:p>
+            <w:r>
+              <w:t>Команда постредактуры: очистить результат расформатирования от двойных разделителей (двойных точек или двойных к</w:t>
+            </w:r>
+            <w:r>
+              <w:t>онструкций &lt;. – &gt;)</w:t>
+            </w:r>
+          </w:p>
+        </w:tc>
+        <w:tc>
+          <w:tcPr>
+            <w:tcW w:w="1022" w:type="dxa"/>
+          </w:tcPr>
+          <w:p>
+            <w:pPr>
+              <w:rPr>
+                <w:lang w:val="en-US"/>
+              </w:rPr>
+            </w:pPr>
+            <w:r>
+              <w:rPr>
+                <w:lang w:val="en-US"/>
+              </w:rPr>
+              <w:t>+</w:t>
+            </w:r>
+          </w:p>
+        </w:tc>
+      </w:tr>
+      <w:tr>
+        <w:tc>
+          <w:tcPr>
+            <w:tcW w:w="1396" w:type="dxa"/>
+          </w:tcPr>
           <w:p/>
         </w:tc>
         <w:tc>
@@ -4228,6 +4291,7 @@
               </w:rPr>
             </w:pPr>
             <w:r>
+              <w:lastRenderedPageBreak/>
               <w:t>++</w:t>
             </w:r>
             <w:r>

</xml_diff>